<commit_message>
TFG añadido documentacion nuevo servicio CRUD y video uso
</commit_message>
<xml_diff>
--- a/TFG_AlfredoSotoGomez.docx
+++ b/TFG_AlfredoSotoGomez.docx
@@ -616,7 +616,21 @@
         <w:rPr>
           <w:lang w:eastAsia="en-US"/>
         </w:rPr>
-        <w:t xml:space="preserve">monolítico, microservicios, docker, </w:t>
+        <w:t xml:space="preserve">monolítico, microservicios, </w:t>
+      </w:r>
+      <w:proofErr w:type="spellStart"/>
+      <w:r>
+        <w:rPr>
+          <w:lang w:eastAsia="en-US"/>
+        </w:rPr>
+        <w:t>docker</w:t>
+      </w:r>
+      <w:proofErr w:type="spellEnd"/>
+      <w:r>
+        <w:rPr>
+          <w:lang w:eastAsia="en-US"/>
+        </w:rPr>
+        <w:t xml:space="preserve">, </w:t>
       </w:r>
       <w:r>
         <w:rPr>
@@ -665,28 +679,852 @@
       <w:pPr>
         <w:pStyle w:val="Ttulondices"/>
       </w:pPr>
+      <w:proofErr w:type="spellStart"/>
       <w:r>
         <w:lastRenderedPageBreak/>
         <w:t>Abstract</w:t>
       </w:r>
-    </w:p>
-    <w:p>
-      <w:r>
-        <w:t>In this work, a proposal is made for the migration of a series of monolithic applications made in Java, which used in their day to the officials of the Social Security Accounting Information System, a microservices architecture.</w:t>
-      </w:r>
-    </w:p>
-    <w:p>
-      <w:r>
-        <w:t>SCRUM has been used as an agile methodology for the development of use cases and GITHUB as a centralized repository for controlling the versions of the source code and all the documentation for this work.</w:t>
-      </w:r>
-    </w:p>
-    <w:p>
-      <w:r>
-        <w:t>The migration of current applications to microservices allowed the distributed use of the applications without having to have the program installed on each computer, to have a decentralized user management allowing the use of the applications to different groups of users, in addition to having an environment more robust avoiding having a single point of failure of the system.</w:t>
+      <w:proofErr w:type="spellEnd"/>
+    </w:p>
+    <w:p>
+      <w:r>
+        <w:t xml:space="preserve">In </w:t>
+      </w:r>
+      <w:proofErr w:type="spellStart"/>
+      <w:r>
+        <w:t>this</w:t>
+      </w:r>
+      <w:proofErr w:type="spellEnd"/>
+      <w:r>
+        <w:t xml:space="preserve"> </w:t>
+      </w:r>
+      <w:proofErr w:type="spellStart"/>
+      <w:r>
+        <w:t>work</w:t>
+      </w:r>
+      <w:proofErr w:type="spellEnd"/>
+      <w:r>
+        <w:t xml:space="preserve">, a </w:t>
+      </w:r>
+      <w:proofErr w:type="spellStart"/>
+      <w:r>
+        <w:t>proposal</w:t>
+      </w:r>
+      <w:proofErr w:type="spellEnd"/>
+      <w:r>
+        <w:t xml:space="preserve"> </w:t>
+      </w:r>
+      <w:proofErr w:type="spellStart"/>
+      <w:r>
+        <w:t>is</w:t>
+      </w:r>
+      <w:proofErr w:type="spellEnd"/>
+      <w:r>
+        <w:t xml:space="preserve"> </w:t>
+      </w:r>
+      <w:proofErr w:type="spellStart"/>
+      <w:r>
+        <w:t>made</w:t>
+      </w:r>
+      <w:proofErr w:type="spellEnd"/>
+      <w:r>
+        <w:t xml:space="preserve"> </w:t>
+      </w:r>
+      <w:proofErr w:type="spellStart"/>
+      <w:r>
+        <w:t>for</w:t>
+      </w:r>
+      <w:proofErr w:type="spellEnd"/>
+      <w:r>
+        <w:t xml:space="preserve"> </w:t>
+      </w:r>
+      <w:proofErr w:type="spellStart"/>
+      <w:r>
+        <w:t>the</w:t>
+      </w:r>
+      <w:proofErr w:type="spellEnd"/>
+      <w:r>
+        <w:t xml:space="preserve"> </w:t>
+      </w:r>
+      <w:proofErr w:type="spellStart"/>
+      <w:r>
+        <w:t>migration</w:t>
+      </w:r>
+      <w:proofErr w:type="spellEnd"/>
+      <w:r>
+        <w:t xml:space="preserve"> </w:t>
+      </w:r>
+      <w:proofErr w:type="spellStart"/>
+      <w:r>
+        <w:t>of</w:t>
+      </w:r>
+      <w:proofErr w:type="spellEnd"/>
+      <w:r>
+        <w:t xml:space="preserve"> a series </w:t>
+      </w:r>
+      <w:proofErr w:type="spellStart"/>
+      <w:r>
+        <w:t>of</w:t>
+      </w:r>
+      <w:proofErr w:type="spellEnd"/>
+      <w:r>
+        <w:t xml:space="preserve"> </w:t>
+      </w:r>
+      <w:proofErr w:type="spellStart"/>
+      <w:r>
+        <w:t>monolithic</w:t>
+      </w:r>
+      <w:proofErr w:type="spellEnd"/>
+      <w:r>
+        <w:t xml:space="preserve"> </w:t>
+      </w:r>
+      <w:proofErr w:type="spellStart"/>
+      <w:r>
+        <w:t>applications</w:t>
+      </w:r>
+      <w:proofErr w:type="spellEnd"/>
+      <w:r>
+        <w:t xml:space="preserve"> </w:t>
+      </w:r>
+      <w:proofErr w:type="spellStart"/>
+      <w:r>
+        <w:t>made</w:t>
+      </w:r>
+      <w:proofErr w:type="spellEnd"/>
+      <w:r>
+        <w:t xml:space="preserve"> in Java, </w:t>
+      </w:r>
+      <w:proofErr w:type="spellStart"/>
+      <w:r>
+        <w:t>which</w:t>
+      </w:r>
+      <w:proofErr w:type="spellEnd"/>
+      <w:r>
+        <w:t xml:space="preserve"> </w:t>
+      </w:r>
+      <w:proofErr w:type="spellStart"/>
+      <w:r>
+        <w:t>used</w:t>
+      </w:r>
+      <w:proofErr w:type="spellEnd"/>
+      <w:r>
+        <w:t xml:space="preserve"> in </w:t>
+      </w:r>
+      <w:proofErr w:type="spellStart"/>
+      <w:r>
+        <w:t>their</w:t>
+      </w:r>
+      <w:proofErr w:type="spellEnd"/>
+      <w:r>
+        <w:t xml:space="preserve"> </w:t>
+      </w:r>
+      <w:proofErr w:type="spellStart"/>
+      <w:r>
+        <w:t>day</w:t>
+      </w:r>
+      <w:proofErr w:type="spellEnd"/>
+      <w:r>
+        <w:t xml:space="preserve"> </w:t>
+      </w:r>
+      <w:proofErr w:type="spellStart"/>
+      <w:r>
+        <w:t>to</w:t>
+      </w:r>
+      <w:proofErr w:type="spellEnd"/>
+      <w:r>
+        <w:t xml:space="preserve"> </w:t>
+      </w:r>
+      <w:proofErr w:type="spellStart"/>
+      <w:r>
+        <w:t>the</w:t>
+      </w:r>
+      <w:proofErr w:type="spellEnd"/>
+      <w:r>
+        <w:t xml:space="preserve"> </w:t>
+      </w:r>
+      <w:proofErr w:type="spellStart"/>
+      <w:r>
+        <w:t>officials</w:t>
+      </w:r>
+      <w:proofErr w:type="spellEnd"/>
+      <w:r>
+        <w:t xml:space="preserve"> </w:t>
+      </w:r>
+      <w:proofErr w:type="spellStart"/>
+      <w:r>
+        <w:t>of</w:t>
+      </w:r>
+      <w:proofErr w:type="spellEnd"/>
+      <w:r>
+        <w:t xml:space="preserve"> </w:t>
+      </w:r>
+      <w:proofErr w:type="spellStart"/>
+      <w:r>
+        <w:t>the</w:t>
+      </w:r>
+      <w:proofErr w:type="spellEnd"/>
+      <w:r>
+        <w:t xml:space="preserve"> Social Security </w:t>
+      </w:r>
+      <w:proofErr w:type="spellStart"/>
+      <w:r>
+        <w:t>Accounting</w:t>
+      </w:r>
+      <w:proofErr w:type="spellEnd"/>
+      <w:r>
+        <w:t xml:space="preserve"> </w:t>
+      </w:r>
+      <w:proofErr w:type="spellStart"/>
+      <w:r>
+        <w:t>Information</w:t>
+      </w:r>
+      <w:proofErr w:type="spellEnd"/>
+      <w:r>
+        <w:t xml:space="preserve"> </w:t>
+      </w:r>
+      <w:proofErr w:type="spellStart"/>
+      <w:r>
+        <w:t>System</w:t>
+      </w:r>
+      <w:proofErr w:type="spellEnd"/>
+      <w:r>
+        <w:t xml:space="preserve">, a </w:t>
+      </w:r>
+      <w:proofErr w:type="spellStart"/>
+      <w:r>
+        <w:t>microservices</w:t>
+      </w:r>
+      <w:proofErr w:type="spellEnd"/>
+      <w:r>
+        <w:t xml:space="preserve"> </w:t>
+      </w:r>
+      <w:proofErr w:type="spellStart"/>
+      <w:r>
+        <w:t>architecture</w:t>
+      </w:r>
+      <w:proofErr w:type="spellEnd"/>
+      <w:r>
+        <w:t>.</w:t>
+      </w:r>
+    </w:p>
+    <w:p>
+      <w:r>
+        <w:t xml:space="preserve">SCRUM has </w:t>
+      </w:r>
+      <w:proofErr w:type="spellStart"/>
+      <w:r>
+        <w:t>been</w:t>
+      </w:r>
+      <w:proofErr w:type="spellEnd"/>
+      <w:r>
+        <w:t xml:space="preserve"> </w:t>
+      </w:r>
+      <w:proofErr w:type="spellStart"/>
+      <w:r>
+        <w:t>used</w:t>
+      </w:r>
+      <w:proofErr w:type="spellEnd"/>
+      <w:r>
+        <w:t xml:space="preserve"> as </w:t>
+      </w:r>
+      <w:proofErr w:type="spellStart"/>
+      <w:r>
+        <w:t>an</w:t>
+      </w:r>
+      <w:proofErr w:type="spellEnd"/>
+      <w:r>
+        <w:t xml:space="preserve"> agile </w:t>
+      </w:r>
+      <w:proofErr w:type="spellStart"/>
+      <w:r>
+        <w:t>methodology</w:t>
+      </w:r>
+      <w:proofErr w:type="spellEnd"/>
+      <w:r>
+        <w:t xml:space="preserve"> </w:t>
+      </w:r>
+      <w:proofErr w:type="spellStart"/>
+      <w:r>
+        <w:t>for</w:t>
+      </w:r>
+      <w:proofErr w:type="spellEnd"/>
+      <w:r>
+        <w:t xml:space="preserve"> </w:t>
+      </w:r>
+      <w:proofErr w:type="spellStart"/>
+      <w:r>
+        <w:t>the</w:t>
+      </w:r>
+      <w:proofErr w:type="spellEnd"/>
+      <w:r>
+        <w:t xml:space="preserve"> </w:t>
+      </w:r>
+      <w:proofErr w:type="spellStart"/>
+      <w:r>
+        <w:t>development</w:t>
+      </w:r>
+      <w:proofErr w:type="spellEnd"/>
+      <w:r>
+        <w:t xml:space="preserve"> </w:t>
+      </w:r>
+      <w:proofErr w:type="spellStart"/>
+      <w:r>
+        <w:t>of</w:t>
+      </w:r>
+      <w:proofErr w:type="spellEnd"/>
+      <w:r>
+        <w:t xml:space="preserve"> use cases and GITHUB as a </w:t>
+      </w:r>
+      <w:proofErr w:type="spellStart"/>
+      <w:r>
+        <w:t>centralized</w:t>
+      </w:r>
+      <w:proofErr w:type="spellEnd"/>
+      <w:r>
+        <w:t xml:space="preserve"> </w:t>
+      </w:r>
+      <w:proofErr w:type="spellStart"/>
+      <w:r>
+        <w:t>repository</w:t>
+      </w:r>
+      <w:proofErr w:type="spellEnd"/>
+      <w:r>
+        <w:t xml:space="preserve"> </w:t>
+      </w:r>
+      <w:proofErr w:type="spellStart"/>
+      <w:r>
+        <w:t>for</w:t>
+      </w:r>
+      <w:proofErr w:type="spellEnd"/>
+      <w:r>
+        <w:t xml:space="preserve"> </w:t>
+      </w:r>
+      <w:proofErr w:type="spellStart"/>
+      <w:r>
+        <w:t>controlling</w:t>
+      </w:r>
+      <w:proofErr w:type="spellEnd"/>
+      <w:r>
+        <w:t xml:space="preserve"> </w:t>
+      </w:r>
+      <w:proofErr w:type="spellStart"/>
+      <w:r>
+        <w:t>the</w:t>
+      </w:r>
+      <w:proofErr w:type="spellEnd"/>
+      <w:r>
+        <w:t xml:space="preserve"> </w:t>
+      </w:r>
+      <w:proofErr w:type="spellStart"/>
+      <w:r>
+        <w:t>versions</w:t>
+      </w:r>
+      <w:proofErr w:type="spellEnd"/>
+      <w:r>
+        <w:t xml:space="preserve"> </w:t>
+      </w:r>
+      <w:proofErr w:type="spellStart"/>
+      <w:r>
+        <w:t>of</w:t>
+      </w:r>
+      <w:proofErr w:type="spellEnd"/>
+      <w:r>
+        <w:t xml:space="preserve"> </w:t>
+      </w:r>
+      <w:proofErr w:type="spellStart"/>
+      <w:r>
+        <w:t>the</w:t>
+      </w:r>
+      <w:proofErr w:type="spellEnd"/>
+      <w:r>
+        <w:t xml:space="preserve"> </w:t>
+      </w:r>
+      <w:proofErr w:type="spellStart"/>
+      <w:r>
+        <w:t>source</w:t>
+      </w:r>
+      <w:proofErr w:type="spellEnd"/>
+      <w:r>
+        <w:t xml:space="preserve"> </w:t>
+      </w:r>
+      <w:proofErr w:type="spellStart"/>
+      <w:r>
+        <w:t>code</w:t>
+      </w:r>
+      <w:proofErr w:type="spellEnd"/>
+      <w:r>
+        <w:t xml:space="preserve"> and </w:t>
+      </w:r>
+      <w:proofErr w:type="spellStart"/>
+      <w:r>
+        <w:t>all</w:t>
+      </w:r>
+      <w:proofErr w:type="spellEnd"/>
+      <w:r>
+        <w:t xml:space="preserve"> </w:t>
+      </w:r>
+      <w:proofErr w:type="spellStart"/>
+      <w:r>
+        <w:t>the</w:t>
+      </w:r>
+      <w:proofErr w:type="spellEnd"/>
+      <w:r>
+        <w:t xml:space="preserve"> </w:t>
+      </w:r>
+      <w:proofErr w:type="spellStart"/>
+      <w:r>
+        <w:t>documentation</w:t>
+      </w:r>
+      <w:proofErr w:type="spellEnd"/>
+      <w:r>
+        <w:t xml:space="preserve"> </w:t>
+      </w:r>
+      <w:proofErr w:type="spellStart"/>
+      <w:r>
+        <w:t>for</w:t>
+      </w:r>
+      <w:proofErr w:type="spellEnd"/>
+      <w:r>
+        <w:t xml:space="preserve"> </w:t>
+      </w:r>
+      <w:proofErr w:type="spellStart"/>
+      <w:r>
+        <w:t>this</w:t>
+      </w:r>
+      <w:proofErr w:type="spellEnd"/>
+      <w:r>
+        <w:t xml:space="preserve"> </w:t>
+      </w:r>
+      <w:proofErr w:type="spellStart"/>
+      <w:r>
+        <w:t>work</w:t>
+      </w:r>
+      <w:proofErr w:type="spellEnd"/>
+      <w:r>
+        <w:t>.</w:t>
+      </w:r>
+    </w:p>
+    <w:p>
+      <w:proofErr w:type="spellStart"/>
+      <w:r>
+        <w:t>The</w:t>
+      </w:r>
+      <w:proofErr w:type="spellEnd"/>
+      <w:r>
+        <w:t xml:space="preserve"> </w:t>
+      </w:r>
+      <w:proofErr w:type="spellStart"/>
+      <w:r>
+        <w:t>migration</w:t>
+      </w:r>
+      <w:proofErr w:type="spellEnd"/>
+      <w:r>
+        <w:t xml:space="preserve"> </w:t>
+      </w:r>
+      <w:proofErr w:type="spellStart"/>
+      <w:r>
+        <w:t>of</w:t>
+      </w:r>
+      <w:proofErr w:type="spellEnd"/>
+      <w:r>
+        <w:t xml:space="preserve"> </w:t>
+      </w:r>
+      <w:proofErr w:type="spellStart"/>
+      <w:r>
+        <w:t>current</w:t>
+      </w:r>
+      <w:proofErr w:type="spellEnd"/>
+      <w:r>
+        <w:t xml:space="preserve"> </w:t>
+      </w:r>
+      <w:proofErr w:type="spellStart"/>
+      <w:r>
+        <w:t>applications</w:t>
+      </w:r>
+      <w:proofErr w:type="spellEnd"/>
+      <w:r>
+        <w:t xml:space="preserve"> </w:t>
+      </w:r>
+      <w:proofErr w:type="spellStart"/>
+      <w:r>
+        <w:t>to</w:t>
+      </w:r>
+      <w:proofErr w:type="spellEnd"/>
+      <w:r>
+        <w:t xml:space="preserve"> </w:t>
+      </w:r>
+      <w:proofErr w:type="spellStart"/>
+      <w:r>
+        <w:t>microservices</w:t>
+      </w:r>
+      <w:proofErr w:type="spellEnd"/>
+      <w:r>
+        <w:t xml:space="preserve"> </w:t>
+      </w:r>
+      <w:proofErr w:type="spellStart"/>
+      <w:r>
+        <w:t>allowed</w:t>
+      </w:r>
+      <w:proofErr w:type="spellEnd"/>
+      <w:r>
+        <w:t xml:space="preserve"> </w:t>
+      </w:r>
+      <w:proofErr w:type="spellStart"/>
+      <w:r>
+        <w:t>the</w:t>
+      </w:r>
+      <w:proofErr w:type="spellEnd"/>
+      <w:r>
+        <w:t xml:space="preserve"> </w:t>
+      </w:r>
+      <w:proofErr w:type="spellStart"/>
+      <w:r>
+        <w:t>distributed</w:t>
+      </w:r>
+      <w:proofErr w:type="spellEnd"/>
+      <w:r>
+        <w:t xml:space="preserve"> use </w:t>
+      </w:r>
+      <w:proofErr w:type="spellStart"/>
+      <w:r>
+        <w:t>of</w:t>
+      </w:r>
+      <w:proofErr w:type="spellEnd"/>
+      <w:r>
+        <w:t xml:space="preserve"> </w:t>
+      </w:r>
+      <w:proofErr w:type="spellStart"/>
+      <w:r>
+        <w:t>the</w:t>
+      </w:r>
+      <w:proofErr w:type="spellEnd"/>
+      <w:r>
+        <w:t xml:space="preserve"> </w:t>
+      </w:r>
+      <w:proofErr w:type="spellStart"/>
+      <w:r>
+        <w:t>applications</w:t>
+      </w:r>
+      <w:proofErr w:type="spellEnd"/>
+      <w:r>
+        <w:t xml:space="preserve"> </w:t>
+      </w:r>
+      <w:proofErr w:type="spellStart"/>
+      <w:r>
+        <w:t>without</w:t>
+      </w:r>
+      <w:proofErr w:type="spellEnd"/>
+      <w:r>
+        <w:t xml:space="preserve"> </w:t>
+      </w:r>
+      <w:proofErr w:type="spellStart"/>
+      <w:r>
+        <w:t>having</w:t>
+      </w:r>
+      <w:proofErr w:type="spellEnd"/>
+      <w:r>
+        <w:t xml:space="preserve"> </w:t>
+      </w:r>
+      <w:proofErr w:type="spellStart"/>
+      <w:r>
+        <w:t>to</w:t>
+      </w:r>
+      <w:proofErr w:type="spellEnd"/>
+      <w:r>
+        <w:t xml:space="preserve"> </w:t>
+      </w:r>
+      <w:proofErr w:type="spellStart"/>
+      <w:r>
+        <w:t>have</w:t>
+      </w:r>
+      <w:proofErr w:type="spellEnd"/>
+      <w:r>
+        <w:t xml:space="preserve"> </w:t>
+      </w:r>
+      <w:proofErr w:type="spellStart"/>
+      <w:r>
+        <w:t>the</w:t>
+      </w:r>
+      <w:proofErr w:type="spellEnd"/>
+      <w:r>
+        <w:t xml:space="preserve"> </w:t>
+      </w:r>
+      <w:proofErr w:type="spellStart"/>
+      <w:r>
+        <w:t>program</w:t>
+      </w:r>
+      <w:proofErr w:type="spellEnd"/>
+      <w:r>
+        <w:t xml:space="preserve"> </w:t>
+      </w:r>
+      <w:proofErr w:type="spellStart"/>
+      <w:r>
+        <w:t>installed</w:t>
+      </w:r>
+      <w:proofErr w:type="spellEnd"/>
+      <w:r>
+        <w:t xml:space="preserve"> </w:t>
+      </w:r>
+      <w:proofErr w:type="spellStart"/>
+      <w:r>
+        <w:t>on</w:t>
+      </w:r>
+      <w:proofErr w:type="spellEnd"/>
+      <w:r>
+        <w:t xml:space="preserve"> </w:t>
+      </w:r>
+      <w:proofErr w:type="spellStart"/>
+      <w:r>
+        <w:t>each</w:t>
+      </w:r>
+      <w:proofErr w:type="spellEnd"/>
+      <w:r>
+        <w:t xml:space="preserve"> </w:t>
+      </w:r>
+      <w:proofErr w:type="spellStart"/>
+      <w:r>
+        <w:t>computer</w:t>
+      </w:r>
+      <w:proofErr w:type="spellEnd"/>
+      <w:r>
+        <w:t xml:space="preserve">, </w:t>
+      </w:r>
+      <w:proofErr w:type="spellStart"/>
+      <w:r>
+        <w:t>to</w:t>
+      </w:r>
+      <w:proofErr w:type="spellEnd"/>
+      <w:r>
+        <w:t xml:space="preserve"> </w:t>
+      </w:r>
+      <w:proofErr w:type="spellStart"/>
+      <w:r>
+        <w:t>have</w:t>
+      </w:r>
+      <w:proofErr w:type="spellEnd"/>
+      <w:r>
+        <w:t xml:space="preserve"> a </w:t>
+      </w:r>
+      <w:proofErr w:type="spellStart"/>
+      <w:r>
+        <w:t>decentralized</w:t>
+      </w:r>
+      <w:proofErr w:type="spellEnd"/>
+      <w:r>
+        <w:t xml:space="preserve"> </w:t>
+      </w:r>
+      <w:proofErr w:type="spellStart"/>
+      <w:r>
+        <w:t>user</w:t>
+      </w:r>
+      <w:proofErr w:type="spellEnd"/>
+      <w:r>
+        <w:t xml:space="preserve"> </w:t>
+      </w:r>
+      <w:proofErr w:type="spellStart"/>
+      <w:r>
+        <w:t>management</w:t>
+      </w:r>
+      <w:proofErr w:type="spellEnd"/>
+      <w:r>
+        <w:t xml:space="preserve"> </w:t>
+      </w:r>
+      <w:proofErr w:type="spellStart"/>
+      <w:r>
+        <w:t>allowing</w:t>
+      </w:r>
+      <w:proofErr w:type="spellEnd"/>
+      <w:r>
+        <w:t xml:space="preserve"> </w:t>
+      </w:r>
+      <w:proofErr w:type="spellStart"/>
+      <w:r>
+        <w:t>the</w:t>
+      </w:r>
+      <w:proofErr w:type="spellEnd"/>
+      <w:r>
+        <w:t xml:space="preserve"> use </w:t>
+      </w:r>
+      <w:proofErr w:type="spellStart"/>
+      <w:r>
+        <w:t>of</w:t>
+      </w:r>
+      <w:proofErr w:type="spellEnd"/>
+      <w:r>
+        <w:t xml:space="preserve"> </w:t>
+      </w:r>
+      <w:proofErr w:type="spellStart"/>
+      <w:r>
+        <w:t>the</w:t>
+      </w:r>
+      <w:proofErr w:type="spellEnd"/>
+      <w:r>
+        <w:t xml:space="preserve"> </w:t>
+      </w:r>
+      <w:proofErr w:type="spellStart"/>
+      <w:r>
+        <w:t>applications</w:t>
+      </w:r>
+      <w:proofErr w:type="spellEnd"/>
+      <w:r>
+        <w:t xml:space="preserve"> </w:t>
+      </w:r>
+      <w:proofErr w:type="spellStart"/>
+      <w:r>
+        <w:t>to</w:t>
+      </w:r>
+      <w:proofErr w:type="spellEnd"/>
+      <w:r>
+        <w:t xml:space="preserve"> </w:t>
+      </w:r>
+      <w:proofErr w:type="spellStart"/>
+      <w:r>
+        <w:t>different</w:t>
+      </w:r>
+      <w:proofErr w:type="spellEnd"/>
+      <w:r>
+        <w:t xml:space="preserve"> </w:t>
+      </w:r>
+      <w:proofErr w:type="spellStart"/>
+      <w:r>
+        <w:t>groups</w:t>
+      </w:r>
+      <w:proofErr w:type="spellEnd"/>
+      <w:r>
+        <w:t xml:space="preserve"> </w:t>
+      </w:r>
+      <w:proofErr w:type="spellStart"/>
+      <w:r>
+        <w:t>of</w:t>
+      </w:r>
+      <w:proofErr w:type="spellEnd"/>
+      <w:r>
+        <w:t xml:space="preserve"> </w:t>
+      </w:r>
+      <w:proofErr w:type="spellStart"/>
+      <w:r>
+        <w:t>users</w:t>
+      </w:r>
+      <w:proofErr w:type="spellEnd"/>
+      <w:r>
+        <w:t xml:space="preserve">, in </w:t>
+      </w:r>
+      <w:proofErr w:type="spellStart"/>
+      <w:r>
+        <w:t>addition</w:t>
+      </w:r>
+      <w:proofErr w:type="spellEnd"/>
+      <w:r>
+        <w:t xml:space="preserve"> </w:t>
+      </w:r>
+      <w:proofErr w:type="spellStart"/>
+      <w:r>
+        <w:t>to</w:t>
+      </w:r>
+      <w:proofErr w:type="spellEnd"/>
+      <w:r>
+        <w:t xml:space="preserve"> </w:t>
+      </w:r>
+      <w:proofErr w:type="spellStart"/>
+      <w:r>
+        <w:t>having</w:t>
+      </w:r>
+      <w:proofErr w:type="spellEnd"/>
+      <w:r>
+        <w:t xml:space="preserve"> </w:t>
+      </w:r>
+      <w:proofErr w:type="spellStart"/>
+      <w:r>
+        <w:t>an</w:t>
+      </w:r>
+      <w:proofErr w:type="spellEnd"/>
+      <w:r>
+        <w:t xml:space="preserve"> </w:t>
+      </w:r>
+      <w:proofErr w:type="spellStart"/>
+      <w:r>
+        <w:t>environment</w:t>
+      </w:r>
+      <w:proofErr w:type="spellEnd"/>
+      <w:r>
+        <w:t xml:space="preserve"> more </w:t>
+      </w:r>
+      <w:proofErr w:type="spellStart"/>
+      <w:r>
+        <w:t>robust</w:t>
+      </w:r>
+      <w:proofErr w:type="spellEnd"/>
+      <w:r>
+        <w:t xml:space="preserve"> </w:t>
+      </w:r>
+      <w:proofErr w:type="spellStart"/>
+      <w:r>
+        <w:t>avoiding</w:t>
+      </w:r>
+      <w:proofErr w:type="spellEnd"/>
+      <w:r>
+        <w:t xml:space="preserve"> </w:t>
+      </w:r>
+      <w:proofErr w:type="spellStart"/>
+      <w:r>
+        <w:t>having</w:t>
+      </w:r>
+      <w:proofErr w:type="spellEnd"/>
+      <w:r>
+        <w:t xml:space="preserve"> a single </w:t>
+      </w:r>
+      <w:proofErr w:type="spellStart"/>
+      <w:r>
+        <w:t>point</w:t>
+      </w:r>
+      <w:proofErr w:type="spellEnd"/>
+      <w:r>
+        <w:t xml:space="preserve"> </w:t>
+      </w:r>
+      <w:proofErr w:type="spellStart"/>
+      <w:r>
+        <w:t>of</w:t>
+      </w:r>
+      <w:proofErr w:type="spellEnd"/>
+      <w:r>
+        <w:t xml:space="preserve"> </w:t>
+      </w:r>
+      <w:proofErr w:type="spellStart"/>
+      <w:r>
+        <w:t>failure</w:t>
+      </w:r>
+      <w:proofErr w:type="spellEnd"/>
+      <w:r>
+        <w:t xml:space="preserve"> </w:t>
+      </w:r>
+      <w:proofErr w:type="spellStart"/>
+      <w:r>
+        <w:t>of</w:t>
+      </w:r>
+      <w:proofErr w:type="spellEnd"/>
+      <w:r>
+        <w:t xml:space="preserve"> </w:t>
+      </w:r>
+      <w:proofErr w:type="spellStart"/>
+      <w:r>
+        <w:t>the</w:t>
+      </w:r>
+      <w:proofErr w:type="spellEnd"/>
+      <w:r>
+        <w:t xml:space="preserve"> </w:t>
+      </w:r>
+      <w:proofErr w:type="spellStart"/>
+      <w:r>
+        <w:t>system</w:t>
+      </w:r>
+      <w:proofErr w:type="spellEnd"/>
+      <w:r>
+        <w:t>.</w:t>
       </w:r>
     </w:p>
     <w:p/>
     <w:p>
+      <w:proofErr w:type="spellStart"/>
       <w:r>
         <w:rPr>
           <w:b/>
@@ -694,11 +1532,33 @@
         </w:rPr>
         <w:t>Keywords</w:t>
       </w:r>
+      <w:proofErr w:type="spellEnd"/>
       <w:r>
         <w:t xml:space="preserve">: </w:t>
       </w:r>
-      <w:r>
-        <w:t xml:space="preserve">monolithic, microservices, docker, </w:t>
+      <w:proofErr w:type="spellStart"/>
+      <w:r>
+        <w:t>monolithic</w:t>
+      </w:r>
+      <w:proofErr w:type="spellEnd"/>
+      <w:r>
+        <w:t xml:space="preserve">, </w:t>
+      </w:r>
+      <w:proofErr w:type="spellStart"/>
+      <w:r>
+        <w:t>microservices</w:t>
+      </w:r>
+      <w:proofErr w:type="spellEnd"/>
+      <w:r>
+        <w:t xml:space="preserve">, </w:t>
+      </w:r>
+      <w:proofErr w:type="spellStart"/>
+      <w:r>
+        <w:t>docker</w:t>
+      </w:r>
+      <w:proofErr w:type="spellEnd"/>
+      <w:r>
+        <w:t xml:space="preserve">, </w:t>
       </w:r>
       <w:r>
         <w:t>CQRS</w:t>
@@ -5828,8 +6688,16 @@
         <w:rPr>
           <w:u w:val="single"/>
         </w:rPr>
-        <w:t>Spring Boot</w:t>
-      </w:r>
+        <w:t xml:space="preserve">Spring </w:t>
+      </w:r>
+      <w:proofErr w:type="spellStart"/>
+      <w:r>
+        <w:rPr>
+          <w:u w:val="single"/>
+        </w:rPr>
+        <w:t>Boot</w:t>
+      </w:r>
+      <w:proofErr w:type="spellEnd"/>
       <w:r>
         <w:t xml:space="preserve"> para la creación de aplicaciones JAVA de manera rápida y sencilla.</w:t>
       </w:r>
@@ -5866,6 +6734,7 @@
       <w:r>
         <w:t xml:space="preserve"> o </w:t>
       </w:r>
+      <w:proofErr w:type="spellStart"/>
       <w:r>
         <w:rPr>
           <w:u w:val="single"/>
@@ -5878,6 +6747,7 @@
         </w:rPr>
         <w:t>radle</w:t>
       </w:r>
+      <w:proofErr w:type="spellEnd"/>
       <w:r>
         <w:t xml:space="preserve">. Esto conlleva los problemas típicos de consumo de recursos de la máquina que ejecuta el programa, de la dependencia </w:t>
       </w:r>
@@ -6172,12 +7042,21 @@
         </w:rPr>
         <w:t>(</w:t>
       </w:r>
+      <w:proofErr w:type="spellStart"/>
       <w:r>
         <w:rPr>
           <w:i/>
           <w:noProof/>
         </w:rPr>
-        <w:t>Astic | Asociación Profesional de Cuerpos Superiores de Sistemas y Tecnologías de La Información de Las Administraciones Públicas.</w:t>
+        <w:t>Astic</w:t>
+      </w:r>
+      <w:proofErr w:type="spellEnd"/>
+      <w:r>
+        <w:rPr>
+          <w:i/>
+          <w:noProof/>
+        </w:rPr>
+        <w:t xml:space="preserve"> | Asociación Profesional de Cuerpos Superiores de Sistemas y Tecnologías de La Información de Las Administraciones Públicas.</w:t>
       </w:r>
       <w:r>
         <w:rPr>
@@ -6299,9 +7178,11 @@
           <w:numId w:val="18"/>
         </w:numPr>
       </w:pPr>
+      <w:proofErr w:type="spellStart"/>
       <w:r>
         <w:t>Componentización</w:t>
       </w:r>
+      <w:proofErr w:type="spellEnd"/>
       <w:r>
         <w:t>.</w:t>
       </w:r>
@@ -6617,7 +7498,15 @@
         <w:t>Un microservicio</w:t>
       </w:r>
       <w:r>
-        <w:t xml:space="preserve">, según Martin Fowler </w:t>
+        <w:t xml:space="preserve">, según Martin </w:t>
+      </w:r>
+      <w:proofErr w:type="spellStart"/>
+      <w:r>
+        <w:t>Fowler</w:t>
+      </w:r>
+      <w:proofErr w:type="spellEnd"/>
+      <w:r>
+        <w:t xml:space="preserve"> </w:t>
       </w:r>
       <w:r>
         <w:fldChar w:fldCharType="begin" w:fldLock="1"/>
@@ -7147,7 +8036,15 @@
     </w:p>
     <w:p>
       <w:r>
-        <w:t>La diferencia principal de las dos tecnologías es que a pesar de que ambas exponen servicios como canal de comunicación, en el caso de SOA éstos servicios no son una unidad independiente de la solución, ni se pueden extraer del contexto en el que participan. En cambio, los microservicios son unidades totalmente independientes que proporcionan una solución a una pequeña parte del negocio y que son perfectamente exportables, a demás de tener su propio ciclo de vida.</w:t>
+        <w:t xml:space="preserve">La diferencia principal de las dos tecnologías es que a pesar de que ambas exponen servicios como canal de comunicación, en el caso de SOA éstos servicios no son una unidad independiente de la solución, ni se pueden extraer del contexto en el que participan. En cambio, los microservicios son unidades totalmente independientes que proporcionan una solución a una pequeña parte del negocio y que son perfectamente exportables, </w:t>
+      </w:r>
+      <w:proofErr w:type="spellStart"/>
+      <w:r>
+        <w:t>a demás</w:t>
+      </w:r>
+      <w:proofErr w:type="spellEnd"/>
+      <w:r>
+        <w:t xml:space="preserve"> de tener su propio ciclo de vida.</w:t>
       </w:r>
     </w:p>
     <w:p>
@@ -7305,7 +8202,31 @@
         <w:t>predominante</w:t>
       </w:r>
       <w:r>
-        <w:t xml:space="preserve"> es SQL (Structured Query Language). </w:t>
+        <w:t xml:space="preserve"> es SQL (</w:t>
+      </w:r>
+      <w:proofErr w:type="spellStart"/>
+      <w:r>
+        <w:t>Structured</w:t>
+      </w:r>
+      <w:proofErr w:type="spellEnd"/>
+      <w:r>
+        <w:t xml:space="preserve"> </w:t>
+      </w:r>
+      <w:proofErr w:type="spellStart"/>
+      <w:r>
+        <w:t>Query</w:t>
+      </w:r>
+      <w:proofErr w:type="spellEnd"/>
+      <w:r>
+        <w:t xml:space="preserve"> </w:t>
+      </w:r>
+      <w:proofErr w:type="spellStart"/>
+      <w:r>
+        <w:t>Language</w:t>
+      </w:r>
+      <w:proofErr w:type="spellEnd"/>
+      <w:r>
+        <w:t xml:space="preserve">). </w:t>
       </w:r>
     </w:p>
     <w:p>
@@ -7458,7 +8379,23 @@
         <w:t>Atomicidad:</w:t>
       </w:r>
       <w:r>
-        <w:t xml:space="preserve"> Los resultados de una transacción o bien pasas a ser completados todos (commit) o bien pasan a ser todos deshechos (rollback). Es decir, o todos los cambios incluidos en una transacción tienen efecto o no lo tiene ninguno.</w:t>
+        <w:t xml:space="preserve"> Los resultados de una transacción o bien pasas a ser completados todos (</w:t>
+      </w:r>
+      <w:proofErr w:type="spellStart"/>
+      <w:r>
+        <w:t>commit</w:t>
+      </w:r>
+      <w:proofErr w:type="spellEnd"/>
+      <w:r>
+        <w:t>) o bien pasan a ser todos deshechos (</w:t>
+      </w:r>
+      <w:proofErr w:type="spellStart"/>
+      <w:r>
+        <w:t>rollback</w:t>
+      </w:r>
+      <w:proofErr w:type="spellEnd"/>
+      <w:r>
+        <w:t>). Es decir, o todos los cambios incluidos en una transacción tienen efecto o no lo tiene ninguno.</w:t>
       </w:r>
     </w:p>
     <w:p>
@@ -7556,10 +8493,26 @@
         <w:rPr>
           <w:u w:val="single"/>
         </w:rPr>
-        <w:t>Carlo Strozzi</w:t>
-      </w:r>
-      <w:r>
-        <w:t xml:space="preserve">, surge con la llegada de la web 2.0 y las aplicaciones como Facebook, Twitter o Youtube, donde cualquier usuario podía subir contenido a la red, provocando así un crecimiento masivo de los datos. Es en ese </w:t>
+        <w:t xml:space="preserve">Carlo </w:t>
+      </w:r>
+      <w:proofErr w:type="spellStart"/>
+      <w:r>
+        <w:rPr>
+          <w:u w:val="single"/>
+        </w:rPr>
+        <w:t>Strozzi</w:t>
+      </w:r>
+      <w:proofErr w:type="spellEnd"/>
+      <w:r>
+        <w:t xml:space="preserve">, surge con la llegada de la web 2.0 y las aplicaciones como Facebook, Twitter o </w:t>
+      </w:r>
+      <w:proofErr w:type="spellStart"/>
+      <w:r>
+        <w:t>Youtube</w:t>
+      </w:r>
+      <w:proofErr w:type="spellEnd"/>
+      <w:r>
+        <w:t xml:space="preserve">, donde cualquier usuario podía subir contenido a la red, provocando así un crecimiento masivo de los datos. Es en ese </w:t>
       </w:r>
       <w:r>
         <w:lastRenderedPageBreak/>
@@ -7571,7 +8524,23 @@
         <w:t xml:space="preserve">Esta es la principal razón por la cual surgen las BBDD </w:t>
       </w:r>
       <w:r>
-        <w:t xml:space="preserve">NoSQL (Not only SQL - No solo SQL) </w:t>
+        <w:t>NoSQL (</w:t>
+      </w:r>
+      <w:proofErr w:type="spellStart"/>
+      <w:r>
+        <w:t>Not</w:t>
+      </w:r>
+      <w:proofErr w:type="spellEnd"/>
+      <w:r>
+        <w:t xml:space="preserve"> </w:t>
+      </w:r>
+      <w:proofErr w:type="spellStart"/>
+      <w:r>
+        <w:t>only</w:t>
+      </w:r>
+      <w:proofErr w:type="spellEnd"/>
+      <w:r>
+        <w:t xml:space="preserve"> SQL - No solo SQL) </w:t>
       </w:r>
       <w:r>
         <w:t>que permiten resolver los problemas de escalabilidad y rendimiento que presentan estos tamaños tan grandes, mediante nuevos entornos de manejo de datos distribuidos y escalables de forma horizontal (muchos discos en paralelo).</w:t>
@@ -7613,7 +8582,21 @@
         <w:rPr>
           <w:noProof/>
         </w:rPr>
-        <w:t>(Acens, 2014)</w:t>
+        <w:t>(</w:t>
+      </w:r>
+      <w:proofErr w:type="spellStart"/>
+      <w:r>
+        <w:rPr>
+          <w:noProof/>
+        </w:rPr>
+        <w:t>Acens</w:t>
+      </w:r>
+      <w:proofErr w:type="spellEnd"/>
+      <w:r>
+        <w:rPr>
+          <w:noProof/>
+        </w:rPr>
+        <w:t>, 2014)</w:t>
       </w:r>
       <w:r>
         <w:fldChar w:fldCharType="end"/>
@@ -7693,7 +8676,21 @@
         <w:rPr>
           <w:noProof/>
         </w:rPr>
-        <w:t>(Acens, 2014)</w:t>
+        <w:t>(</w:t>
+      </w:r>
+      <w:proofErr w:type="spellStart"/>
+      <w:r>
+        <w:rPr>
+          <w:noProof/>
+        </w:rPr>
+        <w:t>Acens</w:t>
+      </w:r>
+      <w:proofErr w:type="spellEnd"/>
+      <w:r>
+        <w:rPr>
+          <w:noProof/>
+        </w:rPr>
+        <w:t>, 2014)</w:t>
       </w:r>
       <w:r>
         <w:fldChar w:fldCharType="end"/>
@@ -7711,7 +8708,23 @@
         </w:numPr>
       </w:pPr>
       <w:r>
-        <w:t>No usan SQL como lenguaje de consultas. Casi todas las bases de datos NoSQL evitan usar este tipo de lenguaje o lo utilizan como un lenguaje de apoyo. Por ejemplo, Cassandra utiliza el lenguaje CQL, MongoDB utiliza JSON o BigTable hace uso de GQL.</w:t>
+        <w:t xml:space="preserve">No usan SQL como lenguaje de consultas. Casi todas las bases de datos NoSQL evitan usar este tipo de lenguaje o lo utilizan como un lenguaje de apoyo. Por ejemplo, </w:t>
+      </w:r>
+      <w:proofErr w:type="spellStart"/>
+      <w:r>
+        <w:t>Cassandra</w:t>
+      </w:r>
+      <w:proofErr w:type="spellEnd"/>
+      <w:r>
+        <w:t xml:space="preserve"> utiliza el lenguaje CQL, MongoDB utiliza JSON o </w:t>
+      </w:r>
+      <w:proofErr w:type="spellStart"/>
+      <w:r>
+        <w:t>BigTable</w:t>
+      </w:r>
+      <w:proofErr w:type="spellEnd"/>
+      <w:r>
+        <w:t xml:space="preserve"> hace uso de GQL.</w:t>
       </w:r>
     </w:p>
     <w:p>
@@ -7877,7 +8890,23 @@
     </w:p>
     <w:p>
       <w:r>
-        <w:t>Son BD de este tipo: DynamoDB, Redis, Riak, Voldemort.</w:t>
+        <w:t xml:space="preserve">Son BD de este tipo: </w:t>
+      </w:r>
+      <w:proofErr w:type="spellStart"/>
+      <w:r>
+        <w:t>DynamoDB</w:t>
+      </w:r>
+      <w:proofErr w:type="spellEnd"/>
+      <w:r>
+        <w:t xml:space="preserve">, Redis, </w:t>
+      </w:r>
+      <w:proofErr w:type="spellStart"/>
+      <w:r>
+        <w:t>Riak</w:t>
+      </w:r>
+      <w:proofErr w:type="spellEnd"/>
+      <w:r>
+        <w:t>, Voldemort.</w:t>
       </w:r>
     </w:p>
     <w:p>
@@ -7902,7 +8931,15 @@
         <w:t>Son BD de este tipo: MongoDB</w:t>
       </w:r>
       <w:r>
-        <w:t>, CouchDB.</w:t>
+        <w:t xml:space="preserve">, </w:t>
+      </w:r>
+      <w:proofErr w:type="spellStart"/>
+      <w:r>
+        <w:t>CouchDB</w:t>
+      </w:r>
+      <w:proofErr w:type="spellEnd"/>
+      <w:r>
+        <w:t>.</w:t>
       </w:r>
     </w:p>
     <w:p>
@@ -7920,7 +8957,15 @@
     </w:p>
     <w:p>
       <w:r>
-        <w:t>Son BD de este tipo: Cassandra, Hbase, Microsoft Azure</w:t>
+        <w:t xml:space="preserve">Son BD de este tipo: </w:t>
+      </w:r>
+      <w:proofErr w:type="spellStart"/>
+      <w:r>
+        <w:t>Cassandra</w:t>
+      </w:r>
+      <w:proofErr w:type="spellEnd"/>
+      <w:r>
+        <w:t>, Hbase, Microsoft Azure</w:t>
       </w:r>
       <w:r>
         <w:t>.</w:t>
@@ -7941,7 +8986,15 @@
     </w:p>
     <w:p>
       <w:r>
-        <w:t>Son BD de este tipo: Neo4J, HyperGraphDB.</w:t>
+        <w:t xml:space="preserve">Son BD de este tipo: Neo4J, </w:t>
+      </w:r>
+      <w:proofErr w:type="spellStart"/>
+      <w:r>
+        <w:t>HyperGraphDB</w:t>
+      </w:r>
+      <w:proofErr w:type="spellEnd"/>
+      <w:r>
+        <w:t>.</w:t>
       </w:r>
     </w:p>
     <w:p>
@@ -8535,9 +9588,11 @@
             <w:pPr>
               <w:jc w:val="center"/>
             </w:pPr>
+            <w:proofErr w:type="spellStart"/>
             <w:r>
               <w:t>DynamoDB,Redis</w:t>
             </w:r>
+            <w:proofErr w:type="spellEnd"/>
           </w:p>
         </w:tc>
         <w:tc>
@@ -8549,9 +9604,11 @@
             <w:pPr>
               <w:jc w:val="center"/>
             </w:pPr>
+            <w:proofErr w:type="spellStart"/>
             <w:r>
               <w:t>MongoDB,CouchDB</w:t>
             </w:r>
+            <w:proofErr w:type="spellEnd"/>
           </w:p>
         </w:tc>
         <w:tc>
@@ -8563,9 +9620,11 @@
             <w:pPr>
               <w:jc w:val="center"/>
             </w:pPr>
+            <w:proofErr w:type="spellStart"/>
             <w:r>
               <w:t>Cassandra,Hbase</w:t>
             </w:r>
+            <w:proofErr w:type="spellEnd"/>
           </w:p>
         </w:tc>
         <w:tc>
@@ -8578,8 +9637,13 @@
               <w:jc w:val="center"/>
             </w:pPr>
             <w:r>
-              <w:t>Neo4j, SparkSee</w:t>
+              <w:t xml:space="preserve">Neo4j, </w:t>
             </w:r>
+            <w:proofErr w:type="spellStart"/>
+            <w:r>
+              <w:t>SparkSee</w:t>
+            </w:r>
+            <w:proofErr w:type="spellEnd"/>
           </w:p>
         </w:tc>
       </w:tr>
@@ -8783,7 +9847,15 @@
         </w:numPr>
       </w:pPr>
       <w:r>
-        <w:t>Conocer y usar software de mensajería para el envío y recepción de eventos mediante Apache Kafka o RabittMQ.</w:t>
+        <w:t xml:space="preserve">Conocer y usar software de mensajería para el envío y recepción de eventos mediante Apache Kafka o </w:t>
+      </w:r>
+      <w:proofErr w:type="spellStart"/>
+      <w:r>
+        <w:t>RabittMQ</w:t>
+      </w:r>
+      <w:proofErr w:type="spellEnd"/>
+      <w:r>
+        <w:t>.</w:t>
       </w:r>
     </w:p>
     <w:p>
@@ -8801,13 +9873,21 @@
         <w:t>microservicios</w:t>
       </w:r>
       <w:r>
-        <w:t>, como podría ser Spring B</w:t>
+        <w:t xml:space="preserve">, como podría ser Spring </w:t>
+      </w:r>
+      <w:proofErr w:type="spellStart"/>
+      <w:r>
+        <w:t>B</w:t>
       </w:r>
       <w:r>
         <w:t>oo</w:t>
       </w:r>
       <w:r>
-        <w:t>t.</w:t>
+        <w:t>t</w:t>
+      </w:r>
+      <w:proofErr w:type="spellEnd"/>
+      <w:r>
+        <w:t>.</w:t>
       </w:r>
     </w:p>
     <w:p>
@@ -8836,9 +9916,11 @@
       <w:r>
         <w:t xml:space="preserve">Utilizar </w:t>
       </w:r>
+      <w:proofErr w:type="spellStart"/>
       <w:r>
         <w:t>maven</w:t>
       </w:r>
+      <w:proofErr w:type="spellEnd"/>
       <w:r>
         <w:t xml:space="preserve"> como gestor de configuración de proyectos Java.</w:t>
       </w:r>
@@ -9296,8 +10378,16 @@
         <w:rPr>
           <w:u w:val="single"/>
         </w:rPr>
-        <w:t>Obtener Justificantes Editrans</w:t>
-      </w:r>
+        <w:t xml:space="preserve">Obtener Justificantes </w:t>
+      </w:r>
+      <w:proofErr w:type="spellStart"/>
+      <w:r>
+        <w:rPr>
+          <w:u w:val="single"/>
+        </w:rPr>
+        <w:t>Editrans</w:t>
+      </w:r>
+      <w:proofErr w:type="spellEnd"/>
       <w:r>
         <w:t>:</w:t>
       </w:r>
@@ -9307,7 +10397,15 @@
         <w:pStyle w:val="Prrafodelista"/>
       </w:pPr>
       <w:r>
-        <w:t>La aplicación es un .jar que se ejecuta y tiene la siguiente forma:</w:t>
+        <w:t>La aplicación es un .</w:t>
+      </w:r>
+      <w:proofErr w:type="spellStart"/>
+      <w:r>
+        <w:t>jar</w:t>
+      </w:r>
+      <w:proofErr w:type="spellEnd"/>
+      <w:r>
+        <w:t xml:space="preserve"> que se ejecuta y tiene la siguiente forma:</w:t>
       </w:r>
     </w:p>
     <w:p>
@@ -9385,7 +10483,15 @@
         <w:t>de texto</w:t>
       </w:r>
       <w:r>
-        <w:t xml:space="preserve"> en el escritorio con los números de justificantes indicados para la realización del trámite de Editrans ante la Agencia Tributaria.</w:t>
+        <w:t xml:space="preserve"> en el escritorio con los números de justificantes indicados para la realización del trámite de </w:t>
+      </w:r>
+      <w:proofErr w:type="spellStart"/>
+      <w:r>
+        <w:t>Editrans</w:t>
+      </w:r>
+      <w:proofErr w:type="spellEnd"/>
+      <w:r>
+        <w:t xml:space="preserve"> ante la Agencia Tributaria.</w:t>
       </w:r>
     </w:p>
     <w:p>
@@ -9431,7 +10537,15 @@
     </w:p>
     <w:p>
       <w:r>
-        <w:t>Esto lo hace las veces que le indicamos como parámetro de entrada “Num.Justificantes”.</w:t>
+        <w:t>Esto lo hace las veces que le indicamos como parámetro de entrada “</w:t>
+      </w:r>
+      <w:proofErr w:type="spellStart"/>
+      <w:r>
+        <w:t>Num.Justificantes</w:t>
+      </w:r>
+      <w:proofErr w:type="spellEnd"/>
+      <w:r>
+        <w:t>”.</w:t>
       </w:r>
     </w:p>
     <w:p/>
@@ -9467,7 +10581,15 @@
     </w:p>
     <w:p>
       <w:r>
-        <w:t>La aplicación es un .jar que se ejecuta y tiene la siguiente forma:</w:t>
+        <w:t>La aplicación es un .</w:t>
+      </w:r>
+      <w:proofErr w:type="spellStart"/>
+      <w:r>
+        <w:t>jar</w:t>
+      </w:r>
+      <w:proofErr w:type="spellEnd"/>
+      <w:r>
+        <w:t xml:space="preserve"> que se ejecuta y tiene la siguiente forma:</w:t>
       </w:r>
     </w:p>
     <w:p>
@@ -9599,7 +10721,15 @@
         </w:rPr>
       </w:pPr>
       <w:r>
-        <w:t>La aplicación es un .jar que se ejecuta y tiene la siguiente forma:</w:t>
+        <w:t>La aplicación es un .</w:t>
+      </w:r>
+      <w:proofErr w:type="spellStart"/>
+      <w:r>
+        <w:t>jar</w:t>
+      </w:r>
+      <w:proofErr w:type="spellEnd"/>
+      <w:r>
+        <w:t xml:space="preserve"> que se ejecuta y tiene la siguiente forma:</w:t>
       </w:r>
     </w:p>
     <w:p>
@@ -9715,12 +10845,34 @@
         <w:rPr>
           <w:u w:val="single"/>
         </w:rPr>
-        <w:t>Generar fichero de salida IFIWeb:</w:t>
-      </w:r>
-    </w:p>
-    <w:p>
-      <w:r>
-        <w:t>La aplicación es un .jar que se ejecuta y tiene la siguiente forma:</w:t>
+        <w:t xml:space="preserve">Generar fichero de salida </w:t>
+      </w:r>
+      <w:proofErr w:type="spellStart"/>
+      <w:r>
+        <w:rPr>
+          <w:u w:val="single"/>
+        </w:rPr>
+        <w:t>IFIWeb</w:t>
+      </w:r>
+      <w:proofErr w:type="spellEnd"/>
+      <w:r>
+        <w:rPr>
+          <w:u w:val="single"/>
+        </w:rPr>
+        <w:t>:</w:t>
+      </w:r>
+    </w:p>
+    <w:p>
+      <w:r>
+        <w:t>La aplicación es un .</w:t>
+      </w:r>
+      <w:proofErr w:type="spellStart"/>
+      <w:r>
+        <w:t>jar</w:t>
+      </w:r>
+      <w:proofErr w:type="spellEnd"/>
+      <w:r>
+        <w:t xml:space="preserve"> que se ejecuta y tiene la siguiente forma:</w:t>
       </w:r>
     </w:p>
     <w:p>
@@ -9864,7 +11016,15 @@
         </w:rPr>
       </w:pPr>
       <w:r>
-        <w:t>La aplicación es un .jar que se ejecuta y tiene la siguiente forma:</w:t>
+        <w:t>La aplicación es un .</w:t>
+      </w:r>
+      <w:proofErr w:type="spellStart"/>
+      <w:r>
+        <w:t>jar</w:t>
+      </w:r>
+      <w:proofErr w:type="spellEnd"/>
+      <w:r>
+        <w:t xml:space="preserve"> que se ejecuta y tiene la siguiente forma:</w:t>
       </w:r>
     </w:p>
     <w:p>
@@ -9936,7 +11096,15 @@
     </w:p>
     <w:p>
       <w:r>
-        <w:t>El programa genera un archivo de texto en formato csv con una serie de campos de los documentos contables del tipo ADOK generados por todas las mutuas hasta una fecha concreta indicada por parámetro sobre una rúbrica concreta. En este caso, son rúbricas relacionadas con el COVID.</w:t>
+        <w:t xml:space="preserve">El programa genera un archivo de texto en formato </w:t>
+      </w:r>
+      <w:proofErr w:type="spellStart"/>
+      <w:r>
+        <w:t>csv</w:t>
+      </w:r>
+      <w:proofErr w:type="spellEnd"/>
+      <w:r>
+        <w:t xml:space="preserve"> con una serie de campos de los documentos contables del tipo ADOK generados por todas las mutuas hasta una fecha concreta indicada por parámetro sobre una rúbrica concreta. En este caso, son rúbricas relacionadas con el COVID.</w:t>
       </w:r>
     </w:p>
     <w:p>
@@ -10031,8 +11199,13 @@
           <w:numId w:val="8"/>
         </w:numPr>
       </w:pPr>
-      <w:r>
-        <w:t xml:space="preserve">Editrans:  </w:t>
+      <w:proofErr w:type="spellStart"/>
+      <w:r>
+        <w:t>Editrans</w:t>
+      </w:r>
+      <w:proofErr w:type="spellEnd"/>
+      <w:r>
+        <w:t xml:space="preserve">:  </w:t>
       </w:r>
       <w:r>
         <w:t xml:space="preserve">Se elige esta aplicación por 2 motivos: </w:t>
@@ -10047,7 +11220,15 @@
         </w:numPr>
       </w:pPr>
       <w:r>
-        <w:t>Hay usuarios de asistencia técnica que no pueden utilizar esta aplicación debido a problemas con las versiones de Java. Usan programas que necesitan una versión específica de Java que hace que el aplicativo de Editrans, al ejecutarse, de error.</w:t>
+        <w:t xml:space="preserve">Hay usuarios de asistencia técnica que no pueden utilizar esta aplicación debido a problemas con las versiones de Java. Usan programas que necesitan una versión específica de Java que hace que el aplicativo de </w:t>
+      </w:r>
+      <w:proofErr w:type="spellStart"/>
+      <w:r>
+        <w:t>Editrans</w:t>
+      </w:r>
+      <w:proofErr w:type="spellEnd"/>
+      <w:r>
+        <w:t>, al ejecutarse, de error.</w:t>
       </w:r>
     </w:p>
     <w:p>
@@ -10071,7 +11252,15 @@
         </w:numPr>
       </w:pPr>
       <w:r>
-        <w:t>Fichero Salida IFIWeb Mutuas:</w:t>
+        <w:t xml:space="preserve">Fichero Salida </w:t>
+      </w:r>
+      <w:proofErr w:type="spellStart"/>
+      <w:r>
+        <w:t>IFIWeb</w:t>
+      </w:r>
+      <w:proofErr w:type="spellEnd"/>
+      <w:r>
+        <w:t xml:space="preserve"> Mutuas:</w:t>
       </w:r>
       <w:r>
         <w:t xml:space="preserve"> Se elige esta aplicación por 2 motivos:</w:t>
@@ -10106,7 +11295,15 @@
     </w:p>
     <w:p>
       <w:r>
-        <w:t xml:space="preserve">Aparte de realizar la migración de estas dos aplicaciones, para conseguir el objetivo de que más usuarios puedan utilizar las aplicaciones vamos a crear un tercer microservicio que será de Gestión de usuarios, el cual se encargará de realizar las operaciones CRUD (Create-Retrieve-Update-Delete) necesarias.  </w:t>
+        <w:t>Aparte de realizar la migración de estas dos aplicaciones, para conseguir el objetivo de que más usuarios puedan utilizar las aplicaciones vamos a crear un tercer microservicio que será de Gestión de usuarios, el cual se encargará de realizar las operaciones CRUD (</w:t>
+      </w:r>
+      <w:proofErr w:type="spellStart"/>
+      <w:r>
+        <w:t>Create-Retrieve-Update-Delete</w:t>
+      </w:r>
+      <w:proofErr w:type="spellEnd"/>
+      <w:r>
+        <w:t xml:space="preserve">) necesarias.  </w:t>
       </w:r>
     </w:p>
     <w:p>
@@ -10299,10 +11496,50 @@
     </w:p>
     <w:p>
       <w:r>
-        <w:t>Para la tecnología de desarrollo se ha optado por Spring Boot, que es un framework que pertenece a Spring Framework</w:t>
-      </w:r>
-      <w:r>
-        <w:t xml:space="preserve"> y sobre el cúal ya tenemos experiencia durante mi vida profesional. Las alternativas posibles a esta elección son varias, entre ellas Struts, Java Server Faces, Google Web Toolkit y Apache Wicket. </w:t>
+        <w:t xml:space="preserve">Para la tecnología de desarrollo se ha optado por Spring </w:t>
+      </w:r>
+      <w:proofErr w:type="spellStart"/>
+      <w:r>
+        <w:t>Boot</w:t>
+      </w:r>
+      <w:proofErr w:type="spellEnd"/>
+      <w:r>
+        <w:t xml:space="preserve">, que es un </w:t>
+      </w:r>
+      <w:proofErr w:type="spellStart"/>
+      <w:r>
+        <w:t>framework</w:t>
+      </w:r>
+      <w:proofErr w:type="spellEnd"/>
+      <w:r>
+        <w:t xml:space="preserve"> que pertenece a Spring Framework</w:t>
+      </w:r>
+      <w:r>
+        <w:t xml:space="preserve"> y sobre el </w:t>
+      </w:r>
+      <w:proofErr w:type="spellStart"/>
+      <w:r>
+        <w:t>cúal</w:t>
+      </w:r>
+      <w:proofErr w:type="spellEnd"/>
+      <w:r>
+        <w:t xml:space="preserve"> ya tenemos experiencia durante mi vida profesional. Las alternativas posibles a esta elección son varias, entre ellas Struts, Java Server Faces, Google Web </w:t>
+      </w:r>
+      <w:proofErr w:type="spellStart"/>
+      <w:r>
+        <w:t>Toolkit</w:t>
+      </w:r>
+      <w:proofErr w:type="spellEnd"/>
+      <w:r>
+        <w:t xml:space="preserve"> y Apache </w:t>
+      </w:r>
+      <w:proofErr w:type="spellStart"/>
+      <w:r>
+        <w:t>Wicket</w:t>
+      </w:r>
+      <w:proofErr w:type="spellEnd"/>
+      <w:r>
+        <w:t xml:space="preserve">. </w:t>
       </w:r>
     </w:p>
     <w:p>
@@ -10433,7 +11670,23 @@
         <w:t>achine</w:t>
       </w:r>
       <w:r>
-        <w:t xml:space="preserve"> como Kotlin y Groovy.</w:t>
+        <w:t xml:space="preserve"> como </w:t>
+      </w:r>
+      <w:proofErr w:type="spellStart"/>
+      <w:r>
+        <w:t>Kotlin</w:t>
+      </w:r>
+      <w:proofErr w:type="spellEnd"/>
+      <w:r>
+        <w:t xml:space="preserve"> y </w:t>
+      </w:r>
+      <w:proofErr w:type="spellStart"/>
+      <w:r>
+        <w:t>Groovy</w:t>
+      </w:r>
+      <w:proofErr w:type="spellEnd"/>
+      <w:r>
+        <w:t>.</w:t>
       </w:r>
     </w:p>
     <w:p>
@@ -10531,7 +11784,15 @@
         </w:numPr>
       </w:pPr>
       <w:r>
-        <w:t>Spring Batch: Proporciona funcionalidades para el procesamiento de muchos datos.</w:t>
+        <w:t xml:space="preserve">Spring </w:t>
+      </w:r>
+      <w:proofErr w:type="spellStart"/>
+      <w:r>
+        <w:t>Batch</w:t>
+      </w:r>
+      <w:proofErr w:type="spellEnd"/>
+      <w:r>
+        <w:t>: Proporciona funcionalidades para el procesamiento de muchos datos.</w:t>
       </w:r>
     </w:p>
     <w:p>
@@ -10573,7 +11834,15 @@
         </w:numPr>
       </w:pPr>
       <w:r>
-        <w:t>Spring Integration: Simplifica la integración con otras aplicaciones y servicios, como por ejemplo con Kafka para el envío de eventos entre las aplicaciones.</w:t>
+        <w:t xml:space="preserve">Spring </w:t>
+      </w:r>
+      <w:proofErr w:type="spellStart"/>
+      <w:r>
+        <w:t>Integration</w:t>
+      </w:r>
+      <w:proofErr w:type="spellEnd"/>
+      <w:r>
+        <w:t>: Simplifica la integración con otras aplicaciones y servicios, como por ejemplo con Kafka para el envío de eventos entre las aplicaciones.</w:t>
       </w:r>
     </w:p>
     <w:p>
@@ -10617,7 +11886,23 @@
         <w:t xml:space="preserve">Específicamente, </w:t>
       </w:r>
       <w:r>
-        <w:t>Spring Boot es un framework que se utiliza para crear aplicaciones independientes en lenguajes basados ​​en Java de manera rápida. Tal como se ha indicado anteriormente, es una de las herramientas más populare</w:t>
+        <w:t xml:space="preserve">Spring </w:t>
+      </w:r>
+      <w:proofErr w:type="spellStart"/>
+      <w:r>
+        <w:t>Boot</w:t>
+      </w:r>
+      <w:proofErr w:type="spellEnd"/>
+      <w:r>
+        <w:t xml:space="preserve"> es un </w:t>
+      </w:r>
+      <w:proofErr w:type="spellStart"/>
+      <w:r>
+        <w:t>framework</w:t>
+      </w:r>
+      <w:proofErr w:type="spellEnd"/>
+      <w:r>
+        <w:t xml:space="preserve"> que se utiliza para crear aplicaciones independientes en lenguajes basados ​​en Java de manera rápida. Tal como se ha indicado anteriormente, es una de las herramientas más populare</w:t>
       </w:r>
       <w:r>
         <w:t>s</w:t>
@@ -10626,7 +11911,15 @@
         <w:t xml:space="preserve"> para construir </w:t>
       </w:r>
       <w:r>
-        <w:t>no sólo microservicios, si no cualquier aplicación web siguiendo el patrón de diselo Modelo-Vista-Controlador</w:t>
+        <w:t xml:space="preserve">no sólo microservicios, si no cualquier aplicación web siguiendo el patrón de </w:t>
+      </w:r>
+      <w:proofErr w:type="spellStart"/>
+      <w:r>
+        <w:t>diselo</w:t>
+      </w:r>
+      <w:proofErr w:type="spellEnd"/>
+      <w:r>
+        <w:t xml:space="preserve"> Modelo-Vista-Controlador</w:t>
       </w:r>
       <w:r>
         <w:t>.</w:t>
@@ -10649,7 +11942,21 @@
         <w:rPr>
           <w:noProof/>
         </w:rPr>
-        <w:t>(Karanam, 2018)</w:t>
+        <w:t>(</w:t>
+      </w:r>
+      <w:proofErr w:type="spellStart"/>
+      <w:r>
+        <w:rPr>
+          <w:noProof/>
+        </w:rPr>
+        <w:t>Karanam</w:t>
+      </w:r>
+      <w:proofErr w:type="spellEnd"/>
+      <w:r>
+        <w:rPr>
+          <w:noProof/>
+        </w:rPr>
+        <w:t>, 2018)</w:t>
       </w:r>
       <w:r>
         <w:fldChar w:fldCharType="end"/>
@@ -10679,7 +11986,23 @@
         </w:numPr>
       </w:pPr>
       <w:r>
-        <w:t xml:space="preserve">Proporciona un servidor de aplicaciones embebido como puede ser Jetty o Tomcat, por lo que no se tiene la necesidad de deployar el WAR generado. </w:t>
+        <w:t xml:space="preserve">Proporciona un servidor de aplicaciones embebido como puede ser </w:t>
+      </w:r>
+      <w:proofErr w:type="spellStart"/>
+      <w:r>
+        <w:t>Jetty</w:t>
+      </w:r>
+      <w:proofErr w:type="spellEnd"/>
+      <w:r>
+        <w:t xml:space="preserve"> o Tomcat, por lo que no se tiene la necesidad de </w:t>
+      </w:r>
+      <w:proofErr w:type="spellStart"/>
+      <w:r>
+        <w:t>deployar</w:t>
+      </w:r>
+      <w:proofErr w:type="spellEnd"/>
+      <w:r>
+        <w:t xml:space="preserve"> el WAR generado. </w:t>
       </w:r>
     </w:p>
     <w:p>
@@ -10691,7 +12014,15 @@
         </w:numPr>
       </w:pPr>
       <w:r>
-        <w:t>Proporciona una interfaz gráfica para seleccionar las dependencias que vamos a necesitar, indicando si queremos utilizar Maven o Gradle.</w:t>
+        <w:t xml:space="preserve">Proporciona una interfaz gráfica para seleccionar las dependencias que vamos a necesitar, indicando si queremos utilizar Maven o </w:t>
+      </w:r>
+      <w:proofErr w:type="spellStart"/>
+      <w:r>
+        <w:t>Gradle</w:t>
+      </w:r>
+      <w:proofErr w:type="spellEnd"/>
+      <w:r>
+        <w:t>.</w:t>
       </w:r>
     </w:p>
     <w:p>
@@ -10706,7 +12037,15 @@
         <w:t xml:space="preserve">Configuración automática con diferentes librerías de 3eros, como </w:t>
       </w:r>
       <w:r>
-        <w:t>Kafka o React.</w:t>
+        <w:t xml:space="preserve">Kafka o </w:t>
+      </w:r>
+      <w:proofErr w:type="spellStart"/>
+      <w:r>
+        <w:t>React</w:t>
+      </w:r>
+      <w:proofErr w:type="spellEnd"/>
+      <w:r>
+        <w:t>.</w:t>
       </w:r>
     </w:p>
     <w:p>
@@ -10736,7 +12075,15 @@
         <w:t>sistemas</w:t>
       </w:r>
       <w:r>
-        <w:t xml:space="preserve"> cloud como AWS o Azure.</w:t>
+        <w:t xml:space="preserve"> </w:t>
+      </w:r>
+      <w:proofErr w:type="spellStart"/>
+      <w:r>
+        <w:t>cloud</w:t>
+      </w:r>
+      <w:proofErr w:type="spellEnd"/>
+      <w:r>
+        <w:t xml:space="preserve"> como AWS o Azure.</w:t>
       </w:r>
     </w:p>
     <w:p>
@@ -10747,8 +12094,13 @@
           <w:numId w:val="24"/>
         </w:numPr>
       </w:pPr>
-      <w:r>
-        <w:t>Thymeleaf o JSP integrados para realizar la capa de presentación de la aplicación,</w:t>
+      <w:proofErr w:type="spellStart"/>
+      <w:r>
+        <w:t>Thymeleaf</w:t>
+      </w:r>
+      <w:proofErr w:type="spellEnd"/>
+      <w:r>
+        <w:t xml:space="preserve"> o JSP integrados para realizar la capa de presentación de la aplicación,</w:t>
       </w:r>
     </w:p>
     <w:p>
@@ -10760,7 +12112,23 @@
         <w:t>eventos se</w:t>
       </w:r>
       <w:r>
-        <w:t xml:space="preserve"> ha decidido el uso de un intermediario, que recibe el nombre de Broker. De manera resumida, el Broker recibe información de unas aplicaciones determinadas y esa misma la envía a otras aplicaciones. Por lo tanto, no hay comunicación directa entre aplicaciones y todo pasa por el servicio intermedio. </w:t>
+        <w:t xml:space="preserve"> ha decidido el uso de un intermediario, que recibe el nombre de </w:t>
+      </w:r>
+      <w:proofErr w:type="spellStart"/>
+      <w:r>
+        <w:t>Broker</w:t>
+      </w:r>
+      <w:proofErr w:type="spellEnd"/>
+      <w:r>
+        <w:t xml:space="preserve">. De manera resumida, el </w:t>
+      </w:r>
+      <w:proofErr w:type="spellStart"/>
+      <w:r>
+        <w:t>Broker</w:t>
+      </w:r>
+      <w:proofErr w:type="spellEnd"/>
+      <w:r>
+        <w:t xml:space="preserve"> recibe información de unas aplicaciones determinadas y esa misma la envía a otras aplicaciones. Por lo tanto, no hay comunicación directa entre aplicaciones y todo pasa por el servicio intermedio. </w:t>
       </w:r>
     </w:p>
     <w:p>
@@ -11041,8 +12409,13 @@
               <w:jc w:val="left"/>
             </w:pPr>
             <w:r>
-              <w:t>Mayor riesgo de overhead</w:t>
+              <w:t xml:space="preserve">Mayor riesgo de </w:t>
             </w:r>
+            <w:proofErr w:type="spellStart"/>
+            <w:r>
+              <w:t>overhead</w:t>
+            </w:r>
+            <w:proofErr w:type="spellEnd"/>
           </w:p>
         </w:tc>
       </w:tr>
@@ -11055,7 +12428,15 @@
         <w:t>cuatro</w:t>
       </w:r>
       <w:r>
-        <w:t xml:space="preserve"> aplicaciones de Broker principales:</w:t>
+        <w:t xml:space="preserve"> aplicaciones de </w:t>
+      </w:r>
+      <w:proofErr w:type="spellStart"/>
+      <w:r>
+        <w:t>Broker</w:t>
+      </w:r>
+      <w:proofErr w:type="spellEnd"/>
+      <w:r>
+        <w:t xml:space="preserve"> principales:</w:t>
       </w:r>
     </w:p>
     <w:p>
@@ -11078,9 +12459,11 @@
           <w:numId w:val="25"/>
         </w:numPr>
       </w:pPr>
+      <w:proofErr w:type="spellStart"/>
       <w:r>
         <w:t>RabbitMQ</w:t>
       </w:r>
+      <w:proofErr w:type="spellEnd"/>
     </w:p>
     <w:p>
       <w:pPr>
@@ -11090,6 +12473,7 @@
           <w:numId w:val="25"/>
         </w:numPr>
       </w:pPr>
+      <w:proofErr w:type="spellStart"/>
       <w:r>
         <w:lastRenderedPageBreak/>
         <w:t>Active</w:t>
@@ -11100,6 +12484,7 @@
       <w:r>
         <w:t>Q</w:t>
       </w:r>
+      <w:proofErr w:type="spellEnd"/>
     </w:p>
     <w:p>
       <w:pPr>
@@ -11109,9 +12494,11 @@
           <w:numId w:val="25"/>
         </w:numPr>
       </w:pPr>
+      <w:proofErr w:type="spellStart"/>
       <w:r>
         <w:t>ZeroMQ</w:t>
       </w:r>
+      <w:proofErr w:type="spellEnd"/>
     </w:p>
     <w:p>
       <w:r>
@@ -11172,8 +12559,13 @@
         </w:numPr>
       </w:pPr>
       <w:r>
-        <w:t>Integración completa con Spring boot</w:t>
-      </w:r>
+        <w:t xml:space="preserve">Integración completa con Spring </w:t>
+      </w:r>
+      <w:proofErr w:type="spellStart"/>
+      <w:r>
+        <w:t>boot</w:t>
+      </w:r>
+      <w:proofErr w:type="spellEnd"/>
     </w:p>
     <w:p>
       <w:pPr>
@@ -11391,7 +12783,15 @@
         </w:numPr>
       </w:pPr>
       <w:r>
-        <w:t>Proporciona un entorno de sandbox en milisegundos para realizar experimentos y pruebas de concepto de distintas soluciones software.</w:t>
+        <w:t xml:space="preserve">Proporciona un entorno de </w:t>
+      </w:r>
+      <w:proofErr w:type="spellStart"/>
+      <w:r>
+        <w:t>sandbox</w:t>
+      </w:r>
+      <w:proofErr w:type="spellEnd"/>
+      <w:r>
+        <w:t xml:space="preserve"> en milisegundos para realizar experimentos y pruebas de concepto de distintas soluciones software.</w:t>
       </w:r>
     </w:p>
     <w:p>
@@ -11427,7 +12827,15 @@
         </w:numPr>
       </w:pPr>
       <w:r>
-        <w:t>Evita conflictos y dependencias entre librerías, ficheros de configuración, xml, etc.</w:t>
+        <w:t xml:space="preserve">Evita conflictos y dependencias entre librerías, ficheros de configuración, </w:t>
+      </w:r>
+      <w:proofErr w:type="spellStart"/>
+      <w:r>
+        <w:t>xml</w:t>
+      </w:r>
+      <w:proofErr w:type="spellEnd"/>
+      <w:r>
+        <w:t>, etc.</w:t>
       </w:r>
     </w:p>
     <w:p>
@@ -11441,17 +12849,38 @@
       </w:r>
     </w:p>
     <w:p>
+      <w:proofErr w:type="spellStart"/>
       <w:r>
         <w:lastRenderedPageBreak/>
         <w:t>Ku</w:t>
       </w:r>
       <w:r>
-        <w:t>bernetes es una herramienta open source que se utiliza para el uso de aplicaciones en contenedores, el despliegue automático y la gestión de la escalabilidad, pudiendo desplegar más contenedores en caso de ser necesario. Es indispensable para un entorno real de producción en el cual se usan contenedores.</w:t>
-      </w:r>
-    </w:p>
-    <w:p>
-      <w:r>
-        <w:t>La siguiente figura muestra la evolución de los sistemas de despliegue, desde el sistema tradicional hasta el despliegue de aplicaciones mediante Docker y Kubernetes.</w:t>
+        <w:t>bernetes</w:t>
+      </w:r>
+      <w:proofErr w:type="spellEnd"/>
+      <w:r>
+        <w:t xml:space="preserve"> es una herramienta open </w:t>
+      </w:r>
+      <w:proofErr w:type="spellStart"/>
+      <w:r>
+        <w:t>source</w:t>
+      </w:r>
+      <w:proofErr w:type="spellEnd"/>
+      <w:r>
+        <w:t xml:space="preserve"> que se utiliza para el uso de aplicaciones en contenedores, el despliegue automático y la gestión de la escalabilidad, pudiendo desplegar más contenedores en caso de ser necesario. Es indispensable para un entorno real de producción en el cual se usan contenedores.</w:t>
+      </w:r>
+    </w:p>
+    <w:p>
+      <w:r>
+        <w:t xml:space="preserve">La siguiente figura muestra la evolución de los sistemas de despliegue, desde el sistema tradicional hasta el despliegue de aplicaciones mediante Docker y </w:t>
+      </w:r>
+      <w:proofErr w:type="spellStart"/>
+      <w:r>
+        <w:t>Kubernetes</w:t>
+      </w:r>
+      <w:proofErr w:type="spellEnd"/>
+      <w:r>
+        <w:t>.</w:t>
       </w:r>
     </w:p>
     <w:p>
@@ -11502,18 +12931,43 @@
       </w:pPr>
       <w:r>
         <w:tab/>
+      </w:r>
+      <w:proofErr w:type="spellStart"/>
+      <w:r>
         <w:t>Fig</w:t>
       </w:r>
+      <w:proofErr w:type="spellEnd"/>
       <w:r>
         <w:t xml:space="preserve"> 16</w:t>
       </w:r>
       <w:r>
-        <w:t>. Kubernetes . web kubernetes</w:t>
-      </w:r>
-    </w:p>
-    <w:p>
-      <w:r>
-        <w:t xml:space="preserve">Más detalle de Docker y Kubernetes se puede encontrar en </w:t>
+        <w:t xml:space="preserve">. </w:t>
+      </w:r>
+      <w:proofErr w:type="spellStart"/>
+      <w:r>
+        <w:t>Kubernetes</w:t>
+      </w:r>
+      <w:proofErr w:type="spellEnd"/>
+      <w:r>
+        <w:t xml:space="preserve"> . web </w:t>
+      </w:r>
+      <w:proofErr w:type="spellStart"/>
+      <w:r>
+        <w:t>kubernetes</w:t>
+      </w:r>
+      <w:proofErr w:type="spellEnd"/>
+    </w:p>
+    <w:p>
+      <w:r>
+        <w:t xml:space="preserve">Más detalle de Docker y </w:t>
+      </w:r>
+      <w:proofErr w:type="spellStart"/>
+      <w:r>
+        <w:t>Kubernetes</w:t>
+      </w:r>
+      <w:proofErr w:type="spellEnd"/>
+      <w:r>
+        <w:t xml:space="preserve"> se puede encontrar en </w:t>
       </w:r>
       <w:r>
         <w:fldChar w:fldCharType="begin" w:fldLock="1"/>
@@ -11567,12 +13021,36 @@
     </w:p>
     <w:p>
       <w:r>
-        <w:t>Se crea una aplicación nueva para la Gestión de los usuarios que van a poder utilizar los diferentes microservicios que se utilizan durante la prueba de concepto. Es un servicio que lo que permite es lo que se conoce como CRUD de usuarios, es decir, la Creación, la Recuperación, la Modificación y el borrado de los usuarios (Create-Retrieve-Update-Delete).</w:t>
-      </w:r>
-    </w:p>
-    <w:p>
-      <w:r>
-        <w:t>Para su desarrollo se decide utilizar el framework Spring Boot y seguir el patrón Modelo Vista Controlador</w:t>
+        <w:t>Se crea una aplicación nueva para la Gestión de los usuarios que van a poder utilizar los diferentes microservicios que se utilizan durante la prueba de concepto. Es un servicio que lo que permite es lo que se conoce como CRUD de usuarios, es decir, la Creación, la Recuperación, la Modificación y el borrado de los usuarios (</w:t>
+      </w:r>
+      <w:proofErr w:type="spellStart"/>
+      <w:r>
+        <w:t>Create-Retrieve-Update-Delete</w:t>
+      </w:r>
+      <w:proofErr w:type="spellEnd"/>
+      <w:r>
+        <w:t>).</w:t>
+      </w:r>
+    </w:p>
+    <w:p>
+      <w:r>
+        <w:t xml:space="preserve">Para su desarrollo se decide utilizar el </w:t>
+      </w:r>
+      <w:proofErr w:type="spellStart"/>
+      <w:r>
+        <w:t>framework</w:t>
+      </w:r>
+      <w:proofErr w:type="spellEnd"/>
+      <w:r>
+        <w:t xml:space="preserve"> Spring </w:t>
+      </w:r>
+      <w:proofErr w:type="spellStart"/>
+      <w:r>
+        <w:t>Boot</w:t>
+      </w:r>
+      <w:proofErr w:type="spellEnd"/>
+      <w:r>
+        <w:t xml:space="preserve"> y seguir el patrón Modelo Vista Controlador</w:t>
       </w:r>
       <w:r>
         <w:fldChar w:fldCharType="begin" w:fldLock="1"/>
@@ -11606,7 +13084,33 @@
         <w:fldChar w:fldCharType="end"/>
       </w:r>
       <w:r>
-        <w:t xml:space="preserve">, en el que tendremos la vista hecha con thymeleaf y las respectivas clases del Modelo y el Controlador </w:t>
+        <w:t xml:space="preserve">, en el que tendremos la vista hecha con </w:t>
+      </w:r>
+      <w:proofErr w:type="spellStart"/>
+      <w:r>
+        <w:t>thymeleaf</w:t>
+      </w:r>
+      <w:proofErr w:type="spellEnd"/>
+      <w:r>
+        <w:fldChar w:fldCharType="begin" w:fldLock="1"/>
+      </w:r>
+      <w:r>
+        <w:instrText>ADDIN CSL_CITATION {"citationItems":[{"id":"ITEM-1","itemData":{"author":[{"dropping-particle":"","family":"Michael Good","given":"","non-dropping-particle":"","parse-names":false,"suffix":""}],"id":"ITEM-1","issued":{"date-parts":[["2018"]]},"title":"Thymeleaf with Preface","type":"book"},"uris":["http://www.mendeley.com/documents/?uuid=8b89ea1e-75b6-4f3a-9f00-b1f8f45d8096"]}],"mendeley":{"formattedCitation":"(Michael Good, 2018)","plainTextFormattedCitation":"(Michael Good, 2018)","previouslyFormattedCitation":"(Michael Good, 2018)"},"properties":{"noteIndex":0},"schema":"https://github.com/citation-style-language/schema/raw/master/csl-citation.json"}</w:instrText>
+      </w:r>
+      <w:r>
+        <w:fldChar w:fldCharType="separate"/>
+      </w:r>
+      <w:r>
+        <w:rPr>
+          <w:noProof/>
+        </w:rPr>
+        <w:t>(Michael Good, 2018)</w:t>
+      </w:r>
+      <w:r>
+        <w:fldChar w:fldCharType="end"/>
+      </w:r>
+      <w:r>
+        <w:t xml:space="preserve"> y las respectivas clases del Modelo y el Controlador </w:t>
       </w:r>
       <w:r>
         <w:t>en Java.</w:t>
@@ -11614,13 +13118,18 @@
     </w:p>
     <w:p>
       <w:r>
-        <w:t>Se utiliza como base de datos H2</w:t>
-      </w:r>
+        <w:t xml:space="preserve">Para la gestión del proyecto se utiliza Maven y se utiliza Spring </w:t>
+      </w:r>
+      <w:proofErr w:type="spellStart"/>
+      <w:r>
+        <w:t>Initializr</w:t>
+      </w:r>
+      <w:proofErr w:type="spellEnd"/>
       <w:r>
         <w:fldChar w:fldCharType="begin" w:fldLock="1"/>
       </w:r>
       <w:r>
-        <w:instrText>ADDIN CSL_CITATION {"citationItems":[{"id":"ITEM-1","itemData":{"URL":"https://www.h2database.com/html/main.html","accessed":{"date-parts":[["2021","5","16"]]},"id":"ITEM-1","issued":{"date-parts":[["0"]]},"title":"H2 Database Engine","type":"webpage"},"uris":["http://www.mendeley.com/documents/?uuid=5323156e-76f5-39be-b0b5-46477ae67ed4"]}],"mendeley":{"formattedCitation":"(&lt;i&gt;H2 Database Engine&lt;/i&gt;, n.d.)","plainTextFormattedCitation":"(H2 Database Engine, n.d.)"},"properties":{"noteIndex":0},"schema":"https://github.com/citation-style-language/schema/raw/master/csl-citation.json"}</w:instrText>
+        <w:instrText>ADDIN CSL_CITATION {"citationItems":[{"id":"ITEM-1","itemData":{"URL":"https://start.spring.io/","accessed":{"date-parts":[["2021","5","17"]]},"id":"ITEM-1","issued":{"date-parts":[["0"]]},"title":"Spring Initializr","type":"webpage"},"uris":["http://www.mendeley.com/documents/?uuid=43f241bd-aca8-31c6-b54a-395dbc9f4e66"]}],"mendeley":{"formattedCitation":"(&lt;i&gt;Spring Initializr&lt;/i&gt;, n.d.)","plainTextFormattedCitation":"(Spring Initializr, n.d.)","previouslyFormattedCitation":"(&lt;i&gt;Spring Initializr&lt;/i&gt;, n.d.)"},"properties":{"noteIndex":0},"schema":"https://github.com/citation-style-language/schema/raw/master/csl-citation.json"}</w:instrText>
       </w:r>
       <w:r>
         <w:fldChar w:fldCharType="separate"/>
@@ -11636,7 +13145,7 @@
           <w:i/>
           <w:noProof/>
         </w:rPr>
-        <w:t>H2 Database Engine</w:t>
+        <w:t>Spring Initializr</w:t>
       </w:r>
       <w:r>
         <w:rPr>
@@ -11648,58 +13157,85 @@
         <w:fldChar w:fldCharType="end"/>
       </w:r>
       <w:r>
-        <w:t xml:space="preserve"> que tiene las siguientes características:</w:t>
-      </w:r>
-    </w:p>
-    <w:p>
-      <w:pPr>
-        <w:pStyle w:val="Prrafodelista"/>
-        <w:numPr>
-          <w:ilvl w:val="0"/>
-          <w:numId w:val="34"/>
-        </w:numPr>
-      </w:pPr>
-      <w:r>
-        <w:t>Sigue el modelo relacional.</w:t>
-      </w:r>
-    </w:p>
-    <w:p>
-      <w:pPr>
-        <w:pStyle w:val="Prrafodelista"/>
-        <w:numPr>
-          <w:ilvl w:val="0"/>
-          <w:numId w:val="34"/>
-        </w:numPr>
-      </w:pPr>
-      <w:r>
-        <w:t>Es muy rápida, de código libre y con la API JDBC integrada.</w:t>
-      </w:r>
-    </w:p>
-    <w:p>
-      <w:pPr>
-        <w:pStyle w:val="Prrafodelista"/>
-        <w:numPr>
-          <w:ilvl w:val="0"/>
-          <w:numId w:val="34"/>
-        </w:numPr>
-      </w:pPr>
-      <w:r>
-        <w:t>La base de datos la tiene en memoria, por lo que tal como se indica en el punto anterior, es más rápida que sus competidoras.</w:t>
-      </w:r>
-    </w:p>
-    <w:p>
-      <w:pPr>
-        <w:pStyle w:val="Prrafodelista"/>
-        <w:numPr>
-          <w:ilvl w:val="0"/>
-          <w:numId w:val="34"/>
-        </w:numPr>
-      </w:pPr>
-      <w:r>
-        <w:t>Consulta gráfica de la base de datos mediante navegador web</w:t>
-      </w:r>
-    </w:p>
-    <w:bookmarkEnd w:id="51"/>
+        <w:t xml:space="preserve"> para seleccionar todas las dependencias del proyecto. </w:t>
+      </w:r>
+      <w:r>
+        <w:t xml:space="preserve">En este caso, entre ella hay que destacar la librería </w:t>
+      </w:r>
+      <w:proofErr w:type="spellStart"/>
+      <w:r>
+        <w:rPr>
+          <w:i/>
+          <w:iCs/>
+        </w:rPr>
+        <w:t>org.springframework.kafka</w:t>
+      </w:r>
+      <w:proofErr w:type="spellEnd"/>
+      <w:r>
+        <w:t xml:space="preserve"> para la comunicación con el </w:t>
+      </w:r>
+      <w:proofErr w:type="spellStart"/>
+      <w:r>
+        <w:t>broker</w:t>
+      </w:r>
+      <w:proofErr w:type="spellEnd"/>
+      <w:r>
+        <w:rPr>
+          <w:i/>
+          <w:iCs/>
+        </w:rPr>
+        <w:t xml:space="preserve"> </w:t>
+      </w:r>
+      <w:r>
+        <w:t xml:space="preserve">y </w:t>
+      </w:r>
+      <w:r>
+        <w:rPr>
+          <w:i/>
+          <w:iCs/>
+        </w:rPr>
+        <w:t>com.h2database</w:t>
+      </w:r>
+      <w:r>
+        <w:rPr>
+          <w:i/>
+          <w:iCs/>
+        </w:rPr>
+        <w:t xml:space="preserve"> </w:t>
+      </w:r>
+      <w:r>
+        <w:t>para la base de datos.</w:t>
+      </w:r>
+    </w:p>
+    <w:p>
+      <w:r>
+        <w:t xml:space="preserve">La integración con Kafka es tan sencilla como indicar en el </w:t>
+      </w:r>
+      <w:proofErr w:type="spellStart"/>
+      <w:r>
+        <w:t>applicatión.properties</w:t>
+      </w:r>
+      <w:proofErr w:type="spellEnd"/>
+      <w:r>
+        <w:t xml:space="preserve"> la dirección del servidor Kafka y cuales serán los </w:t>
+      </w:r>
+      <w:proofErr w:type="spellStart"/>
+      <w:r>
+        <w:t>topics</w:t>
+      </w:r>
+      <w:proofErr w:type="spellEnd"/>
+      <w:r>
+        <w:t xml:space="preserve"> a los que se suscribe la aplicación. En este caso, tal como se ha indicado en el apartado anterior, hay un </w:t>
+      </w:r>
+      <w:proofErr w:type="spellStart"/>
+      <w:r>
+        <w:t>topic</w:t>
+      </w:r>
+      <w:proofErr w:type="spellEnd"/>
+      <w:r>
+        <w:t xml:space="preserve"> por cada aplicación.</w:t>
+      </w:r>
+    </w:p>
     <w:p>
       <w:pPr>
         <w:jc w:val="center"/>
@@ -11709,10 +13245,10 @@
           <w:noProof/>
         </w:rPr>
         <w:drawing>
-          <wp:inline distT="0" distB="0" distL="0" distR="0" wp14:anchorId="78A916EC" wp14:editId="7B467244">
-            <wp:extent cx="6364870" cy="2486025"/>
-            <wp:effectExtent l="0" t="0" r="0" b="0"/>
-            <wp:docPr id="8" name="Imagen 8"/>
+          <wp:inline distT="0" distB="0" distL="0" distR="0" wp14:anchorId="12FBC281" wp14:editId="5F618F4D">
+            <wp:extent cx="3819525" cy="800100"/>
+            <wp:effectExtent l="0" t="0" r="9525" b="0"/>
+            <wp:docPr id="9" name="Imagen 9"/>
             <wp:cNvGraphicFramePr>
               <a:graphicFrameLocks xmlns:a="http://schemas.openxmlformats.org/drawingml/2006/main" noChangeAspect="1"/>
             </wp:cNvGraphicFramePr>
@@ -11732,6 +13268,333 @@
                   <pic:spPr>
                     <a:xfrm>
                       <a:off x="0" y="0"/>
+                      <a:ext cx="3819525" cy="800100"/>
+                    </a:xfrm>
+                    <a:prstGeom prst="rect">
+                      <a:avLst/>
+                    </a:prstGeom>
+                  </pic:spPr>
+                </pic:pic>
+              </a:graphicData>
+            </a:graphic>
+          </wp:inline>
+        </w:drawing>
+      </w:r>
+    </w:p>
+    <w:p>
+      <w:pPr>
+        <w:jc w:val="center"/>
+      </w:pPr>
+      <w:proofErr w:type="spellStart"/>
+      <w:r>
+        <w:t>Fig</w:t>
+      </w:r>
+      <w:proofErr w:type="spellEnd"/>
+      <w:r>
+        <w:t xml:space="preserve"> 1</w:t>
+      </w:r>
+      <w:r>
+        <w:t>7</w:t>
+      </w:r>
+      <w:r>
+        <w:t xml:space="preserve">. </w:t>
+      </w:r>
+      <w:proofErr w:type="spellStart"/>
+      <w:r>
+        <w:t>Application</w:t>
+      </w:r>
+      <w:proofErr w:type="spellEnd"/>
+      <w:r>
+        <w:t xml:space="preserve"> </w:t>
+      </w:r>
+      <w:proofErr w:type="spellStart"/>
+      <w:r>
+        <w:t>properties</w:t>
+      </w:r>
+      <w:proofErr w:type="spellEnd"/>
+    </w:p>
+    <w:p>
+      <w:r>
+        <w:t xml:space="preserve">Y una clase </w:t>
+      </w:r>
+      <w:r>
+        <w:rPr>
+          <w:i/>
+          <w:iCs/>
+        </w:rPr>
+        <w:t>KafkaMessageProducer.java</w:t>
+      </w:r>
+      <w:r>
+        <w:t xml:space="preserve"> que es la que se encargará de mandar el mensaje al servidor cuando se produzca un evento relacionado con el usuario:</w:t>
+      </w:r>
+    </w:p>
+    <w:p>
+      <w:pPr>
+        <w:jc w:val="center"/>
+      </w:pPr>
+      <w:r>
+        <w:rPr>
+          <w:noProof/>
+        </w:rPr>
+        <w:drawing>
+          <wp:inline distT="0" distB="0" distL="0" distR="0" wp14:anchorId="2C9A0C13" wp14:editId="2CCDF977">
+            <wp:extent cx="3057525" cy="447675"/>
+            <wp:effectExtent l="0" t="0" r="9525" b="9525"/>
+            <wp:docPr id="11" name="Imagen 11"/>
+            <wp:cNvGraphicFramePr>
+              <a:graphicFrameLocks xmlns:a="http://schemas.openxmlformats.org/drawingml/2006/main" noChangeAspect="1"/>
+            </wp:cNvGraphicFramePr>
+            <a:graphic xmlns:a="http://schemas.openxmlformats.org/drawingml/2006/main">
+              <a:graphicData uri="http://schemas.openxmlformats.org/drawingml/2006/picture">
+                <pic:pic xmlns:pic="http://schemas.openxmlformats.org/drawingml/2006/picture">
+                  <pic:nvPicPr>
+                    <pic:cNvPr id="1" name=""/>
+                    <pic:cNvPicPr/>
+                  </pic:nvPicPr>
+                  <pic:blipFill>
+                    <a:blip r:embed="rId30"/>
+                    <a:stretch>
+                      <a:fillRect/>
+                    </a:stretch>
+                  </pic:blipFill>
+                  <pic:spPr>
+                    <a:xfrm>
+                      <a:off x="0" y="0"/>
+                      <a:ext cx="3057525" cy="447675"/>
+                    </a:xfrm>
+                    <a:prstGeom prst="rect">
+                      <a:avLst/>
+                    </a:prstGeom>
+                  </pic:spPr>
+                </pic:pic>
+              </a:graphicData>
+            </a:graphic>
+          </wp:inline>
+        </w:drawing>
+      </w:r>
+    </w:p>
+    <w:p>
+      <w:pPr>
+        <w:jc w:val="center"/>
+      </w:pPr>
+      <w:proofErr w:type="spellStart"/>
+      <w:r>
+        <w:t>Fig</w:t>
+      </w:r>
+      <w:proofErr w:type="spellEnd"/>
+      <w:r>
+        <w:t xml:space="preserve"> 1</w:t>
+      </w:r>
+      <w:r>
+        <w:t>8</w:t>
+      </w:r>
+      <w:r>
+        <w:t xml:space="preserve">. </w:t>
+      </w:r>
+      <w:r>
+        <w:t>Clase Kafka</w:t>
+      </w:r>
+    </w:p>
+    <w:p>
+      <w:r>
+        <w:t xml:space="preserve">Además se cuenta con la entidad </w:t>
+      </w:r>
+      <w:proofErr w:type="spellStart"/>
+      <w:r>
+        <w:t>User</w:t>
+      </w:r>
+      <w:proofErr w:type="spellEnd"/>
+      <w:r>
+        <w:t xml:space="preserve"> para la gestión de los usuarios con su clase controladora, modelo y repositorio.</w:t>
+      </w:r>
+    </w:p>
+    <w:p>
+      <w:r>
+        <w:lastRenderedPageBreak/>
+        <w:t>Respecto a la persistencia de los datos, s</w:t>
+      </w:r>
+      <w:r>
+        <w:t>e utiliza H2</w:t>
+      </w:r>
+      <w:r>
+        <w:fldChar w:fldCharType="begin" w:fldLock="1"/>
+      </w:r>
+      <w:r>
+        <w:instrText>ADDIN CSL_CITATION {"citationItems":[{"id":"ITEM-1","itemData":{"URL":"https://www.h2database.com/html/main.html","accessed":{"date-parts":[["2021","5","16"]]},"id":"ITEM-1","issued":{"date-parts":[["0"]]},"title":"H2 Database Engine","type":"webpage"},"uris":["http://www.mendeley.com/documents/?uuid=5323156e-76f5-39be-b0b5-46477ae67ed4"]}],"mendeley":{"formattedCitation":"(&lt;i&gt;H2 Database Engine&lt;/i&gt;, n.d.)","plainTextFormattedCitation":"(H2 Database Engine, n.d.)","previouslyFormattedCitation":"(&lt;i&gt;H2 Database Engine&lt;/i&gt;, n.d.)"},"properties":{"noteIndex":0},"schema":"https://github.com/citation-style-language/schema/raw/master/csl-citation.json"}</w:instrText>
+      </w:r>
+      <w:r>
+        <w:fldChar w:fldCharType="separate"/>
+      </w:r>
+      <w:r>
+        <w:rPr>
+          <w:noProof/>
+        </w:rPr>
+        <w:t>(</w:t>
+      </w:r>
+      <w:r>
+        <w:rPr>
+          <w:i/>
+          <w:noProof/>
+        </w:rPr>
+        <w:t>H2 Database Engine</w:t>
+      </w:r>
+      <w:r>
+        <w:rPr>
+          <w:noProof/>
+        </w:rPr>
+        <w:t>, n.d.)</w:t>
+      </w:r>
+      <w:r>
+        <w:fldChar w:fldCharType="end"/>
+      </w:r>
+      <w:r>
+        <w:t xml:space="preserve"> que tiene las siguientes características:</w:t>
+      </w:r>
+    </w:p>
+    <w:p>
+      <w:pPr>
+        <w:pStyle w:val="Prrafodelista"/>
+        <w:numPr>
+          <w:ilvl w:val="0"/>
+          <w:numId w:val="34"/>
+        </w:numPr>
+      </w:pPr>
+      <w:r>
+        <w:t>Sigue el modelo relacional.</w:t>
+      </w:r>
+    </w:p>
+    <w:p>
+      <w:pPr>
+        <w:pStyle w:val="Prrafodelista"/>
+        <w:numPr>
+          <w:ilvl w:val="0"/>
+          <w:numId w:val="34"/>
+        </w:numPr>
+      </w:pPr>
+      <w:r>
+        <w:t>Es muy rápida, de código libre y con la API JDBC integrada.</w:t>
+      </w:r>
+    </w:p>
+    <w:p>
+      <w:pPr>
+        <w:pStyle w:val="Prrafodelista"/>
+        <w:numPr>
+          <w:ilvl w:val="0"/>
+          <w:numId w:val="34"/>
+        </w:numPr>
+      </w:pPr>
+      <w:r>
+        <w:t>La base de datos la tiene en memoria, por lo que tal como se indica en el punto anterior, es más rápida que sus competidoras.</w:t>
+      </w:r>
+    </w:p>
+    <w:p>
+      <w:pPr>
+        <w:pStyle w:val="Prrafodelista"/>
+        <w:numPr>
+          <w:ilvl w:val="0"/>
+          <w:numId w:val="34"/>
+        </w:numPr>
+      </w:pPr>
+      <w:r>
+        <w:t>Consulta gráfica de la base de datos mediante navegador web</w:t>
+      </w:r>
+    </w:p>
+    <w:p>
+      <w:r>
+        <w:t>Se descarta el uso de base de datos NoSQL ya que para el módulo no se va a necesitar ninguna de las características que ofrece.</w:t>
+      </w:r>
+    </w:p>
+    <w:p>
+      <w:r>
+        <w:t xml:space="preserve">Y tal como hemos visto en el apartado de soluciones tecnológicas, la aplicación se </w:t>
+      </w:r>
+      <w:proofErr w:type="spellStart"/>
+      <w:r>
+        <w:t>dockeriza</w:t>
+      </w:r>
+      <w:proofErr w:type="spellEnd"/>
+      <w:r>
+        <w:t xml:space="preserve"> siguiendo los pasos indicados en la página de Spring</w:t>
+      </w:r>
+      <w:r>
+        <w:fldChar w:fldCharType="begin" w:fldLock="1"/>
+      </w:r>
+      <w:r>
+        <w:instrText>ADDIN CSL_CITATION {"citationItems":[{"id":"ITEM-1","itemData":{"URL":"https://spring.io/blog/2021/01/04/ymnnalft-easy-docker-image-creation-with-the-spring-boot-maven-plugin-and-buildpacks","accessed":{"date-parts":[["2021","5","17"]]},"id":"ITEM-1","issued":{"date-parts":[["0"]]},"title":"YMNNALFT: Easy Docker Image Creation with the Spring Boot Maven Plugin and Buildpacks","type":"webpage"},"uris":["http://www.mendeley.com/documents/?uuid=961d38a4-1ec7-3461-9b07-5ad2a4f7b955"]}],"mendeley":{"formattedCitation":"(&lt;i&gt;YMNNALFT: Easy Docker Image Creation with the Spring Boot Maven Plugin and Buildpacks&lt;/i&gt;, n.d.)","plainTextFormattedCitation":"(YMNNALFT: Easy Docker Image Creation with the Spring Boot Maven Plugin and Buildpacks, n.d.)"},"properties":{"noteIndex":0},"schema":"https://github.com/citation-style-language/schema/raw/master/csl-citation.json"}</w:instrText>
+      </w:r>
+      <w:r>
+        <w:fldChar w:fldCharType="separate"/>
+      </w:r>
+      <w:r>
+        <w:rPr>
+          <w:noProof/>
+        </w:rPr>
+        <w:t>(</w:t>
+      </w:r>
+      <w:r>
+        <w:rPr>
+          <w:i/>
+          <w:noProof/>
+        </w:rPr>
+        <w:t>YMNNALFT: Easy Docker Image Creation with the Spring Boot Maven Plugin and Buildpacks</w:t>
+      </w:r>
+      <w:r>
+        <w:rPr>
+          <w:noProof/>
+        </w:rPr>
+        <w:t>, n.d.)</w:t>
+      </w:r>
+      <w:r>
+        <w:fldChar w:fldCharType="end"/>
+      </w:r>
+      <w:r>
+        <w:t xml:space="preserve"> </w:t>
+      </w:r>
+      <w:r>
+        <w:t>para poder desplegar en cualquier entorno sin depender de las dependencias de Java, Spring, etc.</w:t>
+      </w:r>
+    </w:p>
+    <w:p>
+      <w:r>
+        <w:t xml:space="preserve">La página de bienvenida del servicio </w:t>
+      </w:r>
+      <w:r>
+        <w:t>tiene la siguiente forma:</w:t>
+      </w:r>
+    </w:p>
+    <w:bookmarkEnd w:id="51"/>
+    <w:p>
+      <w:pPr>
+        <w:jc w:val="center"/>
+      </w:pPr>
+      <w:r>
+        <w:rPr>
+          <w:noProof/>
+        </w:rPr>
+        <w:drawing>
+          <wp:inline distT="0" distB="0" distL="0" distR="0" wp14:anchorId="78A916EC" wp14:editId="7B467244">
+            <wp:extent cx="6364870" cy="2486025"/>
+            <wp:effectExtent l="0" t="0" r="0" b="0"/>
+            <wp:docPr id="8" name="Imagen 8"/>
+            <wp:cNvGraphicFramePr>
+              <a:graphicFrameLocks xmlns:a="http://schemas.openxmlformats.org/drawingml/2006/main" noChangeAspect="1"/>
+            </wp:cNvGraphicFramePr>
+            <a:graphic xmlns:a="http://schemas.openxmlformats.org/drawingml/2006/main">
+              <a:graphicData uri="http://schemas.openxmlformats.org/drawingml/2006/picture">
+                <pic:pic xmlns:pic="http://schemas.openxmlformats.org/drawingml/2006/picture">
+                  <pic:nvPicPr>
+                    <pic:cNvPr id="1" name=""/>
+                    <pic:cNvPicPr/>
+                  </pic:nvPicPr>
+                  <pic:blipFill>
+                    <a:blip r:embed="rId31"/>
+                    <a:stretch>
+                      <a:fillRect/>
+                    </a:stretch>
+                  </pic:blipFill>
+                  <pic:spPr>
+                    <a:xfrm>
+                      <a:off x="0" y="0"/>
                       <a:ext cx="6393997" cy="2497402"/>
                     </a:xfrm>
                     <a:prstGeom prst="rect">
@@ -11745,36 +13608,64 @@
         </w:drawing>
       </w:r>
     </w:p>
+    <w:p>
+      <w:pPr>
+        <w:jc w:val="center"/>
+      </w:pPr>
+      <w:proofErr w:type="spellStart"/>
+      <w:r>
+        <w:t>Fig</w:t>
+      </w:r>
+      <w:proofErr w:type="spellEnd"/>
+      <w:r>
+        <w:t xml:space="preserve"> 1</w:t>
+      </w:r>
+      <w:r>
+        <w:t>9</w:t>
+      </w:r>
+      <w:r>
+        <w:t>. Clase Kafka</w:t>
+      </w:r>
+    </w:p>
+    <w:p>
+      <w:r>
+        <w:t>Y en el siguiente enlace se puede ver un video de su uso:</w:t>
+      </w:r>
+    </w:p>
     <w:p/>
-    <w:p>
-      <w:r>
-        <w:t>---&gt;Foto final del microservicio. Foto con las clases</w:t>
-      </w:r>
-      <w:r>
-        <w:sym w:font="Wingdings" w:char="F0E0"/>
-      </w:r>
-      <w:r>
-        <w:t>Foto con algún funcionamiento</w:t>
-      </w:r>
-    </w:p>
+    <w:p/>
+    <w:p/>
+    <w:p/>
     <w:p>
       <w:pPr>
         <w:pStyle w:val="Ttulo3"/>
       </w:pPr>
       <w:bookmarkStart w:id="52" w:name="_Toc71999181"/>
       <w:r>
-        <w:lastRenderedPageBreak/>
-        <w:t>Creación microservicio Editrans</w:t>
+        <w:t xml:space="preserve">Creación microservicio </w:t>
+      </w:r>
+      <w:proofErr w:type="spellStart"/>
+      <w:r>
+        <w:t>Editrans</w:t>
       </w:r>
       <w:bookmarkEnd w:id="46"/>
       <w:bookmarkEnd w:id="52"/>
+      <w:proofErr w:type="spellEnd"/>
     </w:p>
     <w:p>
       <w:r>
         <w:sym w:font="Wingdings" w:char="F0E0"/>
       </w:r>
       <w:r>
-        <w:t>Explicación fuente de datos local, foto despliegue, foto login y foto obteniendo justificantes</w:t>
+        <w:t xml:space="preserve">Explicación fuente de datos local, foto despliegue, foto </w:t>
+      </w:r>
+      <w:proofErr w:type="spellStart"/>
+      <w:r>
+        <w:t>login</w:t>
+      </w:r>
+      <w:proofErr w:type="spellEnd"/>
+      <w:r>
+        <w:t xml:space="preserve"> y foto obteniendo justificantes</w:t>
       </w:r>
     </w:p>
     <w:p>
@@ -11784,7 +13675,15 @@
       <w:bookmarkStart w:id="53" w:name="_Toc67325067"/>
       <w:bookmarkStart w:id="54" w:name="_Toc71999182"/>
       <w:r>
-        <w:t>Creación microservicio IfiWeb Mutuas</w:t>
+        <w:t xml:space="preserve">Creación microservicio </w:t>
+      </w:r>
+      <w:proofErr w:type="spellStart"/>
+      <w:r>
+        <w:t>IfiWeb</w:t>
+      </w:r>
+      <w:proofErr w:type="spellEnd"/>
+      <w:r>
+        <w:t xml:space="preserve"> Mutuas</w:t>
       </w:r>
       <w:bookmarkEnd w:id="53"/>
       <w:bookmarkEnd w:id="54"/>
@@ -11794,7 +13693,23 @@
         <w:sym w:font="Wingdings" w:char="F0E0"/>
       </w:r>
       <w:r>
-        <w:t>Explicación doble fuente de datos(local y donde está la info de mutuas), foto despliegue, foto login usuario mutuas y usuario funcionario, obtención fichero de recuperación.</w:t>
+        <w:t xml:space="preserve">Explicación doble fuente de datos(local y donde está la </w:t>
+      </w:r>
+      <w:proofErr w:type="spellStart"/>
+      <w:r>
+        <w:t>info</w:t>
+      </w:r>
+      <w:proofErr w:type="spellEnd"/>
+      <w:r>
+        <w:t xml:space="preserve"> de mutuas), foto despliegue, foto </w:t>
+      </w:r>
+      <w:proofErr w:type="spellStart"/>
+      <w:r>
+        <w:t>login</w:t>
+      </w:r>
+      <w:proofErr w:type="spellEnd"/>
+      <w:r>
+        <w:t xml:space="preserve"> usuario mutuas y usuario funcionario, obtención fichero de recuperación.</w:t>
       </w:r>
     </w:p>
     <w:p/>
@@ -11828,7 +13743,15 @@
     </w:p>
     <w:p>
       <w:r>
-        <w:t>Se utiliza la herramienta Google Forms para la creación de la encuesta de satisfacción de las aplicaciones monolíticas y de la encuesta de satisfacción una vez realizado el caso de uso de migración a microservicios.</w:t>
+        <w:t xml:space="preserve">Se utiliza la herramienta Google </w:t>
+      </w:r>
+      <w:proofErr w:type="spellStart"/>
+      <w:r>
+        <w:t>Forms</w:t>
+      </w:r>
+      <w:proofErr w:type="spellEnd"/>
+      <w:r>
+        <w:t xml:space="preserve"> para la creación de la encuesta de satisfacción de las aplicaciones monolíticas y de la encuesta de satisfacción una vez realizado el caso de uso de migración a microservicios.</w:t>
       </w:r>
     </w:p>
     <w:p>
@@ -11837,7 +13760,7 @@
       </w:r>
     </w:p>
     <w:p>
-      <w:hyperlink r:id="rId30" w:history="1">
+      <w:hyperlink r:id="rId32" w:history="1">
         <w:r>
           <w:rPr>
             <w:rStyle w:val="Hipervnculo"/>
@@ -11852,7 +13775,7 @@
       </w:r>
     </w:p>
     <w:p>
-      <w:hyperlink r:id="rId31" w:history="1">
+      <w:hyperlink r:id="rId33" w:history="1">
         <w:r>
           <w:rPr>
             <w:rStyle w:val="Hipervnculo"/>
@@ -11915,7 +13838,7 @@
                     </pic:cNvPicPr>
                   </pic:nvPicPr>
                   <pic:blipFill>
-                    <a:blip r:embed="rId32" cstate="print">
+                    <a:blip r:embed="rId34" cstate="print">
                       <a:extLst>
                         <a:ext uri="{28A0092B-C50C-407E-A947-70E740481C1C}">
                           <a14:useLocalDpi xmlns:a14="http://schemas.microsoft.com/office/drawing/2010/main" val="0"/>
@@ -11989,7 +13912,7 @@
                     </pic:cNvPicPr>
                   </pic:nvPicPr>
                   <pic:blipFill>
-                    <a:blip r:embed="rId33" cstate="print">
+                    <a:blip r:embed="rId35" cstate="print">
                       <a:extLst>
                         <a:ext uri="{28A0092B-C50C-407E-A947-70E740481C1C}">
                           <a14:useLocalDpi xmlns:a14="http://schemas.microsoft.com/office/drawing/2010/main" val="0"/>
@@ -12060,7 +13983,7 @@
                     </pic:cNvPicPr>
                   </pic:nvPicPr>
                   <pic:blipFill>
-                    <a:blip r:embed="rId34" cstate="print">
+                    <a:blip r:embed="rId36" cstate="print">
                       <a:extLst>
                         <a:ext uri="{28A0092B-C50C-407E-A947-70E740481C1C}">
                           <a14:useLocalDpi xmlns:a14="http://schemas.microsoft.com/office/drawing/2010/main" val="0"/>
@@ -12133,7 +14056,7 @@
                     </pic:cNvPicPr>
                   </pic:nvPicPr>
                   <pic:blipFill>
-                    <a:blip r:embed="rId35" cstate="print">
+                    <a:blip r:embed="rId37" cstate="print">
                       <a:extLst>
                         <a:ext uri="{28A0092B-C50C-407E-A947-70E740481C1C}">
                           <a14:useLocalDpi xmlns:a14="http://schemas.microsoft.com/office/drawing/2010/main" val="0"/>
@@ -12205,7 +14128,7 @@
                     </pic:cNvPicPr>
                   </pic:nvPicPr>
                   <pic:blipFill>
-                    <a:blip r:embed="rId36" cstate="print">
+                    <a:blip r:embed="rId38" cstate="print">
                       <a:extLst>
                         <a:ext uri="{28A0092B-C50C-407E-A947-70E740481C1C}">
                           <a14:useLocalDpi xmlns:a14="http://schemas.microsoft.com/office/drawing/2010/main" val="0"/>
@@ -12749,18 +14672,25 @@
       <w:r>
         <w:rPr>
           <w:rFonts w:ascii="Calibri" w:hAnsi="Calibri" w:cs="Calibri"/>
+          <w:noProof/>
+        </w:rPr>
+        <w:t xml:space="preserve">Michael Good. (2018). </w:t>
+      </w:r>
+      <w:r>
+        <w:rPr>
+          <w:rFonts w:ascii="Calibri" w:hAnsi="Calibri" w:cs="Calibri"/>
           <w:i/>
           <w:iCs/>
           <w:noProof/>
         </w:rPr>
-        <w:t>Microservices</w:t>
+        <w:t>Thymeleaf with Preface</w:t>
       </w:r>
       <w:r>
         <w:rPr>
           <w:rFonts w:ascii="Calibri" w:hAnsi="Calibri" w:cs="Calibri"/>
           <w:noProof/>
         </w:rPr>
-        <w:t>. (n.d.). Retrieved April 29, 2021, from https://martinfowler.com/articles/microservices.html</w:t>
+        <w:t>.</w:t>
       </w:r>
     </w:p>
     <w:p>
@@ -12782,14 +14712,14 @@
           <w:iCs/>
           <w:noProof/>
         </w:rPr>
-        <w:t>MVC (Model, View, Controller) explicado.</w:t>
+        <w:t>Microservices</w:t>
       </w:r>
       <w:r>
         <w:rPr>
           <w:rFonts w:ascii="Calibri" w:hAnsi="Calibri" w:cs="Calibri"/>
           <w:noProof/>
         </w:rPr>
-        <w:t xml:space="preserve"> (n.d.). Retrieved May 16, 2021, from https://codigofacilito.com/articulos/mvc-model-view-controller-explicado</w:t>
+        <w:t>. (n.d.). Retrieved April 29, 2021, from https://martinfowler.com/articles/microservices.html</w:t>
       </w:r>
     </w:p>
     <w:p>
@@ -12807,25 +14737,18 @@
       <w:r>
         <w:rPr>
           <w:rFonts w:ascii="Calibri" w:hAnsi="Calibri" w:cs="Calibri"/>
-          <w:noProof/>
-        </w:rPr>
-        <w:t xml:space="preserve">Newman, S. (2020). </w:t>
-      </w:r>
-      <w:r>
-        <w:rPr>
-          <w:rFonts w:ascii="Calibri" w:hAnsi="Calibri" w:cs="Calibri"/>
           <w:i/>
           <w:iCs/>
           <w:noProof/>
         </w:rPr>
-        <w:t>Monolith to Microservices Evolutionary Patterns to Transform Your Monolith</w:t>
+        <w:t>MVC (Model, View, Controller) explicado.</w:t>
       </w:r>
       <w:r>
         <w:rPr>
           <w:rFonts w:ascii="Calibri" w:hAnsi="Calibri" w:cs="Calibri"/>
           <w:noProof/>
         </w:rPr>
-        <w:t>. O’Reilly Media.</w:t>
+        <w:t xml:space="preserve"> (n.d.). Retrieved May 16, 2021, from https://codigofacilito.com/articulos/mvc-model-view-controller-explicado</w:t>
       </w:r>
     </w:p>
     <w:p>
@@ -12843,18 +14766,25 @@
       <w:r>
         <w:rPr>
           <w:rFonts w:ascii="Calibri" w:hAnsi="Calibri" w:cs="Calibri"/>
+          <w:noProof/>
+        </w:rPr>
+        <w:t xml:space="preserve">Newman, S. (2020). </w:t>
+      </w:r>
+      <w:r>
+        <w:rPr>
+          <w:rFonts w:ascii="Calibri" w:hAnsi="Calibri" w:cs="Calibri"/>
           <w:i/>
           <w:iCs/>
           <w:noProof/>
         </w:rPr>
-        <w:t>Spring | Home</w:t>
+        <w:t>Monolith to Microservices Evolutionary Patterns to Transform Your Monolith</w:t>
       </w:r>
       <w:r>
         <w:rPr>
           <w:rFonts w:ascii="Calibri" w:hAnsi="Calibri" w:cs="Calibri"/>
           <w:noProof/>
         </w:rPr>
-        <w:t>. (n.d.). https://spring.io/</w:t>
+        <w:t>. O’Reilly Media.</w:t>
       </w:r>
     </w:p>
     <w:p>
@@ -12877,14 +14807,14 @@
           <w:noProof/>
         </w:rPr>
         <w:lastRenderedPageBreak/>
-        <w:t>Spring MVC vs Apache Wicket detailed comparison as of 2021 - Slant</w:t>
+        <w:t>Spring | Home</w:t>
       </w:r>
       <w:r>
         <w:rPr>
           <w:rFonts w:ascii="Calibri" w:hAnsi="Calibri" w:cs="Calibri"/>
           <w:noProof/>
         </w:rPr>
-        <w:t>. (n.d.). Retrieved May 16, 2021, from https://www.slant.co/versus/1436/23475/~spring-mvc_vs_apache-wicket</w:t>
+        <w:t>. (n.d.). https://spring.io/</w:t>
       </w:r>
     </w:p>
     <w:p>
@@ -12902,25 +14832,18 @@
       <w:r>
         <w:rPr>
           <w:rFonts w:ascii="Calibri" w:hAnsi="Calibri" w:cs="Calibri"/>
-          <w:noProof/>
-        </w:rPr>
-        <w:t xml:space="preserve">Surovich, S., &amp; Boorshtein, M. (2020). </w:t>
-      </w:r>
-      <w:r>
-        <w:rPr>
-          <w:rFonts w:ascii="Calibri" w:hAnsi="Calibri" w:cs="Calibri"/>
           <w:i/>
           <w:iCs/>
           <w:noProof/>
         </w:rPr>
-        <w:t>Kubernetes and Docker - An Enterprise Guide: Effectively containerize applications, integrate enterprise systems, and scale applications in your enterprise</w:t>
+        <w:t>Spring Initializr</w:t>
       </w:r>
       <w:r>
         <w:rPr>
           <w:rFonts w:ascii="Calibri" w:hAnsi="Calibri" w:cs="Calibri"/>
           <w:noProof/>
         </w:rPr>
-        <w:t>. Packt Publishing.</w:t>
+        <w:t>. (n.d.). Retrieved May 17, 2021, from https://start.spring.io/</w:t>
       </w:r>
     </w:p>
     <w:p>
@@ -12936,14 +14859,20 @@
         </w:rPr>
       </w:pPr>
       <w:r>
-        <w:fldChar w:fldCharType="end"/>
-      </w:r>
-      <w:r>
         <w:rPr>
           <w:rFonts w:ascii="Calibri" w:hAnsi="Calibri" w:cs="Calibri"/>
-          <w:noProof/>
-        </w:rPr>
-        <w:t>CQRS. (s. f.). https://martinfowler.com/bliki/CQRS.html</w:t>
+          <w:i/>
+          <w:iCs/>
+          <w:noProof/>
+        </w:rPr>
+        <w:t>Spring MVC vs Apache Wicket detailed comparison as of 2021 - Slant</w:t>
+      </w:r>
+      <w:r>
+        <w:rPr>
+          <w:rFonts w:ascii="Calibri" w:hAnsi="Calibri" w:cs="Calibri"/>
+          <w:noProof/>
+        </w:rPr>
+        <w:t>. (n.d.). Retrieved May 16, 2021, from https://www.slant.co/versus/1436/23475/~spring-mvc_vs_apache-wicket</w:t>
       </w:r>
     </w:p>
     <w:p>
@@ -12963,7 +14892,23 @@
           <w:rFonts w:ascii="Calibri" w:hAnsi="Calibri" w:cs="Calibri"/>
           <w:noProof/>
         </w:rPr>
-        <w:t>spring-projects/spring-petclinic: A sample Spring-based application. (s. f.). https://github.com/spring-projects/spring-petclinic</w:t>
+        <w:t xml:space="preserve">Surovich, S., &amp; Boorshtein, M. (2020). </w:t>
+      </w:r>
+      <w:r>
+        <w:rPr>
+          <w:rFonts w:ascii="Calibri" w:hAnsi="Calibri" w:cs="Calibri"/>
+          <w:i/>
+          <w:iCs/>
+          <w:noProof/>
+        </w:rPr>
+        <w:t>Kubernetes and Docker - An Enterprise Guide: Effectively containerize applications, integrate enterprise systems, and scale applications in your enterprise</w:t>
+      </w:r>
+      <w:r>
+        <w:rPr>
+          <w:rFonts w:ascii="Calibri" w:hAnsi="Calibri" w:cs="Calibri"/>
+          <w:noProof/>
+        </w:rPr>
+        <w:t>. Packt Publishing.</w:t>
       </w:r>
     </w:p>
     <w:p>
@@ -12981,9 +14926,18 @@
       <w:r>
         <w:rPr>
           <w:rFonts w:ascii="Calibri" w:hAnsi="Calibri" w:cs="Calibri"/>
-          <w:noProof/>
-        </w:rPr>
-        <w:t>Kappa Architecture - Where Every Thing Is A Stream. (s. f.). https://milinda.pathirage.org/kappa-architecture.com/</w:t>
+          <w:i/>
+          <w:iCs/>
+          <w:noProof/>
+        </w:rPr>
+        <w:t>YMNNALFT: Easy Docker Image Creation with the Spring Boot Maven Plugin and Buildpacks</w:t>
+      </w:r>
+      <w:r>
+        <w:rPr>
+          <w:rFonts w:ascii="Calibri" w:hAnsi="Calibri" w:cs="Calibri"/>
+          <w:noProof/>
+        </w:rPr>
+        <w:t>. (n.d.). Retrieved May 17, 2021, from https://spring.io/blog/2021/01/04/ymnnalft-easy-docker-image-creation-with-the-spring-boot-maven-plugin-and-buildpacks</w:t>
       </w:r>
     </w:p>
     <w:p>
@@ -12999,11 +14953,14 @@
         </w:rPr>
       </w:pPr>
       <w:r>
+        <w:fldChar w:fldCharType="end"/>
+      </w:r>
+      <w:r>
         <w:rPr>
           <w:rFonts w:ascii="Calibri" w:hAnsi="Calibri" w:cs="Calibri"/>
           <w:noProof/>
         </w:rPr>
-        <w:t>Baboi, M., Iftene, A., &amp; Gîfu, D. (2019). Dynamic microservices to create scalable and fault tolerance architecture. Procedia Computer Science, 159, 1035-1044. https://doi.org/10.1016/j.procs.2019.09.271</w:t>
+        <w:t>CQRS. (s. f.). https://martinfowler.com/bliki/CQRS.html</w:t>
       </w:r>
     </w:p>
     <w:p>
@@ -13023,7 +14980,7 @@
           <w:rFonts w:ascii="Calibri" w:hAnsi="Calibri" w:cs="Calibri"/>
           <w:noProof/>
         </w:rPr>
-        <w:t>Baboi, M., Iftene, A., &amp; Gîfu, D. (2019). Dynamic microservices to create scalable and fault tolerance architecture. Procedia Computer Science, 159, 1035-1044. https://doi.org/10.1016/j.procs.2019.09.271</w:t>
+        <w:t>spring-projects/spring-petclinic: A sample Spring-based application. (s. f.). https://github.com/spring-projects/spring-petclinic</w:t>
       </w:r>
     </w:p>
     <w:p>
@@ -13043,7 +15000,7 @@
           <w:rFonts w:ascii="Calibri" w:hAnsi="Calibri" w:cs="Calibri"/>
           <w:noProof/>
         </w:rPr>
-        <w:t>Bejeck, B. (2018). Kafka Streams in Action: Real-time apps and microservices with the Kafka Streams API. Manning Publications.</w:t>
+        <w:t>Kappa Architecture - Where Every Thing Is A Stream. (s. f.). https://milinda.pathirage.org/kappa-architecture.com/</w:t>
       </w:r>
     </w:p>
     <w:p>
@@ -13063,7 +15020,7 @@
           <w:rFonts w:ascii="Calibri" w:hAnsi="Calibri" w:cs="Calibri"/>
           <w:noProof/>
         </w:rPr>
-        <w:t>Bellemare, A. (2020). Building Event-Driven Microservices. O’Reilly Media.</w:t>
+        <w:t>Baboi, M., Iftene, A., &amp; Gîfu, D. (2019). Dynamic microservices to create scalable and fault tolerance architecture. Procedia Computer Science, 159, 1035-1044. https://doi.org/10.1016/j.procs.2019.09.271</w:t>
       </w:r>
     </w:p>
     <w:p>
@@ -13083,7 +15040,7 @@
           <w:rFonts w:ascii="Calibri" w:hAnsi="Calibri" w:cs="Calibri"/>
           <w:noProof/>
         </w:rPr>
-        <w:t>Bradshaw, S., Brazil, E., &amp; Chodorow, K. (2019). MongoDB: The Definitive Guide 3e: Powerful and Scalable Data Storage. O’Reilly Media.</w:t>
+        <w:t>Baboi, M., Iftene, A., &amp; Gîfu, D. (2019). Dynamic microservices to create scalable and fault tolerance architecture. Procedia Computer Science, 159, 1035-1044. https://doi.org/10.1016/j.procs.2019.09.271</w:t>
       </w:r>
     </w:p>
     <w:p>
@@ -13103,7 +15060,7 @@
           <w:rFonts w:ascii="Calibri" w:hAnsi="Calibri" w:cs="Calibri"/>
           <w:noProof/>
         </w:rPr>
-        <w:t>Bucchiarone, A., Mazzara, M., Dragoni, N., Dustdar, S., &amp; Bjørndal, N. (2020). Migration from Monolith to Microservices: Benchmarking a Case Study. March. https://doi.org/10.13140/RG.2.2.27715.14883</w:t>
+        <w:t>Bejeck, B. (2018). Kafka Streams in Action: Real-time apps and microservices with the Kafka Streams API. Manning Publications.</w:t>
       </w:r>
     </w:p>
     <w:p>
@@ -13123,7 +15080,7 @@
           <w:rFonts w:ascii="Calibri" w:hAnsi="Calibri" w:cs="Calibri"/>
           <w:noProof/>
         </w:rPr>
-        <w:t>Garafolo, E. (2020). Practical Microservices: Build Event-Driven Architectures with Event Sourcing and CQRS. Pragmatic Bookshelf.</w:t>
+        <w:t>Bellemare, A. (2020). Building Event-Driven Microservices. O’Reilly Media.</w:t>
       </w:r>
     </w:p>
     <w:p>
@@ -13143,15 +15100,7 @@
           <w:rFonts w:ascii="Calibri" w:hAnsi="Calibri" w:cs="Calibri"/>
           <w:noProof/>
         </w:rPr>
-        <w:t xml:space="preserve">Kane, S., &amp; Matthias, K. (2018). Docker: Up &amp; Running: Shipping Reliable Containers in </w:t>
-      </w:r>
-      <w:r>
-        <w:rPr>
-          <w:rFonts w:ascii="Calibri" w:hAnsi="Calibri" w:cs="Calibri"/>
-          <w:noProof/>
-        </w:rPr>
-        <w:lastRenderedPageBreak/>
-        <w:t>Production. O’Reilly Medi.</w:t>
+        <w:t>Bradshaw, S., Brazil, E., &amp; Chodorow, K. (2019). MongoDB: The Definitive Guide 3e: Powerful and Scalable Data Storage. O’Reilly Media.</w:t>
       </w:r>
     </w:p>
     <w:p>
@@ -13171,7 +15120,15 @@
           <w:rFonts w:ascii="Calibri" w:hAnsi="Calibri" w:cs="Calibri"/>
           <w:noProof/>
         </w:rPr>
-        <w:t>Karanam, R. R. (2018). Spring: Microservices with Spring Boot: Build and deploy microservices with Spring Boot. Packt Publishing Ltd.</w:t>
+        <w:t xml:space="preserve">Bucchiarone, A., Mazzara, M., Dragoni, N., Dustdar, S., &amp; Bjørndal, N. (2020). Migration from </w:t>
+      </w:r>
+      <w:r>
+        <w:rPr>
+          <w:rFonts w:ascii="Calibri" w:hAnsi="Calibri" w:cs="Calibri"/>
+          <w:noProof/>
+        </w:rPr>
+        <w:lastRenderedPageBreak/>
+        <w:t>Monolith to Microservices: Benchmarking a Case Study. March. https://doi.org/10.13140/RG.2.2.27715.14883</w:t>
       </w:r>
     </w:p>
     <w:p>
@@ -13191,7 +15148,7 @@
           <w:rFonts w:ascii="Calibri" w:hAnsi="Calibri" w:cs="Calibri"/>
           <w:noProof/>
         </w:rPr>
-        <w:t>Li, S., Zhang, H., Jia, Z., Zhong, C., Zhang, C., Shan, Z., Shen, J., &amp; Babar, M. A. (2021). Understanding and addressing quality attributes of microservices architecture: A Systematic literature review. Information and Software Technology, 131, 106449. https://doi.org/10.1016/j.infsof.2020.106449</w:t>
+        <w:t>Garafolo, E. (2020). Practical Microservices: Build Event-Driven Architectures with Event Sourcing and CQRS. Pragmatic Bookshelf.</w:t>
       </w:r>
     </w:p>
     <w:p>
@@ -13211,7 +15168,7 @@
           <w:rFonts w:ascii="Calibri" w:hAnsi="Calibri" w:cs="Calibri"/>
           <w:noProof/>
         </w:rPr>
-        <w:t>Lopez de Ipiña, D. (s. f.). Bases de Datos No Relacionales (NoSQL): Cassandra, CouchDB, MongoDB y…. https://www.slideshare.net/dipina/nosql-cassandra-couchdb-mongodb-y-neo4j</w:t>
+        <w:t>Kane, S., &amp; Matthias, K. (2018). Docker: Up &amp; Running: Shipping Reliable Containers in Production. O’Reilly Medi.</w:t>
       </w:r>
     </w:p>
     <w:p>
@@ -13231,7 +15188,7 @@
           <w:rFonts w:ascii="Calibri" w:hAnsi="Calibri" w:cs="Calibri"/>
           <w:noProof/>
         </w:rPr>
-        <w:t>Macero, M. (2020). Learn Microservices with Spring Boot. Apress.</w:t>
+        <w:t>Karanam, R. R. (2018). Spring: Microservices with Spring Boot: Build and deploy microservices with Spring Boot. Packt Publishing Ltd.</w:t>
       </w:r>
     </w:p>
     <w:p>
@@ -13251,7 +15208,7 @@
           <w:rFonts w:ascii="Calibri" w:hAnsi="Calibri" w:cs="Calibri"/>
           <w:noProof/>
         </w:rPr>
-        <w:t>Martin, R. C. (2012). Código Limpio Manual de Estilo para el Desarrollo Ágil de Software. Anaya Multimedia.</w:t>
+        <w:t>Li, S., Zhang, H., Jia, Z., Zhong, C., Zhang, C., Shan, Z., Shen, J., &amp; Babar, M. A. (2021). Understanding and addressing quality attributes of microservices architecture: A Systematic literature review. Information and Software Technology, 131, 106449. https://doi.org/10.1016/j.infsof.2020.106449</w:t>
       </w:r>
     </w:p>
     <w:p>
@@ -13271,7 +15228,7 @@
           <w:rFonts w:ascii="Calibri" w:hAnsi="Calibri" w:cs="Calibri"/>
           <w:noProof/>
         </w:rPr>
-        <w:t>Mitra, R. (2020). Microservices: Up and Running: A Step-by-Step Guide to Building a Microservice Architecture. O’Reilly Media.</w:t>
+        <w:t>Lopez de Ipiña, D. (s. f.). Bases de Datos No Relacionales (NoSQL): Cassandra, CouchDB, MongoDB y…. https://www.slideshare.net/dipina/nosql-cassandra-couchdb-mongodb-y-neo4j</w:t>
       </w:r>
     </w:p>
     <w:p>
@@ -13291,7 +15248,7 @@
           <w:rFonts w:ascii="Calibri" w:hAnsi="Calibri" w:cs="Calibri"/>
           <w:noProof/>
         </w:rPr>
-        <w:t>Newman, S. (2015). Building Microservices. O’Reilly Media.</w:t>
+        <w:t>Macero, M. (2020). Learn Microservices with Spring Boot. Apress.</w:t>
       </w:r>
     </w:p>
     <w:p>
@@ -13311,7 +15268,7 @@
           <w:rFonts w:ascii="Calibri" w:hAnsi="Calibri" w:cs="Calibri"/>
           <w:noProof/>
         </w:rPr>
-        <w:t>Newman, S. (2020). Monolith to Microservices Evolutionary Patterns to Transform Your Monolith. O’Reilly Media.</w:t>
+        <w:t>Martin, R. C. (2012). Código Limpio Manual de Estilo para el Desarrollo Ágil de Software. Anaya Multimedia.</w:t>
       </w:r>
     </w:p>
     <w:p>
@@ -13331,7 +15288,7 @@
           <w:rFonts w:ascii="Calibri" w:hAnsi="Calibri" w:cs="Calibri"/>
           <w:noProof/>
         </w:rPr>
-        <w:t>Pacheco, V. F. (2018). Microservice patterns and best practices : Explore patterns like cqrs and event sourcing to create scalable, maintainable, and testable microservices (P. E. Central (Ed.)).</w:t>
+        <w:t>Mitra, R. (2020). Microservices: Up and Running: A Step-by-Step Guide to Building a Microservice Architecture. O’Reilly Media.</w:t>
       </w:r>
     </w:p>
     <w:p>
@@ -13351,7 +15308,7 @@
           <w:rFonts w:ascii="Calibri" w:hAnsi="Calibri" w:cs="Calibri"/>
           <w:noProof/>
         </w:rPr>
-        <w:t>Poulton, N. (2021). The Kubernetes Book. Independently published.</w:t>
+        <w:t>Newman, S. (2015). Building Microservices. O’Reilly Media.</w:t>
       </w:r>
     </w:p>
     <w:p>
@@ -13371,7 +15328,7 @@
           <w:rFonts w:ascii="Calibri" w:hAnsi="Calibri" w:cs="Calibri"/>
           <w:noProof/>
         </w:rPr>
-        <w:t>Roldan Martinez, D., Valderas Aranda, P. J., &amp; Torres Bosch, V. (2018). Microservicios: un enfoque integrado. RA-MA Editorial.</w:t>
+        <w:t>Newman, S. (2020). Monolith to Microservices Evolutionary Patterns to Transform Your Monolith. O’Reilly Media.</w:t>
       </w:r>
     </w:p>
     <w:p>
@@ -13391,7 +15348,7 @@
           <w:rFonts w:ascii="Calibri" w:hAnsi="Calibri" w:cs="Calibri"/>
           <w:noProof/>
         </w:rPr>
-        <w:t>Santomaggio, G., &amp; Boschi, S. (2013). RabbitMQ Cookbook. Packt Publishing Ltd.</w:t>
+        <w:t>Pacheco, V. F. (2018). Microservice patterns and best practices : Explore patterns like cqrs and event sourcing to create scalable, maintainable, and testable microservices (P. E. Central (Ed.)).</w:t>
       </w:r>
     </w:p>
     <w:p>
@@ -13411,7 +15368,7 @@
           <w:rFonts w:ascii="Calibri" w:hAnsi="Calibri" w:cs="Calibri"/>
           <w:noProof/>
         </w:rPr>
-        <w:t>Surovich, S., &amp; Boorshtein, M. (2020). Kubernetes and Docker - An Enterprise Guide: Effectively containerize applications, integrate enterprise systems, and scale applications in your enterprise. Packt Publishing.</w:t>
+        <w:t>Poulton, N. (2021). The Kubernetes Book. Independently published.</w:t>
       </w:r>
     </w:p>
     <w:p>
@@ -13431,8 +15388,15 @@
           <w:rFonts w:ascii="Calibri" w:hAnsi="Calibri" w:cs="Calibri"/>
           <w:noProof/>
         </w:rPr>
+        <w:t xml:space="preserve">Roldan Martinez, D., Valderas Aranda, P. J., &amp; Torres Bosch, V. (2018). Microservicios: un </w:t>
+      </w:r>
+      <w:r>
+        <w:rPr>
+          <w:rFonts w:ascii="Calibri" w:hAnsi="Calibri" w:cs="Calibri"/>
+          <w:noProof/>
+        </w:rPr>
         <w:lastRenderedPageBreak/>
-        <w:t>Torres-berru, Y., Camacho-macas, J., &amp; Solano-cabrera, J. (2020). Ciencias tecnicas y aplicadas Artículo de investigación. 6, 763-781.</w:t>
+        <w:t>enfoque integrado. RA-MA Editorial.</w:t>
       </w:r>
     </w:p>
     <w:p>
@@ -13452,7 +15416,7 @@
           <w:rFonts w:ascii="Calibri" w:hAnsi="Calibri" w:cs="Calibri"/>
           <w:noProof/>
         </w:rPr>
-        <w:t>Urquhart, J. (2021). Flow Architectures: The Future of Streaming and Event-Driven Integration. O’Reilly Media.</w:t>
+        <w:t>Santomaggio, G., &amp; Boschi, S. (2013). RabbitMQ Cookbook. Packt Publishing Ltd.</w:t>
       </w:r>
     </w:p>
     <w:p>
@@ -13472,7 +15436,7 @@
           <w:rFonts w:ascii="Calibri" w:hAnsi="Calibri" w:cs="Calibri"/>
           <w:noProof/>
         </w:rPr>
-        <w:t>Valley, S., Group, P., Partner, G., &amp; Partners, M. (2010). Praise for the The Art of Scalability. En Addison-Wesley.</w:t>
+        <w:t>Surovich, S., &amp; Boorshtein, M. (2020). Kubernetes and Docker - An Enterprise Guide: Effectively containerize applications, integrate enterprise systems, and scale applications in your enterprise. Packt Publishing.</w:t>
       </w:r>
     </w:p>
     <w:p>
@@ -13492,7 +15456,7 @@
           <w:rFonts w:ascii="Calibri" w:hAnsi="Calibri" w:cs="Calibri"/>
           <w:noProof/>
         </w:rPr>
-        <w:t>Vera-Rivera, F. H., Cuevas, C. M. G., &amp; Astudillo, H. (2019). Desarrollo de aplicaciones basadas en microservicios: tendencias y desafíos de investigación TT  - Development of microservices-based applications: trends and research challenges. Revista Ibérica de Sistemas e Tecnologias de Informação, E23, 107-120.</w:t>
+        <w:t>Torres-berru, Y., Camacho-macas, J., &amp; Solano-cabrera, J. (2020). Ciencias tecnicas y aplicadas Artículo de investigación. 6, 763-781.</w:t>
       </w:r>
     </w:p>
     <w:p>
@@ -13512,7 +15476,7 @@
           <w:rFonts w:ascii="Calibri" w:hAnsi="Calibri" w:cs="Calibri"/>
           <w:noProof/>
         </w:rPr>
-        <w:t>Astic | Asociación Profesional de Cuerpos Superiores de Sistemas y Tecnologías de la Información de las Administraciones Públicas. (s. f.). Recuperado 29 de abril de 2021, de https://www.astic.es/</w:t>
+        <w:t>Urquhart, J. (2021). Flow Architectures: The Future of Streaming and Event-Driven Integration. O’Reilly Media.</w:t>
       </w:r>
     </w:p>
     <w:p>
@@ -13532,7 +15496,7 @@
           <w:rFonts w:ascii="Calibri" w:hAnsi="Calibri" w:cs="Calibri"/>
           <w:noProof/>
         </w:rPr>
-        <w:t>Microservices. (s. f.). Recuperado 29 de abril de 2021, de https://martinfowler.com/articles/microservices.html</w:t>
+        <w:t>Valley, S., Group, P., Partner, G., &amp; Partners, M. (2010). Praise for the The Art of Scalability. En Addison-Wesley.</w:t>
       </w:r>
     </w:p>
     <w:p>
@@ -13545,6 +15509,66 @@
         <w:rPr>
           <w:rFonts w:ascii="Calibri" w:hAnsi="Calibri" w:cs="Calibri"/>
           <w:noProof/>
+        </w:rPr>
+      </w:pPr>
+      <w:r>
+        <w:rPr>
+          <w:rFonts w:ascii="Calibri" w:hAnsi="Calibri" w:cs="Calibri"/>
+          <w:noProof/>
+        </w:rPr>
+        <w:t>Vera-Rivera, F. H., Cuevas, C. M. G., &amp; Astudillo, H. (2019). Desarrollo de aplicaciones basadas en microservicios: tendencias y desafíos de investigación TT  - Development of microservices-based applications: trends and research challenges. Revista Ibérica de Sistemas e Tecnologias de Informação, E23, 107-120.</w:t>
+      </w:r>
+    </w:p>
+    <w:p>
+      <w:pPr>
+        <w:widowControl w:val="0"/>
+        <w:autoSpaceDE w:val="0"/>
+        <w:autoSpaceDN w:val="0"/>
+        <w:adjustRightInd w:val="0"/>
+        <w:ind w:left="480" w:hanging="480"/>
+        <w:rPr>
+          <w:rFonts w:ascii="Calibri" w:hAnsi="Calibri" w:cs="Calibri"/>
+          <w:noProof/>
+        </w:rPr>
+      </w:pPr>
+      <w:r>
+        <w:rPr>
+          <w:rFonts w:ascii="Calibri" w:hAnsi="Calibri" w:cs="Calibri"/>
+          <w:noProof/>
+        </w:rPr>
+        <w:t>Astic | Asociación Profesional de Cuerpos Superiores de Sistemas y Tecnologías de la Información de las Administraciones Públicas. (s. f.). Recuperado 29 de abril de 2021, de https://www.astic.es/</w:t>
+      </w:r>
+    </w:p>
+    <w:p>
+      <w:pPr>
+        <w:widowControl w:val="0"/>
+        <w:autoSpaceDE w:val="0"/>
+        <w:autoSpaceDN w:val="0"/>
+        <w:adjustRightInd w:val="0"/>
+        <w:ind w:left="480" w:hanging="480"/>
+        <w:rPr>
+          <w:rFonts w:ascii="Calibri" w:hAnsi="Calibri" w:cs="Calibri"/>
+          <w:noProof/>
+        </w:rPr>
+      </w:pPr>
+      <w:r>
+        <w:rPr>
+          <w:rFonts w:ascii="Calibri" w:hAnsi="Calibri" w:cs="Calibri"/>
+          <w:noProof/>
+        </w:rPr>
+        <w:t>Microservices. (s. f.). Recuperado 29 de abril de 2021, de https://martinfowler.com/articles/microservices.html</w:t>
+      </w:r>
+    </w:p>
+    <w:p>
+      <w:pPr>
+        <w:widowControl w:val="0"/>
+        <w:autoSpaceDE w:val="0"/>
+        <w:autoSpaceDN w:val="0"/>
+        <w:adjustRightInd w:val="0"/>
+        <w:ind w:left="480" w:hanging="480"/>
+        <w:rPr>
+          <w:rFonts w:ascii="Calibri" w:hAnsi="Calibri" w:cs="Calibri"/>
+          <w:noProof/>
           <w:u w:val="single"/>
         </w:rPr>
       </w:pPr>
@@ -13563,8 +15587,21 @@
       <w:pPr>
         <w:pStyle w:val="Referenciasbibliogrficas"/>
       </w:pPr>
-      <w:r>
-        <w:t>Habría que añadir:</w:t>
+      <w:proofErr w:type="spellStart"/>
+      <w:r>
+        <w:t>Habría</w:t>
+      </w:r>
+      <w:proofErr w:type="spellEnd"/>
+      <w:r>
+        <w:t xml:space="preserve"> que </w:t>
+      </w:r>
+      <w:proofErr w:type="spellStart"/>
+      <w:r>
+        <w:t>añadir</w:t>
+      </w:r>
+      <w:proofErr w:type="spellEnd"/>
+      <w:r>
+        <w:t>:</w:t>
       </w:r>
     </w:p>
     <w:p>
@@ -13572,15 +15609,44 @@
         <w:pStyle w:val="Referenciasbibliogrficas"/>
       </w:pPr>
       <w:r>
-        <w:t>-Página de la gerencia informática</w:t>
-      </w:r>
+        <w:t>-</w:t>
+      </w:r>
+      <w:proofErr w:type="spellStart"/>
+      <w:r>
+        <w:t>Página</w:t>
+      </w:r>
+      <w:proofErr w:type="spellEnd"/>
+      <w:r>
+        <w:t xml:space="preserve"> de la </w:t>
+      </w:r>
+      <w:proofErr w:type="spellStart"/>
+      <w:r>
+        <w:t>gerencia</w:t>
+      </w:r>
+      <w:proofErr w:type="spellEnd"/>
+      <w:r>
+        <w:t xml:space="preserve"> </w:t>
+      </w:r>
+      <w:proofErr w:type="spellStart"/>
+      <w:r>
+        <w:t>informática</w:t>
+      </w:r>
+      <w:proofErr w:type="spellEnd"/>
     </w:p>
     <w:p>
       <w:pPr>
         <w:pStyle w:val="Referenciasbibliogrficas"/>
       </w:pPr>
       <w:r>
-        <w:t>-Pagina de docker</w:t>
+        <w:t>-</w:t>
+      </w:r>
+      <w:proofErr w:type="spellStart"/>
+      <w:r>
+        <w:t>Pagina</w:t>
+      </w:r>
+      <w:proofErr w:type="spellEnd"/>
+      <w:r>
+        <w:t xml:space="preserve"> de docker</w:t>
       </w:r>
     </w:p>
     <w:p>
@@ -13588,39 +15654,108 @@
         <w:pStyle w:val="Referenciasbibliogrficas"/>
       </w:pPr>
       <w:r>
-        <w:t>-Pagina de Springboot</w:t>
-      </w:r>
+        <w:t>-</w:t>
+      </w:r>
+      <w:proofErr w:type="spellStart"/>
+      <w:r>
+        <w:t>Pagina</w:t>
+      </w:r>
+      <w:proofErr w:type="spellEnd"/>
+      <w:r>
+        <w:t xml:space="preserve"> de </w:t>
+      </w:r>
+      <w:proofErr w:type="spellStart"/>
+      <w:r>
+        <w:t>Springboot</w:t>
+      </w:r>
+      <w:proofErr w:type="spellEnd"/>
     </w:p>
     <w:p>
       <w:pPr>
         <w:pStyle w:val="Referenciasbibliogrficas"/>
       </w:pPr>
       <w:r>
-        <w:t>-Página de kafka</w:t>
-      </w:r>
+        <w:lastRenderedPageBreak/>
+        <w:t>-</w:t>
+      </w:r>
+      <w:proofErr w:type="spellStart"/>
+      <w:r>
+        <w:t>Página</w:t>
+      </w:r>
+      <w:proofErr w:type="spellEnd"/>
+      <w:r>
+        <w:t xml:space="preserve"> de </w:t>
+      </w:r>
+      <w:proofErr w:type="spellStart"/>
+      <w:r>
+        <w:t>kafka</w:t>
+      </w:r>
+      <w:proofErr w:type="spellEnd"/>
     </w:p>
     <w:p>
       <w:pPr>
         <w:pStyle w:val="Referenciasbibliogrficas"/>
       </w:pPr>
       <w:r>
-        <w:t>-Pagina de martinfowler y microservicios</w:t>
-      </w:r>
+        <w:t>-</w:t>
+      </w:r>
+      <w:proofErr w:type="spellStart"/>
+      <w:r>
+        <w:t>Pagina</w:t>
+      </w:r>
+      <w:proofErr w:type="spellEnd"/>
+      <w:r>
+        <w:t xml:space="preserve"> de </w:t>
+      </w:r>
+      <w:proofErr w:type="spellStart"/>
+      <w:r>
+        <w:t>martinfowler</w:t>
+      </w:r>
+      <w:proofErr w:type="spellEnd"/>
+      <w:r>
+        <w:t xml:space="preserve"> y </w:t>
+      </w:r>
+      <w:proofErr w:type="spellStart"/>
+      <w:r>
+        <w:t>microservicios</w:t>
+      </w:r>
+      <w:proofErr w:type="spellEnd"/>
     </w:p>
     <w:p>
       <w:pPr>
         <w:pStyle w:val="Referenciasbibliogrficas"/>
       </w:pPr>
       <w:r>
-        <w:t>-Página de mongoDB</w:t>
-      </w:r>
+        <w:t>-</w:t>
+      </w:r>
+      <w:proofErr w:type="spellStart"/>
+      <w:r>
+        <w:t>Página</w:t>
+      </w:r>
+      <w:proofErr w:type="spellEnd"/>
+      <w:r>
+        <w:t xml:space="preserve"> de </w:t>
+      </w:r>
+      <w:proofErr w:type="spellStart"/>
+      <w:r>
+        <w:t>mongoDB</w:t>
+      </w:r>
+      <w:proofErr w:type="spellEnd"/>
     </w:p>
     <w:p>
       <w:pPr>
         <w:pStyle w:val="Referenciasbibliogrficas"/>
       </w:pPr>
       <w:r>
-        <w:t>-Página de ranking bd</w:t>
+        <w:t>-</w:t>
+      </w:r>
+      <w:proofErr w:type="spellStart"/>
+      <w:r>
+        <w:t>Página</w:t>
+      </w:r>
+      <w:proofErr w:type="spellEnd"/>
+      <w:r>
+        <w:t xml:space="preserve"> de ranking bd</w:t>
       </w:r>
     </w:p>
     <w:p>
@@ -13628,27 +15763,76 @@
         <w:pStyle w:val="Referenciasbibliogrficas"/>
       </w:pPr>
       <w:r>
-        <w:t>-Página de redhat</w:t>
-      </w:r>
+        <w:t>-</w:t>
+      </w:r>
+      <w:proofErr w:type="spellStart"/>
+      <w:r>
+        <w:t>Página</w:t>
+      </w:r>
+      <w:proofErr w:type="spellEnd"/>
+      <w:r>
+        <w:t xml:space="preserve"> de </w:t>
+      </w:r>
+      <w:proofErr w:type="spellStart"/>
+      <w:r>
+        <w:t>redhat</w:t>
+      </w:r>
+      <w:proofErr w:type="spellEnd"/>
     </w:p>
     <w:p>
       <w:pPr>
         <w:pStyle w:val="Referenciasbibliogrficas"/>
       </w:pPr>
       <w:r>
-        <w:lastRenderedPageBreak/>
-        <w:t>-Página java, mave</w:t>
-      </w:r>
-      <w:r>
-        <w:t>n, gradle</w:t>
-      </w:r>
+        <w:t>-</w:t>
+      </w:r>
+      <w:proofErr w:type="spellStart"/>
+      <w:r>
+        <w:t>Página</w:t>
+      </w:r>
+      <w:proofErr w:type="spellEnd"/>
+      <w:r>
+        <w:t xml:space="preserve"> java, mave</w:t>
+      </w:r>
+      <w:r>
+        <w:t xml:space="preserve">n, </w:t>
+      </w:r>
+      <w:proofErr w:type="spellStart"/>
+      <w:r>
+        <w:t>gradle</w:t>
+      </w:r>
+      <w:proofErr w:type="spellEnd"/>
     </w:p>
     <w:p>
       <w:pPr>
         <w:pStyle w:val="Referenciasbibliogrficas"/>
       </w:pPr>
       <w:r>
-        <w:t>¿Acoplamiento o cohesion aquí o a pie de pagina?</w:t>
+        <w:t>¿</w:t>
+      </w:r>
+      <w:proofErr w:type="spellStart"/>
+      <w:r>
+        <w:t>Acoplamiento</w:t>
+      </w:r>
+      <w:proofErr w:type="spellEnd"/>
+      <w:r>
+        <w:t xml:space="preserve"> o cohesion </w:t>
+      </w:r>
+      <w:proofErr w:type="spellStart"/>
+      <w:r>
+        <w:t>aquí</w:t>
+      </w:r>
+      <w:proofErr w:type="spellEnd"/>
+      <w:r>
+        <w:t xml:space="preserve"> o a pie de </w:t>
+      </w:r>
+      <w:proofErr w:type="spellStart"/>
+      <w:r>
+        <w:t>pagina</w:t>
+      </w:r>
+      <w:proofErr w:type="spellEnd"/>
+      <w:r>
+        <w:t>?</w:t>
       </w:r>
     </w:p>
     <w:p>
@@ -13737,8 +15921,8 @@
       </w:r>
     </w:p>
     <w:sectPr>
-      <w:headerReference w:type="default" r:id="rId37"/>
-      <w:footerReference w:type="default" r:id="rId38"/>
+      <w:headerReference w:type="default" r:id="rId39"/>
+      <w:footerReference w:type="default" r:id="rId40"/>
       <w:pgSz w:w="11906" w:h="16838"/>
       <w:pgMar w:top="1418" w:right="1134" w:bottom="1418" w:left="1701" w:header="709" w:footer="709" w:gutter="0"/>
       <w:cols w:space="708"/>

</xml_diff>

<commit_message>
Cambios tras lo indicado por el tutor
</commit_message>
<xml_diff>
--- a/TFG_AlfredoSotoGomez.docx
+++ b/TFG_AlfredoSotoGomez.docx
@@ -309,7 +309,7 @@
                 <w:sz w:val="24"/>
                 <w:szCs w:val="28"/>
               </w:rPr>
-              <w:t>Línea de investigación</w:t>
+              <w:t>Github</w:t>
             </w:r>
             <w:r>
               <w:rPr>
@@ -446,23 +446,7 @@
                 <w:sz w:val="24"/>
                 <w:szCs w:val="28"/>
               </w:rPr>
-              <w:t>10</w:t>
-            </w:r>
-            <w:r>
-              <w:rPr>
-                <w:rFonts w:asciiTheme="majorHAnsi" w:hAnsiTheme="majorHAnsi" w:cs="Tahoma"/>
-                <w:sz w:val="24"/>
-                <w:szCs w:val="28"/>
-              </w:rPr>
-              <w:t>/0</w:t>
-            </w:r>
-            <w:r>
-              <w:rPr>
-                <w:rFonts w:asciiTheme="majorHAnsi" w:hAnsiTheme="majorHAnsi" w:cs="Tahoma"/>
-                <w:sz w:val="24"/>
-                <w:szCs w:val="28"/>
-              </w:rPr>
-              <w:t>6</w:t>
+              <w:t>08/07</w:t>
             </w:r>
             <w:r>
               <w:rPr>
@@ -765,7 +749,7 @@
         </w:rPr>
         <w:fldChar w:fldCharType="separate"/>
       </w:r>
-      <w:hyperlink w:anchor="_Toc73979927" w:history="1">
+      <w:hyperlink w:anchor="_Toc74813326" w:history="1">
         <w:r>
           <w:rPr>
             <w:rStyle w:val="Hipervnculo"/>
@@ -808,7 +792,7 @@
             <w:noProof/>
             <w:webHidden/>
           </w:rPr>
-          <w:instrText xml:space="preserve"> PAGEREF _Toc73979927 \h </w:instrText>
+          <w:instrText xml:space="preserve"> PAGEREF _Toc74813326 \h </w:instrText>
         </w:r>
         <w:r>
           <w:rPr>
@@ -853,7 +837,7 @@
           <w:szCs w:val="22"/>
         </w:rPr>
       </w:pPr>
-      <w:hyperlink w:anchor="_Toc73979928" w:history="1">
+      <w:hyperlink w:anchor="_Toc74813327" w:history="1">
         <w:r>
           <w:rPr>
             <w:rStyle w:val="Hipervnculo"/>
@@ -896,7 +880,7 @@
             <w:noProof/>
             <w:webHidden/>
           </w:rPr>
-          <w:instrText xml:space="preserve"> PAGEREF _Toc73979928 \h </w:instrText>
+          <w:instrText xml:space="preserve"> PAGEREF _Toc74813327 \h </w:instrText>
         </w:r>
         <w:r>
           <w:rPr>
@@ -941,7 +925,7 @@
           <w:szCs w:val="22"/>
         </w:rPr>
       </w:pPr>
-      <w:hyperlink w:anchor="_Toc73979929" w:history="1">
+      <w:hyperlink w:anchor="_Toc74813328" w:history="1">
         <w:r>
           <w:rPr>
             <w:rStyle w:val="Hipervnculo"/>
@@ -984,7 +968,7 @@
             <w:noProof/>
             <w:webHidden/>
           </w:rPr>
-          <w:instrText xml:space="preserve"> PAGEREF _Toc73979929 \h </w:instrText>
+          <w:instrText xml:space="preserve"> PAGEREF _Toc74813328 \h </w:instrText>
         </w:r>
         <w:r>
           <w:rPr>
@@ -1029,7 +1013,7 @@
           <w:szCs w:val="22"/>
         </w:rPr>
       </w:pPr>
-      <w:hyperlink w:anchor="_Toc73979930" w:history="1">
+      <w:hyperlink w:anchor="_Toc74813329" w:history="1">
         <w:r>
           <w:rPr>
             <w:rStyle w:val="Hipervnculo"/>
@@ -1072,7 +1056,7 @@
             <w:noProof/>
             <w:webHidden/>
           </w:rPr>
-          <w:instrText xml:space="preserve"> PAGEREF _Toc73979930 \h </w:instrText>
+          <w:instrText xml:space="preserve"> PAGEREF _Toc74813329 \h </w:instrText>
         </w:r>
         <w:r>
           <w:rPr>
@@ -1117,7 +1101,7 @@
           <w:szCs w:val="22"/>
         </w:rPr>
       </w:pPr>
-      <w:hyperlink w:anchor="_Toc73979931" w:history="1">
+      <w:hyperlink w:anchor="_Toc74813330" w:history="1">
         <w:r>
           <w:rPr>
             <w:rStyle w:val="Hipervnculo"/>
@@ -1160,7 +1144,7 @@
             <w:noProof/>
             <w:webHidden/>
           </w:rPr>
-          <w:instrText xml:space="preserve"> PAGEREF _Toc73979931 \h </w:instrText>
+          <w:instrText xml:space="preserve"> PAGEREF _Toc74813330 \h </w:instrText>
         </w:r>
         <w:r>
           <w:rPr>
@@ -1205,7 +1189,7 @@
           <w:szCs w:val="22"/>
         </w:rPr>
       </w:pPr>
-      <w:hyperlink w:anchor="_Toc73979932" w:history="1">
+      <w:hyperlink w:anchor="_Toc74813331" w:history="1">
         <w:r>
           <w:rPr>
             <w:rStyle w:val="Hipervnculo"/>
@@ -1248,7 +1232,7 @@
             <w:noProof/>
             <w:webHidden/>
           </w:rPr>
-          <w:instrText xml:space="preserve"> PAGEREF _Toc73979932 \h </w:instrText>
+          <w:instrText xml:space="preserve"> PAGEREF _Toc74813331 \h </w:instrText>
         </w:r>
         <w:r>
           <w:rPr>
@@ -1293,7 +1277,7 @@
           <w:szCs w:val="22"/>
         </w:rPr>
       </w:pPr>
-      <w:hyperlink w:anchor="_Toc73979933" w:history="1">
+      <w:hyperlink w:anchor="_Toc74813332" w:history="1">
         <w:r>
           <w:rPr>
             <w:rStyle w:val="Hipervnculo"/>
@@ -1336,7 +1320,7 @@
             <w:noProof/>
             <w:webHidden/>
           </w:rPr>
-          <w:instrText xml:space="preserve"> PAGEREF _Toc73979933 \h </w:instrText>
+          <w:instrText xml:space="preserve"> PAGEREF _Toc74813332 \h </w:instrText>
         </w:r>
         <w:r>
           <w:rPr>
@@ -1381,7 +1365,7 @@
           <w:szCs w:val="22"/>
         </w:rPr>
       </w:pPr>
-      <w:hyperlink w:anchor="_Toc73979934" w:history="1">
+      <w:hyperlink w:anchor="_Toc74813333" w:history="1">
         <w:r>
           <w:rPr>
             <w:rStyle w:val="Hipervnculo"/>
@@ -1424,7 +1408,7 @@
             <w:noProof/>
             <w:webHidden/>
           </w:rPr>
-          <w:instrText xml:space="preserve"> PAGEREF _Toc73979934 \h </w:instrText>
+          <w:instrText xml:space="preserve"> PAGEREF _Toc74813333 \h </w:instrText>
         </w:r>
         <w:r>
           <w:rPr>
@@ -1469,7 +1453,7 @@
           <w:szCs w:val="22"/>
         </w:rPr>
       </w:pPr>
-      <w:hyperlink w:anchor="_Toc73979935" w:history="1">
+      <w:hyperlink w:anchor="_Toc74813334" w:history="1">
         <w:r>
           <w:rPr>
             <w:rStyle w:val="Hipervnculo"/>
@@ -1512,7 +1496,7 @@
             <w:noProof/>
             <w:webHidden/>
           </w:rPr>
-          <w:instrText xml:space="preserve"> PAGEREF _Toc73979935 \h </w:instrText>
+          <w:instrText xml:space="preserve"> PAGEREF _Toc74813334 \h </w:instrText>
         </w:r>
         <w:r>
           <w:rPr>
@@ -1557,7 +1541,7 @@
           <w:szCs w:val="22"/>
         </w:rPr>
       </w:pPr>
-      <w:hyperlink w:anchor="_Toc73979936" w:history="1">
+      <w:hyperlink w:anchor="_Toc74813335" w:history="1">
         <w:r>
           <w:rPr>
             <w:rStyle w:val="Hipervnculo"/>
@@ -1600,7 +1584,7 @@
             <w:noProof/>
             <w:webHidden/>
           </w:rPr>
-          <w:instrText xml:space="preserve"> PAGEREF _Toc73979936 \h </w:instrText>
+          <w:instrText xml:space="preserve"> PAGEREF _Toc74813335 \h </w:instrText>
         </w:r>
         <w:r>
           <w:rPr>
@@ -1645,7 +1629,7 @@
           <w:szCs w:val="22"/>
         </w:rPr>
       </w:pPr>
-      <w:hyperlink w:anchor="_Toc73979937" w:history="1">
+      <w:hyperlink w:anchor="_Toc74813336" w:history="1">
         <w:r>
           <w:rPr>
             <w:rStyle w:val="Hipervnculo"/>
@@ -1688,7 +1672,7 @@
             <w:noProof/>
             <w:webHidden/>
           </w:rPr>
-          <w:instrText xml:space="preserve"> PAGEREF _Toc73979937 \h </w:instrText>
+          <w:instrText xml:space="preserve"> PAGEREF _Toc74813336 \h </w:instrText>
         </w:r>
         <w:r>
           <w:rPr>
@@ -1733,7 +1717,7 @@
           <w:szCs w:val="22"/>
         </w:rPr>
       </w:pPr>
-      <w:hyperlink w:anchor="_Toc73979938" w:history="1">
+      <w:hyperlink w:anchor="_Toc74813337" w:history="1">
         <w:r>
           <w:rPr>
             <w:rStyle w:val="Hipervnculo"/>
@@ -1776,7 +1760,7 @@
             <w:noProof/>
             <w:webHidden/>
           </w:rPr>
-          <w:instrText xml:space="preserve"> PAGEREF _Toc73979938 \h </w:instrText>
+          <w:instrText xml:space="preserve"> PAGEREF _Toc74813337 \h </w:instrText>
         </w:r>
         <w:r>
           <w:rPr>
@@ -1821,7 +1805,7 @@
           <w:szCs w:val="22"/>
         </w:rPr>
       </w:pPr>
-      <w:hyperlink w:anchor="_Toc73979939" w:history="1">
+      <w:hyperlink w:anchor="_Toc74813338" w:history="1">
         <w:r>
           <w:rPr>
             <w:rStyle w:val="Hipervnculo"/>
@@ -1864,7 +1848,7 @@
             <w:noProof/>
             <w:webHidden/>
           </w:rPr>
-          <w:instrText xml:space="preserve"> PAGEREF _Toc73979939 \h </w:instrText>
+          <w:instrText xml:space="preserve"> PAGEREF _Toc74813338 \h </w:instrText>
         </w:r>
         <w:r>
           <w:rPr>
@@ -1909,7 +1893,7 @@
           <w:szCs w:val="22"/>
         </w:rPr>
       </w:pPr>
-      <w:hyperlink w:anchor="_Toc73979940" w:history="1">
+      <w:hyperlink w:anchor="_Toc74813339" w:history="1">
         <w:r>
           <w:rPr>
             <w:rStyle w:val="Hipervnculo"/>
@@ -1952,7 +1936,7 @@
             <w:noProof/>
             <w:webHidden/>
           </w:rPr>
-          <w:instrText xml:space="preserve"> PAGEREF _Toc73979940 \h </w:instrText>
+          <w:instrText xml:space="preserve"> PAGEREF _Toc74813339 \h </w:instrText>
         </w:r>
         <w:r>
           <w:rPr>
@@ -1997,7 +1981,7 @@
           <w:szCs w:val="22"/>
         </w:rPr>
       </w:pPr>
-      <w:hyperlink w:anchor="_Toc73979941" w:history="1">
+      <w:hyperlink w:anchor="_Toc74813340" w:history="1">
         <w:r>
           <w:rPr>
             <w:rStyle w:val="Hipervnculo"/>
@@ -2040,7 +2024,7 @@
             <w:noProof/>
             <w:webHidden/>
           </w:rPr>
-          <w:instrText xml:space="preserve"> PAGEREF _Toc73979941 \h </w:instrText>
+          <w:instrText xml:space="preserve"> PAGEREF _Toc74813340 \h </w:instrText>
         </w:r>
         <w:r>
           <w:rPr>
@@ -2085,7 +2069,7 @@
           <w:szCs w:val="22"/>
         </w:rPr>
       </w:pPr>
-      <w:hyperlink w:anchor="_Toc73979942" w:history="1">
+      <w:hyperlink w:anchor="_Toc74813341" w:history="1">
         <w:r>
           <w:rPr>
             <w:rStyle w:val="Hipervnculo"/>
@@ -2128,7 +2112,7 @@
             <w:noProof/>
             <w:webHidden/>
           </w:rPr>
-          <w:instrText xml:space="preserve"> PAGEREF _Toc73979942 \h </w:instrText>
+          <w:instrText xml:space="preserve"> PAGEREF _Toc74813341 \h </w:instrText>
         </w:r>
         <w:r>
           <w:rPr>
@@ -2173,7 +2157,7 @@
           <w:szCs w:val="22"/>
         </w:rPr>
       </w:pPr>
-      <w:hyperlink w:anchor="_Toc73979943" w:history="1">
+      <w:hyperlink w:anchor="_Toc74813342" w:history="1">
         <w:r>
           <w:rPr>
             <w:rStyle w:val="Hipervnculo"/>
@@ -2216,7 +2200,7 @@
             <w:noProof/>
             <w:webHidden/>
           </w:rPr>
-          <w:instrText xml:space="preserve"> PAGEREF _Toc73979943 \h </w:instrText>
+          <w:instrText xml:space="preserve"> PAGEREF _Toc74813342 \h </w:instrText>
         </w:r>
         <w:r>
           <w:rPr>
@@ -2261,7 +2245,7 @@
           <w:szCs w:val="22"/>
         </w:rPr>
       </w:pPr>
-      <w:hyperlink w:anchor="_Toc73979944" w:history="1">
+      <w:hyperlink w:anchor="_Toc74813343" w:history="1">
         <w:r>
           <w:rPr>
             <w:rStyle w:val="Hipervnculo"/>
@@ -2304,7 +2288,7 @@
             <w:noProof/>
             <w:webHidden/>
           </w:rPr>
-          <w:instrText xml:space="preserve"> PAGEREF _Toc73979944 \h </w:instrText>
+          <w:instrText xml:space="preserve"> PAGEREF _Toc74813343 \h </w:instrText>
         </w:r>
         <w:r>
           <w:rPr>
@@ -2349,7 +2333,7 @@
           <w:szCs w:val="22"/>
         </w:rPr>
       </w:pPr>
-      <w:hyperlink w:anchor="_Toc73979945" w:history="1">
+      <w:hyperlink w:anchor="_Toc74813344" w:history="1">
         <w:r>
           <w:rPr>
             <w:rStyle w:val="Hipervnculo"/>
@@ -2392,7 +2376,7 @@
             <w:noProof/>
             <w:webHidden/>
           </w:rPr>
-          <w:instrText xml:space="preserve"> PAGEREF _Toc73979945 \h </w:instrText>
+          <w:instrText xml:space="preserve"> PAGEREF _Toc74813344 \h </w:instrText>
         </w:r>
         <w:r>
           <w:rPr>
@@ -2437,7 +2421,7 @@
           <w:szCs w:val="22"/>
         </w:rPr>
       </w:pPr>
-      <w:hyperlink w:anchor="_Toc73979946" w:history="1">
+      <w:hyperlink w:anchor="_Toc74813345" w:history="1">
         <w:r>
           <w:rPr>
             <w:rStyle w:val="Hipervnculo"/>
@@ -2480,7 +2464,7 @@
             <w:noProof/>
             <w:webHidden/>
           </w:rPr>
-          <w:instrText xml:space="preserve"> PAGEREF _Toc73979946 \h </w:instrText>
+          <w:instrText xml:space="preserve"> PAGEREF _Toc74813345 \h </w:instrText>
         </w:r>
         <w:r>
           <w:rPr>
@@ -2525,7 +2509,7 @@
           <w:szCs w:val="22"/>
         </w:rPr>
       </w:pPr>
-      <w:hyperlink w:anchor="_Toc73979947" w:history="1">
+      <w:hyperlink w:anchor="_Toc74813346" w:history="1">
         <w:r>
           <w:rPr>
             <w:rStyle w:val="Hipervnculo"/>
@@ -2568,7 +2552,7 @@
             <w:noProof/>
             <w:webHidden/>
           </w:rPr>
-          <w:instrText xml:space="preserve"> PAGEREF _Toc73979947 \h </w:instrText>
+          <w:instrText xml:space="preserve"> PAGEREF _Toc74813346 \h </w:instrText>
         </w:r>
         <w:r>
           <w:rPr>
@@ -2613,7 +2597,7 @@
           <w:szCs w:val="22"/>
         </w:rPr>
       </w:pPr>
-      <w:hyperlink w:anchor="_Toc73979948" w:history="1">
+      <w:hyperlink w:anchor="_Toc74813347" w:history="1">
         <w:r>
           <w:rPr>
             <w:rStyle w:val="Hipervnculo"/>
@@ -2656,7 +2640,7 @@
             <w:noProof/>
             <w:webHidden/>
           </w:rPr>
-          <w:instrText xml:space="preserve"> PAGEREF _Toc73979948 \h </w:instrText>
+          <w:instrText xml:space="preserve"> PAGEREF _Toc74813347 \h </w:instrText>
         </w:r>
         <w:r>
           <w:rPr>
@@ -2701,7 +2685,7 @@
           <w:szCs w:val="22"/>
         </w:rPr>
       </w:pPr>
-      <w:hyperlink w:anchor="_Toc73979949" w:history="1">
+      <w:hyperlink w:anchor="_Toc74813348" w:history="1">
         <w:r>
           <w:rPr>
             <w:rStyle w:val="Hipervnculo"/>
@@ -2744,7 +2728,7 @@
             <w:noProof/>
             <w:webHidden/>
           </w:rPr>
-          <w:instrText xml:space="preserve"> PAGEREF _Toc73979949 \h </w:instrText>
+          <w:instrText xml:space="preserve"> PAGEREF _Toc74813348 \h </w:instrText>
         </w:r>
         <w:r>
           <w:rPr>
@@ -2789,7 +2773,7 @@
           <w:szCs w:val="22"/>
         </w:rPr>
       </w:pPr>
-      <w:hyperlink w:anchor="_Toc73979950" w:history="1">
+      <w:hyperlink w:anchor="_Toc74813349" w:history="1">
         <w:r>
           <w:rPr>
             <w:rStyle w:val="Hipervnculo"/>
@@ -2832,7 +2816,7 @@
             <w:noProof/>
             <w:webHidden/>
           </w:rPr>
-          <w:instrText xml:space="preserve"> PAGEREF _Toc73979950 \h </w:instrText>
+          <w:instrText xml:space="preserve"> PAGEREF _Toc74813349 \h </w:instrText>
         </w:r>
         <w:r>
           <w:rPr>
@@ -2877,7 +2861,7 @@
           <w:szCs w:val="22"/>
         </w:rPr>
       </w:pPr>
-      <w:hyperlink w:anchor="_Toc73979951" w:history="1">
+      <w:hyperlink w:anchor="_Toc74813350" w:history="1">
         <w:r>
           <w:rPr>
             <w:rStyle w:val="Hipervnculo"/>
@@ -2920,7 +2904,7 @@
             <w:noProof/>
             <w:webHidden/>
           </w:rPr>
-          <w:instrText xml:space="preserve"> PAGEREF _Toc73979951 \h </w:instrText>
+          <w:instrText xml:space="preserve"> PAGEREF _Toc74813350 \h </w:instrText>
         </w:r>
         <w:r>
           <w:rPr>
@@ -2965,7 +2949,7 @@
           <w:szCs w:val="22"/>
         </w:rPr>
       </w:pPr>
-      <w:hyperlink w:anchor="_Toc73979952" w:history="1">
+      <w:hyperlink w:anchor="_Toc74813351" w:history="1">
         <w:r>
           <w:rPr>
             <w:rStyle w:val="Hipervnculo"/>
@@ -2987,6 +2971,108 @@
             <w:rStyle w:val="Hipervnculo"/>
             <w:noProof/>
           </w:rPr>
+          <w:t>Meto</w:t>
+        </w:r>
+        <w:r>
+          <w:rPr>
+            <w:rStyle w:val="Hipervnculo"/>
+            <w:noProof/>
+          </w:rPr>
+          <w:t>d</w:t>
+        </w:r>
+        <w:r>
+          <w:rPr>
+            <w:rStyle w:val="Hipervnculo"/>
+            <w:noProof/>
+          </w:rPr>
+          <w:t>ología</w:t>
+        </w:r>
+        <w:r>
+          <w:rPr>
+            <w:noProof/>
+            <w:webHidden/>
+          </w:rPr>
+          <w:tab/>
+        </w:r>
+        <w:r>
+          <w:rPr>
+            <w:noProof/>
+            <w:webHidden/>
+          </w:rPr>
+          <w:fldChar w:fldCharType="begin"/>
+        </w:r>
+        <w:r>
+          <w:rPr>
+            <w:noProof/>
+            <w:webHidden/>
+          </w:rPr>
+          <w:instrText xml:space="preserve"> PAGEREF _Toc74813351 \h </w:instrText>
+        </w:r>
+        <w:r>
+          <w:rPr>
+            <w:noProof/>
+            <w:webHidden/>
+          </w:rPr>
+        </w:r>
+        <w:r>
+          <w:rPr>
+            <w:noProof/>
+            <w:webHidden/>
+          </w:rPr>
+          <w:fldChar w:fldCharType="separate"/>
+        </w:r>
+        <w:r>
+          <w:rPr>
+            <w:noProof/>
+            <w:webHidden/>
+          </w:rPr>
+          <w:t>37</w:t>
+        </w:r>
+        <w:r>
+          <w:rPr>
+            <w:noProof/>
+            <w:webHidden/>
+          </w:rPr>
+          <w:fldChar w:fldCharType="end"/>
+        </w:r>
+      </w:hyperlink>
+    </w:p>
+    <w:p>
+      <w:pPr>
+        <w:pStyle w:val="TDC2"/>
+        <w:tabs>
+          <w:tab w:val="left" w:pos="880"/>
+          <w:tab w:val="right" w:leader="dot" w:pos="9061"/>
+        </w:tabs>
+        <w:rPr>
+          <w:rFonts w:eastAsiaTheme="minorEastAsia" w:cstheme="minorBidi"/>
+          <w:noProof/>
+          <w:sz w:val="22"/>
+          <w:szCs w:val="22"/>
+        </w:rPr>
+      </w:pPr>
+      <w:hyperlink w:anchor="_Toc74813352" w:history="1">
+        <w:r>
+          <w:rPr>
+            <w:rStyle w:val="Hipervnculo"/>
+            <w:noProof/>
+          </w:rPr>
+          <w:t>4.4.</w:t>
+        </w:r>
+        <w:r>
+          <w:rPr>
+            <w:rFonts w:eastAsiaTheme="minorEastAsia" w:cstheme="minorBidi"/>
+            <w:noProof/>
+            <w:sz w:val="22"/>
+            <w:szCs w:val="22"/>
+          </w:rPr>
+          <w:tab/>
+        </w:r>
+        <w:r>
+          <w:rPr>
+            <w:rStyle w:val="Hipervnculo"/>
+            <w:noProof/>
+          </w:rPr>
           <w:t>Evaluación</w:t>
         </w:r>
         <w:r>
@@ -3008,7 +3094,7 @@
             <w:noProof/>
             <w:webHidden/>
           </w:rPr>
-          <w:instrText xml:space="preserve"> PAGEREF _Toc73979952 \h </w:instrText>
+          <w:instrText xml:space="preserve"> PAGEREF _Toc74813352 \h </w:instrText>
         </w:r>
         <w:r>
           <w:rPr>
@@ -3053,13 +3139,13 @@
           <w:szCs w:val="22"/>
         </w:rPr>
       </w:pPr>
-      <w:hyperlink w:anchor="_Toc73979953" w:history="1">
+      <w:hyperlink w:anchor="_Toc74813353" w:history="1">
         <w:r>
           <w:rPr>
             <w:rStyle w:val="Hipervnculo"/>
             <w:noProof/>
           </w:rPr>
-          <w:t>4.3.1.</w:t>
+          <w:t>4.4.1.</w:t>
         </w:r>
         <w:r>
           <w:rPr>
@@ -3096,7 +3182,7 @@
             <w:noProof/>
             <w:webHidden/>
           </w:rPr>
-          <w:instrText xml:space="preserve"> PAGEREF _Toc73979953 \h </w:instrText>
+          <w:instrText xml:space="preserve"> PAGEREF _Toc74813353 \h </w:instrText>
         </w:r>
         <w:r>
           <w:rPr>
@@ -3141,13 +3227,13 @@
           <w:szCs w:val="22"/>
         </w:rPr>
       </w:pPr>
-      <w:hyperlink w:anchor="_Toc73979954" w:history="1">
+      <w:hyperlink w:anchor="_Toc74813354" w:history="1">
         <w:r>
           <w:rPr>
             <w:rStyle w:val="Hipervnculo"/>
             <w:noProof/>
           </w:rPr>
-          <w:t>4.3.2.</w:t>
+          <w:t>4.4.2.</w:t>
         </w:r>
         <w:r>
           <w:rPr>
@@ -3184,7 +3270,7 @@
             <w:noProof/>
             <w:webHidden/>
           </w:rPr>
-          <w:instrText xml:space="preserve"> PAGEREF _Toc73979954 \h </w:instrText>
+          <w:instrText xml:space="preserve"> PAGEREF _Toc74813354 \h </w:instrText>
         </w:r>
         <w:r>
           <w:rPr>
@@ -3229,13 +3315,13 @@
           <w:szCs w:val="22"/>
         </w:rPr>
       </w:pPr>
-      <w:hyperlink w:anchor="_Toc73979955" w:history="1">
+      <w:hyperlink w:anchor="_Toc74813355" w:history="1">
         <w:r>
           <w:rPr>
             <w:rStyle w:val="Hipervnculo"/>
             <w:noProof/>
           </w:rPr>
-          <w:t>4.3.3.</w:t>
+          <w:t>4.4.3.</w:t>
         </w:r>
         <w:r>
           <w:rPr>
@@ -3272,7 +3358,7 @@
             <w:noProof/>
             <w:webHidden/>
           </w:rPr>
-          <w:instrText xml:space="preserve"> PAGEREF _Toc73979955 \h </w:instrText>
+          <w:instrText xml:space="preserve"> PAGEREF _Toc74813355 \h </w:instrText>
         </w:r>
         <w:r>
           <w:rPr>
@@ -3317,7 +3403,7 @@
           <w:szCs w:val="22"/>
         </w:rPr>
       </w:pPr>
-      <w:hyperlink w:anchor="_Toc73979956" w:history="1">
+      <w:hyperlink w:anchor="_Toc74813356" w:history="1">
         <w:r>
           <w:rPr>
             <w:rStyle w:val="Hipervnculo"/>
@@ -3360,7 +3446,7 @@
             <w:noProof/>
             <w:webHidden/>
           </w:rPr>
-          <w:instrText xml:space="preserve"> PAGEREF _Toc73979956 \h </w:instrText>
+          <w:instrText xml:space="preserve"> PAGEREF _Toc74813356 \h </w:instrText>
         </w:r>
         <w:r>
           <w:rPr>
@@ -3380,7 +3466,7 @@
             <w:noProof/>
             <w:webHidden/>
           </w:rPr>
-          <w:t>39</w:t>
+          <w:t>40</w:t>
         </w:r>
         <w:r>
           <w:rPr>
@@ -3405,7 +3491,7 @@
           <w:szCs w:val="22"/>
         </w:rPr>
       </w:pPr>
-      <w:hyperlink w:anchor="_Toc73979957" w:history="1">
+      <w:hyperlink w:anchor="_Toc74813357" w:history="1">
         <w:r>
           <w:rPr>
             <w:rStyle w:val="Hipervnculo"/>
@@ -3448,7 +3534,7 @@
             <w:noProof/>
             <w:webHidden/>
           </w:rPr>
-          <w:instrText xml:space="preserve"> PAGEREF _Toc73979957 \h </w:instrText>
+          <w:instrText xml:space="preserve"> PAGEREF _Toc74813357 \h </w:instrText>
         </w:r>
         <w:r>
           <w:rPr>
@@ -3468,7 +3554,7 @@
             <w:noProof/>
             <w:webHidden/>
           </w:rPr>
-          <w:t>39</w:t>
+          <w:t>40</w:t>
         </w:r>
         <w:r>
           <w:rPr>
@@ -3493,7 +3579,7 @@
           <w:szCs w:val="22"/>
         </w:rPr>
       </w:pPr>
-      <w:hyperlink w:anchor="_Toc73979958" w:history="1">
+      <w:hyperlink w:anchor="_Toc74813358" w:history="1">
         <w:r>
           <w:rPr>
             <w:rStyle w:val="Hipervnculo"/>
@@ -3536,7 +3622,7 @@
             <w:noProof/>
             <w:webHidden/>
           </w:rPr>
-          <w:instrText xml:space="preserve"> PAGEREF _Toc73979958 \h </w:instrText>
+          <w:instrText xml:space="preserve"> PAGEREF _Toc74813358 \h </w:instrText>
         </w:r>
         <w:r>
           <w:rPr>
@@ -3556,7 +3642,7 @@
             <w:noProof/>
             <w:webHidden/>
           </w:rPr>
-          <w:t>40</w:t>
+          <w:t>41</w:t>
         </w:r>
         <w:r>
           <w:rPr>
@@ -3580,7 +3666,7 @@
           <w:szCs w:val="22"/>
         </w:rPr>
       </w:pPr>
-      <w:hyperlink w:anchor="_Toc73979959" w:history="1">
+      <w:hyperlink w:anchor="_Toc74813359" w:history="1">
         <w:r>
           <w:rPr>
             <w:rStyle w:val="Hipervnculo"/>
@@ -3607,7 +3693,7 @@
             <w:noProof/>
             <w:webHidden/>
           </w:rPr>
-          <w:instrText xml:space="preserve"> PAGEREF _Toc73979959 \h </w:instrText>
+          <w:instrText xml:space="preserve"> PAGEREF _Toc74813359 \h </w:instrText>
         </w:r>
         <w:r>
           <w:rPr>
@@ -3627,7 +3713,7 @@
             <w:noProof/>
             <w:webHidden/>
           </w:rPr>
-          <w:t>41</w:t>
+          <w:t>42</w:t>
         </w:r>
         <w:r>
           <w:rPr>
@@ -3652,7 +3738,7 @@
           <w:szCs w:val="22"/>
         </w:rPr>
       </w:pPr>
-      <w:hyperlink w:anchor="_Toc73979960" w:history="1">
+      <w:hyperlink w:anchor="_Toc74813360" w:history="1">
         <w:r>
           <w:rPr>
             <w:rStyle w:val="Hipervnculo"/>
@@ -3695,7 +3781,7 @@
             <w:noProof/>
             <w:webHidden/>
           </w:rPr>
-          <w:instrText xml:space="preserve"> PAGEREF _Toc73979960 \h </w:instrText>
+          <w:instrText xml:space="preserve"> PAGEREF _Toc74813360 \h </w:instrText>
         </w:r>
         <w:r>
           <w:rPr>
@@ -3715,7 +3801,7 @@
             <w:noProof/>
             <w:webHidden/>
           </w:rPr>
-          <w:t>46</w:t>
+          <w:t>47</w:t>
         </w:r>
         <w:r>
           <w:rPr>
@@ -3740,7 +3826,7 @@
           <w:szCs w:val="22"/>
         </w:rPr>
       </w:pPr>
-      <w:hyperlink w:anchor="_Toc73979961" w:history="1">
+      <w:hyperlink w:anchor="_Toc74813361" w:history="1">
         <w:r>
           <w:rPr>
             <w:rStyle w:val="Hipervnculo"/>
@@ -3783,7 +3869,7 @@
             <w:noProof/>
             <w:webHidden/>
           </w:rPr>
-          <w:instrText xml:space="preserve"> PAGEREF _Toc73979961 \h </w:instrText>
+          <w:instrText xml:space="preserve"> PAGEREF _Toc74813361 \h </w:instrText>
         </w:r>
         <w:r>
           <w:rPr>
@@ -3803,7 +3889,7 @@
             <w:noProof/>
             <w:webHidden/>
           </w:rPr>
-          <w:t>48</w:t>
+          <w:t>49</w:t>
         </w:r>
         <w:r>
           <w:rPr>
@@ -3827,7 +3913,7 @@
           <w:szCs w:val="22"/>
         </w:rPr>
       </w:pPr>
-      <w:hyperlink w:anchor="_Toc73979962" w:history="1">
+      <w:hyperlink w:anchor="_Toc74813362" w:history="1">
         <w:r>
           <w:rPr>
             <w:rStyle w:val="Hipervnculo"/>
@@ -3854,7 +3940,7 @@
             <w:noProof/>
             <w:webHidden/>
           </w:rPr>
-          <w:instrText xml:space="preserve"> PAGEREF _Toc73979962 \h </w:instrText>
+          <w:instrText xml:space="preserve"> PAGEREF _Toc74813362 \h </w:instrText>
         </w:r>
         <w:r>
           <w:rPr>
@@ -3874,7 +3960,7 @@
             <w:noProof/>
             <w:webHidden/>
           </w:rPr>
-          <w:t>49</w:t>
+          <w:t>50</w:t>
         </w:r>
         <w:r>
           <w:rPr>
@@ -5610,7 +5696,7 @@
       </w:r>
       <w:bookmarkStart w:id="1" w:name="_Toc437515557"/>
       <w:bookmarkStart w:id="2" w:name="_Toc14106979"/>
-      <w:bookmarkStart w:id="3" w:name="_Toc73979927"/>
+      <w:bookmarkStart w:id="3" w:name="_Toc74813326"/>
       <w:r>
         <w:lastRenderedPageBreak/>
         <w:t>I</w:t>
@@ -5658,7 +5744,7 @@
       </w:pPr>
       <w:bookmarkStart w:id="4" w:name="_Toc437515558"/>
       <w:bookmarkStart w:id="5" w:name="_Toc14106980"/>
-      <w:bookmarkStart w:id="6" w:name="_Toc73979928"/>
+      <w:bookmarkStart w:id="6" w:name="_Toc74813327"/>
       <w:r>
         <w:rPr>
           <w:caps w:val="0"/>
@@ -5717,7 +5803,7 @@
       <w:pPr>
         <w:pStyle w:val="Ttulo2"/>
       </w:pPr>
-      <w:bookmarkStart w:id="7" w:name="_Toc73979929"/>
+      <w:bookmarkStart w:id="7" w:name="_Toc74813328"/>
       <w:r>
         <w:rPr>
           <w:caps w:val="0"/>
@@ -5776,7 +5862,7 @@
       <w:pPr>
         <w:pStyle w:val="Ttulo1"/>
       </w:pPr>
-      <w:bookmarkStart w:id="8" w:name="_Toc73979930"/>
+      <w:bookmarkStart w:id="8" w:name="_Toc74813329"/>
       <w:r>
         <w:rPr>
           <w:caps w:val="0"/>
@@ -5790,7 +5876,7 @@
       <w:pPr>
         <w:pStyle w:val="Ttulo2"/>
       </w:pPr>
-      <w:bookmarkStart w:id="9" w:name="_Toc73979931"/>
+      <w:bookmarkStart w:id="9" w:name="_Toc74813330"/>
       <w:r>
         <w:rPr>
           <w:caps w:val="0"/>
@@ -5803,7 +5889,7 @@
       <w:pPr>
         <w:pStyle w:val="Ttulo3"/>
       </w:pPr>
-      <w:bookmarkStart w:id="10" w:name="_Toc73979932"/>
+      <w:bookmarkStart w:id="10" w:name="_Toc74813331"/>
       <w:r>
         <w:t>Arquitectura monolítica</w:t>
       </w:r>
@@ -6010,7 +6096,7 @@
       <w:pPr>
         <w:pStyle w:val="Ttulo3"/>
       </w:pPr>
-      <w:bookmarkStart w:id="11" w:name="_Toc73979933"/>
+      <w:bookmarkStart w:id="11" w:name="_Toc74813332"/>
       <w:r>
         <w:lastRenderedPageBreak/>
         <w:t>Arquitectura Orientada a Servicios (SOA)</w:t>
@@ -6397,29 +6483,31 @@
       </w:pPr>
     </w:p>
     <w:p>
-      <w:pPr>
-        <w:pStyle w:val="Prrafodelista"/>
-      </w:pPr>
-    </w:p>
-    <w:p>
-      <w:pPr>
-        <w:pStyle w:val="Prrafodelista"/>
-      </w:pPr>
-    </w:p>
-    <w:p>
-      <w:r>
+      <w:r>
+        <w:t xml:space="preserve">En </w:t>
+      </w:r>
+      <w:r>
+        <w:t xml:space="preserve">la </w:t>
+      </w:r>
+      <w:r>
+        <w:t xml:space="preserve"> figura</w:t>
+      </w:r>
+      <w:r>
+        <w:t xml:space="preserve"> 1</w:t>
+      </w:r>
+      <w:r>
+        <w:t xml:space="preserve"> se representa la misma versión de un software usando monolítico o SOA:</w:t>
+      </w:r>
+    </w:p>
+    <w:p>
+      <w:pPr>
+        <w:jc w:val="center"/>
+      </w:pPr>
+      <w:r>
+        <w:rPr>
+          <w:noProof/>
+        </w:rPr>
         <w:lastRenderedPageBreak/>
-        <w:t>En la siguiente figura se representa la misma versión de un software usando monolítico o SOA:</w:t>
-      </w:r>
-    </w:p>
-    <w:p>
-      <w:pPr>
-        <w:jc w:val="center"/>
-      </w:pPr>
-      <w:r>
-        <w:rPr>
-          <w:noProof/>
-        </w:rPr>
         <w:drawing>
           <wp:inline distT="0" distB="0" distL="0" distR="0" wp14:anchorId="63EC56D8" wp14:editId="7CCC93C0">
             <wp:extent cx="5760085" cy="4060190"/>
@@ -6518,7 +6606,7 @@
       <w:pPr>
         <w:pStyle w:val="Ttulo3"/>
       </w:pPr>
-      <w:bookmarkStart w:id="13" w:name="_Toc73979934"/>
+      <w:bookmarkStart w:id="13" w:name="_Toc74813333"/>
       <w:r>
         <w:t>Arquitectura de microservicios</w:t>
       </w:r>
@@ -6601,21 +6689,18 @@
         <w:t xml:space="preserve"> </w:t>
       </w:r>
       <w:r>
-        <w:t xml:space="preserve">a través de </w:t>
-      </w:r>
+        <w:t xml:space="preserve">a través de interfaces bien definidas. </w:t>
+      </w:r>
+      <w:r>
+        <w:t xml:space="preserve">Esto facilita que </w:t>
+      </w:r>
+      <w:r>
+        <w:t>las bases de datos están ocultas dentro del límite del servicio.</w:t>
+      </w:r>
+    </w:p>
+    <w:p>
       <w:r>
         <w:lastRenderedPageBreak/>
-        <w:t xml:space="preserve">interfaces bien definidas. </w:t>
-      </w:r>
-      <w:r>
-        <w:t xml:space="preserve">Esto facilita que </w:t>
-      </w:r>
-      <w:r>
-        <w:t>las bases de datos están ocultas dentro del límite del servicio.</w:t>
-      </w:r>
-    </w:p>
-    <w:p>
-      <w:r>
         <w:t>Los servic</w:t>
       </w:r>
       <w:r>
@@ -6809,7 +6894,13 @@
     </w:p>
     <w:p>
       <w:r>
-        <w:t>La figura muestra de manera gráfica la diferencia entre ambas arquitecturas:</w:t>
+        <w:t>La figura</w:t>
+      </w:r>
+      <w:r>
+        <w:t xml:space="preserve"> 2</w:t>
+      </w:r>
+      <w:r>
+        <w:t xml:space="preserve"> muestra de manera gráfica la diferencia entre ambas arquitecturas:</w:t>
       </w:r>
     </w:p>
     <w:p>
@@ -6905,12 +6996,12 @@
           <w:i/>
           <w:iCs/>
         </w:rPr>
+        <w:t>Fuente: https://www.redhat.com/es/topics/microservices/what-are-microservices</w:t>
+      </w:r>
+    </w:p>
+    <w:p>
+      <w:r>
         <w:lastRenderedPageBreak/>
-        <w:t>Fuente: https://www.redhat.com/es/topics/microservices/what-are-microservices</w:t>
-      </w:r>
-    </w:p>
-    <w:p>
-      <w:r>
         <w:t>Las ventajas y desventajas de cada una han sido expuestas en los apartados anteriores, pero de esta manera quedan reflejados muy claramente de manera visual.</w:t>
       </w:r>
     </w:p>
@@ -7144,7 +7235,10 @@
     </w:p>
     <w:p>
       <w:r>
-        <w:t xml:space="preserve">En la siguiente figura se puede ver de manera gráfica la diferencia entre ambas arquitecturas: </w:t>
+        <w:t>La figura 4</w:t>
+      </w:r>
+      <w:r>
+        <w:t xml:space="preserve"> se puede ver de manera gráfica la diferencia entre ambas arquitecturas: </w:t>
       </w:r>
     </w:p>
     <w:p>
@@ -7254,7 +7348,7 @@
       <w:pPr>
         <w:pStyle w:val="Ttulo2"/>
       </w:pPr>
-      <w:bookmarkStart w:id="17" w:name="_Toc73979935"/>
+      <w:bookmarkStart w:id="17" w:name="_Toc74813334"/>
       <w:r>
         <w:rPr>
           <w:caps w:val="0"/>
@@ -7267,7 +7361,7 @@
       <w:pPr>
         <w:pStyle w:val="Ttulo3"/>
       </w:pPr>
-      <w:bookmarkStart w:id="18" w:name="_Toc73979936"/>
+      <w:bookmarkStart w:id="18" w:name="_Toc74813335"/>
       <w:r>
         <w:t>Desarrollo del microservicio</w:t>
       </w:r>
@@ -7470,6 +7564,11 @@
       </w:r>
       <w:r>
         <w:t xml:space="preserve"> , y también funciona con otros lenguajes basados ​​en Java Virtual Machine como Kotlin y Groovy.</w:t>
+      </w:r>
+    </w:p>
+    <w:p>
+      <w:r>
+        <w:t>En la figura 5 se muestra el ecosistema de la plataforma de Spring, con todo el conjunto de librerías disponibles.</w:t>
       </w:r>
     </w:p>
     <w:p>
@@ -7809,7 +7908,7 @@
       <w:pPr>
         <w:pStyle w:val="Ttulo3"/>
       </w:pPr>
-      <w:bookmarkStart w:id="20" w:name="_Toc73979937"/>
+      <w:bookmarkStart w:id="20" w:name="_Toc74813336"/>
       <w:r>
         <w:t>Comunicación entre microservicios</w:t>
       </w:r>
@@ -8306,7 +8405,7 @@
           <w:numId w:val="41"/>
         </w:numPr>
       </w:pPr>
-      <w:bookmarkStart w:id="22" w:name="_Toc73979938"/>
+      <w:bookmarkStart w:id="22" w:name="_Toc74813337"/>
       <w:r>
         <w:lastRenderedPageBreak/>
         <w:t>Despliegue de los microservicios</w:t>
@@ -8383,7 +8482,13 @@
     </w:p>
     <w:p>
       <w:r>
-        <w:t>La siguiente figura trata de explicar la principal diferencia entre las máquinas virtuales y los contenedores Docker:</w:t>
+        <w:t xml:space="preserve">La figura </w:t>
+      </w:r>
+      <w:r>
+        <w:t xml:space="preserve">6 </w:t>
+      </w:r>
+      <w:r>
+        <w:t>trata de explicar la principal diferencia entre las máquinas virtuales y los contenedores Docker:</w:t>
       </w:r>
     </w:p>
     <w:p>
@@ -8660,7 +8765,13 @@
     </w:p>
     <w:p>
       <w:r>
-        <w:t>La siguiente figura muestra la evolución de los sistemas de despliegue, desde el sistema tradicional hasta el despliegue de aplicaciones mediante Docker y Kubernetes</w:t>
+        <w:t xml:space="preserve">La </w:t>
+      </w:r>
+      <w:r>
+        <w:t>figura 7</w:t>
+      </w:r>
+      <w:r>
+        <w:t xml:space="preserve"> muestra la evolución de los sistemas de despliegue, desde el sistema tradicional hasta el despliegue de aplicaciones mediante Docker y Kubernetes</w:t>
       </w:r>
       <w:r>
         <w:t>:</w:t>
@@ -8839,7 +8950,7 @@
           <w:caps w:val="0"/>
         </w:rPr>
       </w:pPr>
-      <w:bookmarkStart w:id="25" w:name="_Toc73979939"/>
+      <w:bookmarkStart w:id="25" w:name="_Toc74813338"/>
       <w:r>
         <w:rPr>
           <w:caps w:val="0"/>
@@ -8856,7 +8967,7 @@
           <w:caps w:val="0"/>
         </w:rPr>
       </w:pPr>
-      <w:bookmarkStart w:id="26" w:name="_Toc73979940"/>
+      <w:bookmarkStart w:id="26" w:name="_Toc74813339"/>
       <w:r>
         <w:rPr>
           <w:caps w:val="0"/>
@@ -8937,7 +9048,7 @@
       <w:pPr>
         <w:pStyle w:val="Ttulo3"/>
       </w:pPr>
-      <w:bookmarkStart w:id="27" w:name="_Toc73979941"/>
+      <w:bookmarkStart w:id="27" w:name="_Toc74813340"/>
       <w:r>
         <w:t>Objetivos secundarios</w:t>
       </w:r>
@@ -9063,7 +9174,7 @@
       <w:pPr>
         <w:pStyle w:val="Ttulo1"/>
       </w:pPr>
-      <w:bookmarkStart w:id="28" w:name="_Toc73979942"/>
+      <w:bookmarkStart w:id="28" w:name="_Toc74813341"/>
       <w:r>
         <w:lastRenderedPageBreak/>
         <w:t>D</w:t>
@@ -9080,7 +9191,7 @@
       <w:pPr>
         <w:pStyle w:val="Ttulo2"/>
       </w:pPr>
-      <w:bookmarkStart w:id="29" w:name="_Toc73979943"/>
+      <w:bookmarkStart w:id="29" w:name="_Toc74813342"/>
       <w:r>
         <w:rPr>
           <w:caps w:val="0"/>
@@ -9099,7 +9210,7 @@
       <w:pPr>
         <w:pStyle w:val="Ttulo3"/>
       </w:pPr>
-      <w:bookmarkStart w:id="30" w:name="_Toc73979944"/>
+      <w:bookmarkStart w:id="30" w:name="_Toc74813343"/>
       <w:r>
         <w:t>Situación inicial</w:t>
       </w:r>
@@ -9141,7 +9252,19 @@
     </w:p>
     <w:p>
       <w:r>
-        <w:t>El organigrama del centro es el siguiente:</w:t>
+        <w:t>La figura 8 muestra e</w:t>
+      </w:r>
+      <w:r>
+        <w:t>l organigrama</w:t>
+      </w:r>
+      <w:r>
+        <w:t xml:space="preserve"> actual</w:t>
+      </w:r>
+      <w:r>
+        <w:t xml:space="preserve"> del centro</w:t>
+      </w:r>
+      <w:r>
+        <w:t>:</w:t>
       </w:r>
     </w:p>
     <w:p>
@@ -9375,13 +9498,13 @@
     </w:p>
     <w:p>
       <w:r>
-        <w:t xml:space="preserve">  Resumiendo, la estructura organizativa de los usuarios de SICOSS es la </w:t>
-      </w:r>
-      <w:r>
-        <w:t>siguiente</w:t>
-      </w:r>
-      <w:r>
-        <w:t>:</w:t>
+        <w:t xml:space="preserve">  Resumiendo, la </w:t>
+      </w:r>
+      <w:r>
+        <w:t xml:space="preserve"> figura 9 muestra la </w:t>
+      </w:r>
+      <w:r>
+        <w:t>estructura organizativa de los usuarios de SICOSS:</w:t>
       </w:r>
     </w:p>
     <w:p>
@@ -9455,7 +9578,7 @@
       <w:pPr>
         <w:pStyle w:val="Ttulo3"/>
       </w:pPr>
-      <w:bookmarkStart w:id="37" w:name="_Toc73979945"/>
+      <w:bookmarkStart w:id="37" w:name="_Toc74813344"/>
       <w:r>
         <w:lastRenderedPageBreak/>
         <w:t>Aplicaciones monolíticas en la actualidad</w:t>
@@ -9487,7 +9610,13 @@
     </w:p>
     <w:p>
       <w:r>
-        <w:t>La aplicación es un .jar que se ejecuta y tiene la siguiente forma:</w:t>
+        <w:t xml:space="preserve">La aplicación es un .jar que se ejecuta y tiene la </w:t>
+      </w:r>
+      <w:r>
+        <w:t>forma que se muestra en la figura 10</w:t>
+      </w:r>
+      <w:r>
+        <w:t>:</w:t>
       </w:r>
     </w:p>
     <w:p>
@@ -9748,12 +9877,17 @@
     </w:p>
     <w:p>
       <w:r>
-        <w:t>La aplicación es un .jar que se ejecuta y tiene la siguiente forma:</w:t>
-      </w:r>
-    </w:p>
-    <w:p>
-      <w:pPr>
-        <w:pStyle w:val="Prrafodelista"/>
+        <w:t>La aplicación es un .jar que se ejecuta y tiene la forma que se muestra en la figura 1</w:t>
+      </w:r>
+      <w:r>
+        <w:t>1</w:t>
+      </w:r>
+      <w:r>
+        <w:t>:</w:t>
+      </w:r>
+    </w:p>
+    <w:p>
+      <w:pPr>
         <w:jc w:val="center"/>
       </w:pPr>
       <w:r>
@@ -9948,7 +10082,7 @@
           <w:caps w:val="0"/>
         </w:rPr>
       </w:pPr>
-      <w:bookmarkStart w:id="40" w:name="_Toc73979946"/>
+      <w:bookmarkStart w:id="40" w:name="_Toc74813345"/>
       <w:r>
         <w:rPr>
           <w:caps w:val="0"/>
@@ -9962,7 +10096,7 @@
         <w:pStyle w:val="Ttulo3"/>
       </w:pPr>
       <w:bookmarkStart w:id="41" w:name="_Toc67325066"/>
-      <w:bookmarkStart w:id="42" w:name="_Toc73979947"/>
+      <w:bookmarkStart w:id="42" w:name="_Toc74813346"/>
       <w:r>
         <w:t>Introducción</w:t>
       </w:r>
@@ -10088,7 +10222,13 @@
     </w:p>
     <w:p>
       <w:r>
-        <w:t>La siguiente figura muestra el esquema final al que se desea llegar:</w:t>
+        <w:t>La figura</w:t>
+      </w:r>
+      <w:r>
+        <w:t xml:space="preserve"> 12</w:t>
+      </w:r>
+      <w:r>
+        <w:t xml:space="preserve"> muestra el esquema final al que se desea llegar:</w:t>
       </w:r>
     </w:p>
     <w:p>
@@ -10191,7 +10331,7 @@
         <w:pStyle w:val="Ttulo3"/>
       </w:pPr>
       <w:bookmarkStart w:id="44" w:name="_Toc67325068"/>
-      <w:bookmarkStart w:id="45" w:name="_Toc73979948"/>
+      <w:bookmarkStart w:id="45" w:name="_Toc74813347"/>
       <w:r>
         <w:lastRenderedPageBreak/>
         <w:t>Configuración bróker recepción / envío eventos entre microservicios</w:t>
@@ -10222,7 +10362,13 @@
     </w:p>
     <w:p>
       <w:r>
-        <w:t>Se van a crear dos topics, Editrans e Ifiweb, uno por cada aplicación. El publicador, cuando genere un evento comprobará qué aplicación lleva asociada y mandará la información por el topic correspondiente. Del otro lado, cada aplicación suscriptora va a estar configurada con el topic de su aplicación y sólo va a recibir los mensajes recibidos de su aplicación.</w:t>
+        <w:t>Se van a crear dos topics, Editrans e Ifiweb, uno por cada aplicación. El publicador, cuando genere un evento comprobará qué aplicación lleva asociada y mandará la información por el topic correspondiente. Del otro lado, cada aplicación suscriptora va a estar configurada con el topic de su aplicación y sólo va a recibir los mensajes recibidos de su aplicación</w:t>
+      </w:r>
+      <w:r>
+        <w:t xml:space="preserve"> (ver figura 13)</w:t>
+      </w:r>
+      <w:r>
+        <w:t>.</w:t>
       </w:r>
     </w:p>
     <w:p>
@@ -10452,6 +10598,7 @@
           <w:sz w:val="18"/>
           <w:szCs w:val="18"/>
         </w:rPr>
+        <w:lastRenderedPageBreak/>
         <w:t>%KAFKA_HOME%\bin\windows\zookeeper-server-start.bat %KAFKA_HOME%\config\zookeeper.properties</w:t>
       </w:r>
     </w:p>
@@ -10464,7 +10611,6 @@
         </w:numPr>
       </w:pPr>
       <w:r>
-        <w:lastRenderedPageBreak/>
         <w:t>Arrancar el bróker</w:t>
       </w:r>
       <w:r>
@@ -10606,7 +10752,7 @@
       <w:pPr>
         <w:pStyle w:val="Ttulo3"/>
       </w:pPr>
-      <w:bookmarkStart w:id="47" w:name="_Toc73979949"/>
+      <w:bookmarkStart w:id="47" w:name="_Toc74813348"/>
       <w:r>
         <w:t>Creación microservicio Gestión de usuarios</w:t>
       </w:r>
@@ -10616,7 +10762,16 @@
     </w:p>
     <w:p>
       <w:r>
-        <w:t>Se crea una aplicación nueva para la Gestión de los usuarios que van a poder utilizar los diferentes microservicios que se utilizan durante la prueba de concepto. Es un servicio que lo que permite es lo que se conoce como CRUD de usuarios, es decir, la Creación, la Recuperación, la Modificación y el borrado de los usuarios (Create-Retrieve-Update-Delete).</w:t>
+        <w:t>Se crea una aplicación nueva para la Gestión de los usuarios</w:t>
+      </w:r>
+      <w:r>
+        <w:t xml:space="preserve"> </w:t>
+      </w:r>
+      <w:r>
+        <w:t xml:space="preserve">(ver figura 16) </w:t>
+      </w:r>
+      <w:r>
+        <w:t xml:space="preserve"> que van a poder utilizar los diferentes microservicios que se utilizan durante la prueba de concepto. Es un servicio que lo que permite es lo que se conoce como CRUD de usuarios, es decir, la Creación, la Recuperación, la Modificación y el borrado de los usuarios (Create-Retrieve-Update-Delete).</w:t>
       </w:r>
     </w:p>
     <w:p>
@@ -10779,7 +10934,13 @@
         <w:t>cuáles</w:t>
       </w:r>
       <w:r>
-        <w:t xml:space="preserve"> serán los topics a los que se suscribe la aplicación. En este caso, tal como se ha indicado en el apartado anterior, hay un topic por cada aplicación.</w:t>
+        <w:t xml:space="preserve"> serán los topics a los que se suscribe la aplicación. En este caso, tal como se ha indicado en el apartado anterior, hay un topic por cada aplicación</w:t>
+      </w:r>
+      <w:r>
+        <w:t xml:space="preserve"> (ver figura 14)</w:t>
+      </w:r>
+      <w:r>
+        <w:t>.</w:t>
       </w:r>
     </w:p>
     <w:p>
@@ -10790,6 +10951,7 @@
         <w:rPr>
           <w:noProof/>
         </w:rPr>
+        <w:lastRenderedPageBreak/>
         <w:drawing>
           <wp:inline distT="0" distB="0" distL="0" distR="0" wp14:anchorId="12FBC281" wp14:editId="5F618F4D">
             <wp:extent cx="3819525" cy="800100"/>
@@ -10833,7 +10995,6 @@
       </w:pPr>
       <w:bookmarkStart w:id="49" w:name="_Toc73979976"/>
       <w:r>
-        <w:lastRenderedPageBreak/>
         <w:t>Fig</w:t>
       </w:r>
       <w:r>
@@ -10869,6 +11030,9 @@
           <w:iCs/>
         </w:rPr>
         <w:t>KafkaMessageProducer.java</w:t>
+      </w:r>
+      <w:r>
+        <w:t xml:space="preserve"> (ver figura 15)</w:t>
       </w:r>
       <w:r>
         <w:t xml:space="preserve"> que es la que se encargará de mandar el mensaje al servidor cuando se produzca un evento relacionado con el usuario:</w:t>
@@ -11206,15 +11370,6 @@
       </w:r>
     </w:p>
     <w:p>
-      <w:pPr>
-        <w:spacing w:before="0" w:after="0" w:line="240" w:lineRule="auto"/>
-        <w:jc w:val="left"/>
-      </w:pPr>
-      <w:r>
-        <w:br w:type="page"/>
-      </w:r>
-    </w:p>
-    <w:p>
       <w:r>
         <w:lastRenderedPageBreak/>
         <w:t>L</w:t>
@@ -11325,7 +11480,7 @@
       <w:pPr>
         <w:pStyle w:val="Ttulo3"/>
       </w:pPr>
-      <w:bookmarkStart w:id="52" w:name="_Toc73979950"/>
+      <w:bookmarkStart w:id="52" w:name="_Toc74813349"/>
       <w:r>
         <w:t>Creación microservicio Editrans</w:t>
       </w:r>
@@ -11334,7 +11489,13 @@
     </w:p>
     <w:p>
       <w:r>
-        <w:t>Se migra la aplicación monolítica Editrans y para ello se sigue los pasos utilizados en la creación del servicio de Gestión de Usuarios.</w:t>
+        <w:t>Se migra la aplicación monolítica Editrans y para ello se sigue los pasos utilizados en la creación del servicio de Gestión de Usuarios</w:t>
+      </w:r>
+      <w:r>
+        <w:t xml:space="preserve"> (ver figura 17)</w:t>
+      </w:r>
+      <w:r>
+        <w:t>.</w:t>
       </w:r>
     </w:p>
     <w:p>
@@ -11565,7 +11726,7 @@
         <w:pStyle w:val="Ttulo3"/>
       </w:pPr>
       <w:bookmarkStart w:id="55" w:name="_Toc67325067"/>
-      <w:bookmarkStart w:id="56" w:name="_Toc73979951"/>
+      <w:bookmarkStart w:id="56" w:name="_Toc74813350"/>
       <w:r>
         <w:t>Creación microservicio IfiWeb Mutuas</w:t>
       </w:r>
@@ -11574,7 +11735,19 @@
     </w:p>
     <w:p>
       <w:r>
-        <w:t>Se migra la aplicación monolítica Ifiweb y para ello se sigue los pasos utilizados en la creación del servicio de Editrans.</w:t>
+        <w:t>Se migra la aplicación monolítica Ifiweb y para ello se sigue los pasos utilizados en la creación del servicio de Editrans</w:t>
+      </w:r>
+      <w:r>
+        <w:t xml:space="preserve"> </w:t>
+      </w:r>
+      <w:r>
+        <w:t>(ver figura 1</w:t>
+      </w:r>
+      <w:r>
+        <w:t>8</w:t>
+      </w:r>
+      <w:r>
+        <w:t>).</w:t>
       </w:r>
     </w:p>
     <w:p>
@@ -11811,10 +11984,16 @@
         </w:rPr>
       </w:pPr>
       <w:r>
-        <w:t>Todos los contenedores</w:t>
-      </w:r>
-      <w:r>
-        <w:t xml:space="preserve"> se pueden observar en nuestro repositorio de Docker:</w:t>
+        <w:t>La figura 19 muestra</w:t>
+      </w:r>
+      <w:r>
+        <w:t xml:space="preserve"> nuestro repositorio de Docker</w:t>
+      </w:r>
+      <w:r>
+        <w:t xml:space="preserve"> con los contenedores creados</w:t>
+      </w:r>
+      <w:r>
+        <w:t>:</w:t>
       </w:r>
       <w:r>
         <w:rPr>
@@ -11832,9 +12011,9 @@
           <w:noProof/>
         </w:rPr>
         <w:drawing>
-          <wp:inline distT="0" distB="0" distL="0" distR="0" wp14:anchorId="175E65BC" wp14:editId="02F7C67E">
-            <wp:extent cx="5288184" cy="3038475"/>
-            <wp:effectExtent l="0" t="0" r="8255" b="0"/>
+          <wp:inline distT="0" distB="0" distL="0" distR="0" wp14:anchorId="175E65BC" wp14:editId="06245812">
+            <wp:extent cx="4848225" cy="2785683"/>
+            <wp:effectExtent l="0" t="0" r="0" b="0"/>
             <wp:docPr id="20" name="Imagen 20"/>
             <wp:cNvGraphicFramePr>
               <a:graphicFrameLocks xmlns:a="http://schemas.openxmlformats.org/drawingml/2006/main" noChangeAspect="1"/>
@@ -11855,7 +12034,7 @@
                   <pic:spPr>
                     <a:xfrm>
                       <a:off x="0" y="0"/>
-                      <a:ext cx="5373558" cy="3087529"/>
+                      <a:ext cx="4945419" cy="2841528"/>
                     </a:xfrm>
                     <a:prstGeom prst="rect">
                       <a:avLst/>
@@ -11874,25 +12053,57 @@
       </w:pPr>
       <w:bookmarkStart w:id="58" w:name="_Toc73979981"/>
       <w:r>
+        <w:t>Fig</w:t>
+      </w:r>
+      <w:r>
+        <w:t>ura</w:t>
+      </w:r>
+      <w:r>
+        <w:t xml:space="preserve"> </w:t>
+      </w:r>
+      <w:r>
+        <w:t>19</w:t>
+      </w:r>
+      <w:r>
+        <w:t>. Contenedores en repositorio Docker</w:t>
+      </w:r>
+      <w:r>
+        <w:t>. (Elaboración propia)</w:t>
+      </w:r>
+      <w:bookmarkEnd w:id="58"/>
+    </w:p>
+    <w:p>
+      <w:pPr>
+        <w:pStyle w:val="Ttulo2"/>
+        <w:rPr>
+          <w:caps w:val="0"/>
+        </w:rPr>
+      </w:pPr>
+      <w:bookmarkStart w:id="59" w:name="_Toc74813351"/>
+      <w:r>
+        <w:rPr>
+          <w:caps w:val="0"/>
+        </w:rPr>
         <w:lastRenderedPageBreak/>
-        <w:t>Fig</w:t>
-      </w:r>
-      <w:r>
-        <w:t>ura</w:t>
-      </w:r>
-      <w:r>
-        <w:t xml:space="preserve"> </w:t>
-      </w:r>
-      <w:r>
-        <w:t>19</w:t>
-      </w:r>
-      <w:r>
-        <w:t>. Contenedores en repositorio Docker</w:t>
-      </w:r>
-      <w:r>
-        <w:t>. (Elaboración propia)</w:t>
-      </w:r>
-      <w:bookmarkEnd w:id="58"/>
+        <w:t>Metodología</w:t>
+      </w:r>
+      <w:bookmarkEnd w:id="59"/>
+    </w:p>
+    <w:p>
+      <w:pPr>
+        <w:pStyle w:val="Ttulo3"/>
+      </w:pPr>
+      <w:r>
+        <w:t>SCRUM</w:t>
+      </w:r>
+    </w:p>
+    <w:p>
+      <w:pPr>
+        <w:pStyle w:val="Ttulo3"/>
+      </w:pPr>
+      <w:r>
+        <w:t>Sprints Realizados</w:t>
+      </w:r>
     </w:p>
     <w:p>
       <w:pPr>
@@ -11901,97 +12112,115 @@
           <w:caps w:val="0"/>
         </w:rPr>
       </w:pPr>
-      <w:bookmarkStart w:id="59" w:name="_Toc73979952"/>
+      <w:bookmarkStart w:id="60" w:name="_Toc74813352"/>
       <w:r>
         <w:rPr>
           <w:caps w:val="0"/>
         </w:rPr>
         <w:t>Evaluación</w:t>
       </w:r>
-      <w:bookmarkEnd w:id="59"/>
+      <w:bookmarkEnd w:id="60"/>
     </w:p>
     <w:p>
       <w:pPr>
         <w:pStyle w:val="Ttulo3"/>
       </w:pPr>
-      <w:bookmarkStart w:id="60" w:name="_Toc67325071"/>
-      <w:bookmarkStart w:id="61" w:name="_Toc73979953"/>
+      <w:bookmarkStart w:id="61" w:name="_Toc67325071"/>
+      <w:bookmarkStart w:id="62" w:name="_Toc74813353"/>
       <w:r>
         <w:t>Introducción</w:t>
       </w:r>
+      <w:bookmarkEnd w:id="62"/>
+    </w:p>
+    <w:p>
+      <w:r>
+        <w:t>Se utiliza la herramienta Google Forms para la creación de la encuesta de satisfacción de las aplicaciones monolíticas y de la encuesta de satisfacción una vez realizado el caso de uso de migración a microservicios.</w:t>
+      </w:r>
+    </w:p>
+    <w:p>
+      <w:r>
+        <w:t>La primera encuesta</w:t>
+      </w:r>
+      <w:r>
+        <w:t xml:space="preserve"> (ver figura 20</w:t>
+      </w:r>
+      <w:r>
+        <w:t xml:space="preserve"> y 21</w:t>
+      </w:r>
+      <w:r>
+        <w:t>)</w:t>
+      </w:r>
+      <w:r>
+        <w:t xml:space="preserve"> previa a la realización del estudio</w:t>
+      </w:r>
+      <w:r>
+        <w:t xml:space="preserve"> se puede encontrar en</w:t>
+      </w:r>
+      <w:r>
+        <w:t>:</w:t>
+      </w:r>
+    </w:p>
+    <w:p>
+      <w:pPr>
+        <w:rPr>
+          <w:rStyle w:val="Hipervnculo"/>
+        </w:rPr>
+      </w:pPr>
+      <w:hyperlink r:id="rId32" w:history="1">
+        <w:r>
+          <w:rPr>
+            <w:rStyle w:val="Hipervnculo"/>
+          </w:rPr>
+          <w:t>https://docs.google.com/forms/d/e/1FAIpQLSeKF0EBclLyMAGh44RsBQrXMss4YAH3EggTObL_3P-OelUWzQ/viewform</w:t>
+        </w:r>
+      </w:hyperlink>
+    </w:p>
+    <w:p>
+      <w:r>
+        <w:t>Mientras que la segunda encuesta</w:t>
+      </w:r>
+      <w:r>
+        <w:t xml:space="preserve"> (ver figura 2</w:t>
+      </w:r>
+      <w:r>
+        <w:t>2</w:t>
+      </w:r>
+      <w:r>
+        <w:t>)</w:t>
+      </w:r>
+      <w:r>
+        <w:t>, una vez hecha la prueba de concepto,</w:t>
+      </w:r>
+      <w:r>
+        <w:t xml:space="preserve"> se puede encontrar en:</w:t>
+      </w:r>
+    </w:p>
+    <w:p>
+      <w:hyperlink r:id="rId33" w:history="1">
+        <w:r>
+          <w:rPr>
+            <w:rStyle w:val="Hipervnculo"/>
+          </w:rPr>
+          <w:t>https://docs.google.com/forms/d/e/1FAIpQLSc7mNWghTmxq3kaCuzXnG0vdjp56rilYpG1IpHYoZ25mI3SVw/viewform</w:t>
+        </w:r>
+      </w:hyperlink>
+    </w:p>
+    <w:p>
+      <w:pPr>
+        <w:pStyle w:val="Ttulo3"/>
+      </w:pPr>
+      <w:bookmarkStart w:id="63" w:name="_Toc74813354"/>
+      <w:r>
+        <w:t>Resultados encuestas</w:t>
+      </w:r>
+      <w:r>
+        <w:t xml:space="preserve"> de satisfacción </w:t>
+      </w:r>
       <w:bookmarkEnd w:id="61"/>
-    </w:p>
-    <w:p>
-      <w:r>
-        <w:t>Se utiliza la herramienta Google Forms para la creación de la encuesta de satisfacción de las aplicaciones monolíticas y de la encuesta de satisfacción una vez realizado el caso de uso de migración a microservicios.</w:t>
-      </w:r>
-    </w:p>
-    <w:p>
-      <w:r>
-        <w:t>La primera encuesta</w:t>
-      </w:r>
-      <w:r>
-        <w:t xml:space="preserve"> previa a la realización del estudio</w:t>
-      </w:r>
-      <w:r>
-        <w:t xml:space="preserve"> se puede encontrar en</w:t>
-      </w:r>
-      <w:r>
-        <w:t>:</w:t>
-      </w:r>
-    </w:p>
-    <w:p>
-      <w:pPr>
-        <w:rPr>
-          <w:rStyle w:val="Hipervnculo"/>
-        </w:rPr>
-      </w:pPr>
-      <w:hyperlink r:id="rId32" w:history="1">
-        <w:r>
-          <w:rPr>
-            <w:rStyle w:val="Hipervnculo"/>
-          </w:rPr>
-          <w:t>https://docs.google.com/forms/d/e/1FAIpQLSeKF0EBclLyMAGh44RsBQrXMss4YAH3EggTObL_3P-OelUWzQ/viewform</w:t>
-        </w:r>
-      </w:hyperlink>
-    </w:p>
-    <w:p>
-      <w:r>
-        <w:t>Mientras que la segunda encuesta</w:t>
-      </w:r>
-      <w:r>
-        <w:t>, una vez hecha la prueba de concepto,</w:t>
-      </w:r>
-      <w:r>
-        <w:t xml:space="preserve"> se puede encontrar en:</w:t>
-      </w:r>
-    </w:p>
-    <w:p>
-      <w:hyperlink r:id="rId33" w:history="1">
-        <w:r>
-          <w:rPr>
-            <w:rStyle w:val="Hipervnculo"/>
-          </w:rPr>
-          <w:t>https://docs.google.com/forms/d/e/1FAIpQLSc7mNWghTmxq3kaCuzXnG0vdjp56rilYpG1IpHYoZ25mI3SVw/viewform</w:t>
-        </w:r>
-      </w:hyperlink>
-    </w:p>
-    <w:p>
-      <w:pPr>
-        <w:pStyle w:val="Ttulo3"/>
-      </w:pPr>
-      <w:bookmarkStart w:id="62" w:name="_Toc73979954"/>
-      <w:r>
-        <w:t>Resultados encuestas</w:t>
-      </w:r>
-      <w:r>
-        <w:t xml:space="preserve"> de satisfacción </w:t>
-      </w:r>
-      <w:bookmarkEnd w:id="60"/>
       <w:r>
         <w:t>previa a la migración</w:t>
       </w:r>
-      <w:bookmarkEnd w:id="62"/>
+      <w:bookmarkEnd w:id="63"/>
     </w:p>
     <w:p>
       <w:r>
@@ -12065,6 +12294,7 @@
         </w:numPr>
       </w:pPr>
       <w:r>
+        <w:lastRenderedPageBreak/>
         <w:t xml:space="preserve">Algunas de las ventajas que se indican en el uso de aplicaciones monolíticas: Permitir conexión offline, son más sencillas de implantar y son más rápidas. </w:t>
       </w:r>
     </w:p>
@@ -12077,11 +12307,7 @@
         </w:numPr>
       </w:pPr>
       <w:r>
-        <w:t xml:space="preserve">Algunas las desventajas que se indican en el uso de aplicaciones monolíticas: Las actualizaciones pueden tardar en llegar al usuario, hay que actualizar equipo a </w:t>
-      </w:r>
-      <w:r>
-        <w:lastRenderedPageBreak/>
-        <w:t>equipo si se produce algún cambio debido a error e incompatibilidad con versiones de Java.</w:t>
+        <w:t>Algunas las desventajas que se indican en el uso de aplicaciones monolíticas: Las actualizaciones pueden tardar en llegar al usuario, hay que actualizar equipo a equipo si se produce algún cambio debido a error e incompatibilidad con versiones de Java.</w:t>
       </w:r>
     </w:p>
     <w:p>
@@ -12162,8 +12388,8 @@
       <w:pPr>
         <w:pStyle w:val="Ttulo3"/>
       </w:pPr>
-      <w:bookmarkStart w:id="63" w:name="_Toc67325072"/>
-      <w:bookmarkStart w:id="64" w:name="_Toc73979955"/>
+      <w:bookmarkStart w:id="64" w:name="_Toc67325072"/>
+      <w:bookmarkStart w:id="65" w:name="_Toc74813355"/>
       <w:r>
         <w:t xml:space="preserve">Resultados </w:t>
       </w:r>
@@ -12173,8 +12399,8 @@
       <w:r>
         <w:t xml:space="preserve"> de satisfacción con aplicaciones en microservicios</w:t>
       </w:r>
-      <w:bookmarkEnd w:id="63"/>
       <w:bookmarkEnd w:id="64"/>
+      <w:bookmarkEnd w:id="65"/>
     </w:p>
     <w:p>
       <w:r>
@@ -12242,6 +12468,7 @@
         </w:numPr>
       </w:pPr>
       <w:r>
+        <w:lastRenderedPageBreak/>
         <w:t>Sólo 1 usuario de Mutuas indica que no va a utilizar el servicio porqué prefiere pedirlo  como hace hasta ahora.</w:t>
       </w:r>
     </w:p>
@@ -12271,7 +12498,7 @@
       <w:pPr>
         <w:pStyle w:val="Ttulo1"/>
       </w:pPr>
-      <w:bookmarkStart w:id="65" w:name="_Toc73979956"/>
+      <w:bookmarkStart w:id="66" w:name="_Toc74813356"/>
       <w:r>
         <w:lastRenderedPageBreak/>
         <w:t>C</w:t>
@@ -12282,7 +12509,7 @@
         </w:rPr>
         <w:t>onclusiones y trabajo futuro</w:t>
       </w:r>
-      <w:bookmarkEnd w:id="65"/>
+      <w:bookmarkEnd w:id="66"/>
     </w:p>
     <w:p>
       <w:pPr>
@@ -12291,14 +12518,14 @@
           <w:caps w:val="0"/>
         </w:rPr>
       </w:pPr>
-      <w:bookmarkStart w:id="66" w:name="_Toc73979957"/>
+      <w:bookmarkStart w:id="67" w:name="_Toc74813357"/>
       <w:r>
         <w:rPr>
           <w:caps w:val="0"/>
         </w:rPr>
         <w:t>Conclusiones finales</w:t>
       </w:r>
-      <w:bookmarkEnd w:id="66"/>
+      <w:bookmarkEnd w:id="67"/>
     </w:p>
     <w:p>
       <w:r>
@@ -12316,6 +12543,9 @@
       <w:r>
         <w:t>Hay mucha documentación acerca de los microservicios por lo que por una parte es bueno ya que prácticamente está todo documentado,  pero puede pasar que no se sepa por dónde empezar.</w:t>
       </w:r>
+      <w:r>
+        <w:t xml:space="preserve"> Por este motivo se tuvo que hacer un Sprint 0 para asimilar todo ese conocimiento para poder realizar la migración de las aplicaciones de manera adecuada.</w:t>
+      </w:r>
     </w:p>
     <w:p>
       <w:pPr>
@@ -12326,7 +12556,28 @@
         </w:numPr>
       </w:pPr>
       <w:r>
-        <w:t>El uso de Spring Boot es ideal para poder tener una aplicación funcionando de manera rápida centrándonos sólo en programar, ya que todo el tema de dependencias y servidor de aplicaciones nos lo facilita el propio framework.</w:t>
+        <w:t xml:space="preserve">El uso de Spring Boot </w:t>
+      </w:r>
+      <w:r>
+        <w:t>ha sido vital</w:t>
+      </w:r>
+      <w:r>
+        <w:t xml:space="preserve"> para poder tener </w:t>
+      </w:r>
+      <w:r>
+        <w:t>las aplicaciones</w:t>
+      </w:r>
+      <w:r>
+        <w:t xml:space="preserve"> funcionando de manera rápida centrándonos sólo en programar</w:t>
+      </w:r>
+      <w:r>
+        <w:t xml:space="preserve"> utilizando la arquitectura de microservicios</w:t>
+      </w:r>
+      <w:r>
+        <w:t xml:space="preserve">, ya que todo el tema de dependencias y servidor de aplicaciones </w:t>
+      </w:r>
+      <w:r>
+        <w:t>lo facilitaba la herramienta.</w:t>
       </w:r>
     </w:p>
     <w:p>
@@ -12338,7 +12589,10 @@
         </w:numPr>
       </w:pPr>
       <w:r>
-        <w:t>La utilidad de utilizar contenedores Docker para poder realizar su despliegue en producción de manera sencilla y evitando problemas de configuraciones y referencias.</w:t>
+        <w:t>Docker es una herramienta para la creación de contenedores de aplicaciones muy potente que facilita el despliegue de las mismas y facilita el trabajo al personal de sistemas.</w:t>
+      </w:r>
+      <w:r>
+        <w:t xml:space="preserve"> En este caso no hemos necesitado un orquestador, ya que eran pocos contenedores, pero si hubiera sido el caso, kubernetes hubiera sido la herramienta elegida.</w:t>
       </w:r>
     </w:p>
     <w:p>
@@ -12374,7 +12628,16 @@
         </w:numPr>
       </w:pPr>
       <w:r>
-        <w:t>Los usuarios finales han sido muy receptivos a la hora de utilizar las aplicaciones, así como los funcionarios y externos, ya que delegando esas tareas se puede dedicar tiempo a otras.</w:t>
+        <w:t>Los usuarios finales han sido muy receptivos a la hora de utilizar las aplicaciones</w:t>
+      </w:r>
+      <w:r>
+        <w:t xml:space="preserve"> tras los cambios realizados</w:t>
+      </w:r>
+      <w:r>
+        <w:t xml:space="preserve">, así como los funcionarios y externos, </w:t>
+      </w:r>
+      <w:r>
+        <w:t>con la ganancia para todos de tiempo y velocidad.</w:t>
       </w:r>
     </w:p>
     <w:p/>
@@ -12391,7 +12654,7 @@
       <w:pPr>
         <w:pStyle w:val="Ttulo2"/>
       </w:pPr>
-      <w:bookmarkStart w:id="67" w:name="_Toc73979958"/>
+      <w:bookmarkStart w:id="68" w:name="_Toc74813358"/>
       <w:r>
         <w:rPr>
           <w:caps w:val="0"/>
@@ -12399,7 +12662,7 @@
         <w:lastRenderedPageBreak/>
         <w:t>Mejoras detectadas a futuro</w:t>
       </w:r>
-      <w:bookmarkEnd w:id="67"/>
+      <w:bookmarkEnd w:id="68"/>
     </w:p>
     <w:p>
       <w:r>
@@ -12504,12 +12767,12 @@
       <w:pPr>
         <w:pStyle w:val="Ttulo1sinnumerar"/>
       </w:pPr>
-      <w:bookmarkStart w:id="68" w:name="_Toc73979959"/>
+      <w:bookmarkStart w:id="69" w:name="_Toc74813359"/>
       <w:r>
         <w:lastRenderedPageBreak/>
         <w:t>Referencias bibliográficas</w:t>
       </w:r>
-      <w:bookmarkEnd w:id="68"/>
+      <w:bookmarkEnd w:id="69"/>
     </w:p>
     <w:p>
       <w:pPr>
@@ -14277,12 +14540,12 @@
           <w:numId w:val="40"/>
         </w:numPr>
       </w:pPr>
-      <w:bookmarkStart w:id="69" w:name="_Toc73979960"/>
+      <w:bookmarkStart w:id="70" w:name="_Toc74813360"/>
       <w:r>
         <w:lastRenderedPageBreak/>
         <w:t>Encuesta Monolítico a Microservicios</w:t>
       </w:r>
-      <w:bookmarkEnd w:id="69"/>
+      <w:bookmarkEnd w:id="70"/>
     </w:p>
     <w:p>
       <w:pPr>
@@ -14334,7 +14597,7 @@
       <w:pPr>
         <w:pStyle w:val="Figuras"/>
       </w:pPr>
-      <w:bookmarkStart w:id="70" w:name="_Toc73979982"/>
+      <w:bookmarkStart w:id="71" w:name="_Toc73979982"/>
       <w:r>
         <w:t xml:space="preserve">Figura </w:t>
       </w:r>
@@ -14350,7 +14613,7 @@
       <w:r>
         <w:t>. (Elaboración propia)</w:t>
       </w:r>
-      <w:bookmarkEnd w:id="70"/>
+      <w:bookmarkEnd w:id="71"/>
     </w:p>
     <w:p>
       <w:pPr>
@@ -14409,7 +14672,7 @@
       <w:pPr>
         <w:pStyle w:val="Figuras"/>
       </w:pPr>
-      <w:bookmarkStart w:id="71" w:name="_Toc73979983"/>
+      <w:bookmarkStart w:id="72" w:name="_Toc73979983"/>
       <w:r>
         <w:t xml:space="preserve">Figura </w:t>
       </w:r>
@@ -14425,7 +14688,7 @@
       <w:r>
         <w:t>. (Elaboración propia)</w:t>
       </w:r>
-      <w:bookmarkEnd w:id="71"/>
+      <w:bookmarkEnd w:id="72"/>
     </w:p>
     <w:p>
       <w:pPr>
@@ -14459,7 +14722,7 @@
         <w:spacing w:before="0" w:after="0" w:line="240" w:lineRule="auto"/>
         <w:jc w:val="left"/>
       </w:pPr>
-      <w:bookmarkStart w:id="72" w:name="_Toc73979961"/>
+      <w:bookmarkStart w:id="73" w:name="_Toc74813361"/>
       <w:r>
         <w:lastRenderedPageBreak/>
         <w:t xml:space="preserve">Encuesta Uso de los </w:t>
@@ -14470,7 +14733,7 @@
       <w:r>
         <w:t>icroservicios</w:t>
       </w:r>
-      <w:bookmarkEnd w:id="72"/>
+      <w:bookmarkEnd w:id="73"/>
     </w:p>
     <w:p>
       <w:pPr>
@@ -14532,7 +14795,7 @@
       <w:pPr>
         <w:pStyle w:val="Figuras"/>
       </w:pPr>
-      <w:bookmarkStart w:id="73" w:name="_Toc73979984"/>
+      <w:bookmarkStart w:id="74" w:name="_Toc73979984"/>
       <w:r>
         <w:t xml:space="preserve">Figura </w:t>
       </w:r>
@@ -14548,7 +14811,7 @@
       <w:r>
         <w:t>. (Elaboración propia)</w:t>
       </w:r>
-      <w:bookmarkEnd w:id="73"/>
+      <w:bookmarkEnd w:id="74"/>
     </w:p>
     <w:p>
       <w:pPr>
@@ -14575,12 +14838,12 @@
           <w:numId w:val="0"/>
         </w:numPr>
       </w:pPr>
-      <w:bookmarkStart w:id="74" w:name="_Toc73979962"/>
+      <w:bookmarkStart w:id="75" w:name="_Toc74813362"/>
       <w:r>
         <w:lastRenderedPageBreak/>
         <w:t>Índice de acrónimos</w:t>
       </w:r>
-      <w:bookmarkEnd w:id="74"/>
+      <w:bookmarkEnd w:id="75"/>
     </w:p>
     <w:p>
       <w:pPr>

</xml_diff>